<commit_message>
Alinhamento protótipos baixa fidelidade
</commit_message>
<xml_diff>
--- a/documentacao/G4_Documentacao2sem2014.docx
+++ b/documentacao/G4_Documentacao2sem2014.docx
@@ -1,6 +1,6 @@
 
 <file path=word/document.xml><?xml version="1.0" encoding="utf-8"?>
-<w:document xmlns:wpc="http://schemas.microsoft.com/office/word/2010/wordprocessingCanvas" xmlns:mc="http://schemas.openxmlformats.org/markup-compatibility/2006" xmlns:o="urn:schemas-microsoft-com:office:office" xmlns:r="http://schemas.openxmlformats.org/officeDocument/2006/relationships" xmlns:m="http://schemas.openxmlformats.org/officeDocument/2006/math" xmlns:v="urn:schemas-microsoft-com:vml" xmlns:wp14="http://schemas.microsoft.com/office/word/2010/wordprocessingDrawing" xmlns:wp="http://schemas.openxmlformats.org/drawingml/2006/wordprocessingDrawing" xmlns:w10="urn:schemas-microsoft-com:office:word" xmlns:w="http://schemas.openxmlformats.org/wordprocessingml/2006/main" xmlns:w14="http://schemas.microsoft.com/office/word/2010/wordml" xmlns:w15="http://schemas.microsoft.com/office/word/2012/wordml" xmlns:wpg="http://schemas.microsoft.com/office/word/2010/wordprocessingGroup" xmlns:wpi="http://schemas.microsoft.com/office/word/2010/wordprocessingInk" xmlns:wne="http://schemas.microsoft.com/office/word/2006/wordml" xmlns:wps="http://schemas.microsoft.com/office/word/2010/wordprocessingShape" mc:Ignorable="w14 w15 wp14">
+<w:document xmlns:wpc="http://schemas.microsoft.com/office/word/2010/wordprocessingCanvas" xmlns:mc="http://schemas.openxmlformats.org/markup-compatibility/2006" xmlns:o="urn:schemas-microsoft-com:office:office" xmlns:r="http://schemas.openxmlformats.org/officeDocument/2006/relationships" xmlns:m="http://schemas.openxmlformats.org/officeDocument/2006/math" xmlns:v="urn:schemas-microsoft-com:vml" xmlns:wp14="http://schemas.microsoft.com/office/word/2010/wordprocessingDrawing" xmlns:wp="http://schemas.openxmlformats.org/drawingml/2006/wordprocessingDrawing" xmlns:w10="urn:schemas-microsoft-com:office:word" xmlns:w="http://schemas.openxmlformats.org/wordprocessingml/2006/main" xmlns:w14="http://schemas.microsoft.com/office/word/2010/wordml" xmlns:wpg="http://schemas.microsoft.com/office/word/2010/wordprocessingGroup" xmlns:wpi="http://schemas.microsoft.com/office/word/2010/wordprocessingInk" xmlns:wne="http://schemas.microsoft.com/office/word/2006/wordml" xmlns:wps="http://schemas.microsoft.com/office/word/2010/wordprocessingShape" mc:Ignorable="w14 wp14">
   <w:body>
     <w:p>
       <w:pPr>
@@ -140,8 +140,8 @@
         <w:spacing w:line="240" w:lineRule="auto"/>
         <w:ind w:firstLine="0"/>
         <w:sectPr>
-          <w:headerReference w:type="default" r:id="rId8"/>
-          <w:headerReference w:type="first" r:id="rId9"/>
+          <w:headerReference w:type="default" r:id="rId9"/>
+          <w:headerReference w:type="first" r:id="rId10"/>
           <w:pgSz w:w="11907" w:h="16840" w:code="9"/>
           <w:pgMar w:top="1701" w:right="1134" w:bottom="1134" w:left="1701" w:header="1134" w:footer="0" w:gutter="0"/>
           <w:pgNumType w:start="1"/>
@@ -342,7 +342,7 @@
           <w:bCs/>
         </w:rPr>
         <w:sectPr>
-          <w:headerReference w:type="default" r:id="rId10"/>
+          <w:headerReference w:type="default" r:id="rId11"/>
           <w:pgSz w:w="11907" w:h="16840" w:code="9"/>
           <w:pgMar w:top="1701" w:right="1134" w:bottom="1134" w:left="1701" w:header="1134" w:footer="0" w:gutter="0"/>
           <w:pgNumType w:start="1"/>
@@ -624,21 +624,7 @@
           <w:bCs/>
         </w:rPr>
         <w:lastRenderedPageBreak/>
-        <w:t xml:space="preserve">Dedicamos este projeto a todos os amigos do curso e professores da faculdade, aos familiares e aos professores da banca que sempre estiveram dispostos a </w:t>
-      </w:r>
-      <w:proofErr w:type="gramStart"/>
-      <w:r>
-        <w:rPr>
-          <w:bCs/>
-        </w:rPr>
-        <w:t>nos auxiliar</w:t>
-      </w:r>
-      <w:proofErr w:type="gramEnd"/>
-      <w:r>
-        <w:rPr>
-          <w:bCs/>
-        </w:rPr>
-        <w:t xml:space="preserve"> para que pudéssemos buscar um melhor resultado.</w:t>
+        <w:t>Dedicamos este projeto a todos os amigos do curso e professores da faculdade, aos familiares e aos professores da banca que sempre estiveram dispostos a nos auxiliar para que pudéssemos buscar um melhor resultado.</w:t>
       </w:r>
     </w:p>
     <w:p>
@@ -766,7 +752,7 @@
           <w:szCs w:val="21"/>
           <w:shd w:val="clear" w:color="auto" w:fill="FFFFFF"/>
         </w:rPr>
-        <w:t xml:space="preserve">Na maioria dos casos, forças e fraquezas são dois lados da mesma moeda. Uma força em uma situação é uma fraqueza em outra, mas frequentemente as pessoas não conseguem trocar as marchas. É uma coisa muito sutil falar sobre forças e fraquezas porque elas sempre são a mesma </w:t>
+        <w:t>Na maioria dos casos, forças e fraquezas são dois lados da mesma moeda. Uma força em uma situação é uma fraqueza em outra, mas frequentemente as pessoas não conseguem trocar as marchas. É uma coisa muito sutil falar sobre forças e fraquezas porque elas sempre são a mesma coisa</w:t>
       </w:r>
       <w:proofErr w:type="gramStart"/>
       <w:r>
@@ -777,7 +763,7 @@
           <w:szCs w:val="21"/>
           <w:shd w:val="clear" w:color="auto" w:fill="FFFFFF"/>
         </w:rPr>
-        <w:t>coisa.</w:t>
+        <w:t>.</w:t>
       </w:r>
       <w:r>
         <w:rPr>
@@ -1060,7 +1046,7 @@
           <w:color w:val="000000"/>
         </w:rPr>
         <w:sectPr>
-          <w:headerReference w:type="default" r:id="rId11"/>
+          <w:headerReference w:type="default" r:id="rId12"/>
           <w:pgSz w:w="11907" w:h="16840" w:code="9"/>
           <w:pgMar w:top="1701" w:right="927" w:bottom="1134" w:left="1701" w:header="1134" w:footer="0" w:gutter="0"/>
           <w:pgNumType w:start="12"/>
@@ -4474,7 +4460,7 @@
     <w:p>
       <w:pPr>
         <w:sectPr>
-          <w:headerReference w:type="default" r:id="rId12"/>
+          <w:headerReference w:type="default" r:id="rId13"/>
           <w:pgSz w:w="11907" w:h="16840" w:code="9"/>
           <w:pgMar w:top="1985" w:right="927" w:bottom="1134" w:left="1701" w:header="1134" w:footer="0" w:gutter="0"/>
           <w:pgNumType w:start="12"/>
@@ -8831,8 +8817,8 @@
       <w:bookmarkStart w:id="33" w:name="_Toc452813581"/>
       <w:bookmarkStart w:id="34" w:name="_Toc447960005"/>
       <w:bookmarkStart w:id="35" w:name="_Toc18208268"/>
-      <w:bookmarkStart w:id="36" w:name="_Toc436203381"/>
-      <w:bookmarkStart w:id="37" w:name="_Toc399165161"/>
+      <w:bookmarkStart w:id="36" w:name="_Toc399165161"/>
+      <w:bookmarkStart w:id="37" w:name="_Toc436203381"/>
       <w:r>
         <w:rPr>
           <w:lang w:val="fr-FR"/>
@@ -8843,7 +8829,7 @@
       <w:bookmarkEnd w:id="33"/>
       <w:bookmarkEnd w:id="34"/>
       <w:bookmarkEnd w:id="35"/>
-      <w:bookmarkEnd w:id="37"/>
+      <w:bookmarkEnd w:id="36"/>
     </w:p>
     <w:p>
       <w:pPr>
@@ -8866,28 +8852,41 @@
         <w:pStyle w:val="Legenda"/>
       </w:pPr>
       <w:bookmarkStart w:id="42" w:name="_Toc388168668"/>
-      <w:bookmarkStart w:id="43" w:name="OLE_LINK170"/>
-      <w:bookmarkStart w:id="44" w:name="OLE_LINK171"/>
-      <w:bookmarkStart w:id="45" w:name="_Toc512930911"/>
-      <w:bookmarkStart w:id="46" w:name="_Toc452813584"/>
-      <w:bookmarkStart w:id="47" w:name="_Toc18208270"/>
-      <w:bookmarkStart w:id="48" w:name="_Toc399165137"/>
+      <w:bookmarkStart w:id="43" w:name="_Toc399165137"/>
+      <w:bookmarkStart w:id="44" w:name="OLE_LINK170"/>
+      <w:bookmarkStart w:id="45" w:name="OLE_LINK171"/>
+      <w:bookmarkStart w:id="46" w:name="_Toc512930911"/>
+      <w:bookmarkStart w:id="47" w:name="_Toc452813584"/>
+      <w:bookmarkStart w:id="48" w:name="_Toc18208270"/>
       <w:r>
         <w:t xml:space="preserve">Tabela </w:t>
       </w:r>
-      <w:fldSimple w:instr=" SEQ Tabela \* ARABIC ">
-        <w:r>
-          <w:rPr>
-            <w:noProof/>
-          </w:rPr>
-          <w:t>1</w:t>
-        </w:r>
-      </w:fldSimple>
+      <w:r>
+        <w:fldChar w:fldCharType="begin"/>
+      </w:r>
+      <w:r>
+        <w:instrText xml:space="preserve"> SEQ Tabela \* ARABIC </w:instrText>
+      </w:r>
+      <w:r>
+        <w:fldChar w:fldCharType="separate"/>
+      </w:r>
+      <w:r>
+        <w:rPr>
+          <w:noProof/>
+        </w:rPr>
+        <w:t>1</w:t>
+      </w:r>
+      <w:r>
+        <w:rPr>
+          <w:noProof/>
+        </w:rPr>
+        <w:fldChar w:fldCharType="end"/>
+      </w:r>
       <w:r>
         <w:t xml:space="preserve"> - Resumo dos Envolvidos</w:t>
       </w:r>
       <w:bookmarkEnd w:id="42"/>
-      <w:bookmarkEnd w:id="48"/>
+      <w:bookmarkEnd w:id="43"/>
     </w:p>
     <w:tbl>
       <w:tblPr>
@@ -9655,8 +9654,8 @@
           </w:p>
         </w:tc>
       </w:tr>
-      <w:bookmarkEnd w:id="43"/>
       <w:bookmarkEnd w:id="44"/>
+      <w:bookmarkEnd w:id="45"/>
     </w:tbl>
     <w:p>
       <w:pPr>
@@ -9709,9 +9708,9 @@
         <w:lastRenderedPageBreak/>
         <w:t>Resumo dos Usuários</w:t>
       </w:r>
-      <w:bookmarkEnd w:id="45"/>
       <w:bookmarkEnd w:id="46"/>
       <w:bookmarkEnd w:id="47"/>
+      <w:bookmarkEnd w:id="48"/>
       <w:bookmarkEnd w:id="49"/>
     </w:p>
     <w:p>
@@ -9726,14 +9725,27 @@
       <w:r>
         <w:t xml:space="preserve">Tabela </w:t>
       </w:r>
-      <w:fldSimple w:instr=" SEQ Tabela \* ARABIC ">
-        <w:r>
-          <w:rPr>
-            <w:noProof/>
-          </w:rPr>
-          <w:t>2</w:t>
-        </w:r>
-      </w:fldSimple>
+      <w:r>
+        <w:fldChar w:fldCharType="begin"/>
+      </w:r>
+      <w:r>
+        <w:instrText xml:space="preserve"> SEQ Tabela \* ARABIC </w:instrText>
+      </w:r>
+      <w:r>
+        <w:fldChar w:fldCharType="separate"/>
+      </w:r>
+      <w:r>
+        <w:rPr>
+          <w:noProof/>
+        </w:rPr>
+        <w:t>2</w:t>
+      </w:r>
+      <w:r>
+        <w:rPr>
+          <w:noProof/>
+        </w:rPr>
+        <w:fldChar w:fldCharType="end"/>
+      </w:r>
       <w:r>
         <w:t xml:space="preserve"> - </w:t>
       </w:r>
@@ -10289,15 +10301,7 @@
         <w:t xml:space="preserve">será por meio de um website, que será possível ser acessado por meio de </w:t>
       </w:r>
       <w:r>
-        <w:t xml:space="preserve">diferentes dispositivos móveis, além dos desktops, todos com acesso </w:t>
-      </w:r>
-      <w:proofErr w:type="spellStart"/>
-      <w:r>
-        <w:t>a</w:t>
-      </w:r>
-      <w:proofErr w:type="spellEnd"/>
-      <w:r>
-        <w:t xml:space="preserve"> web</w:t>
+        <w:t>diferentes dispositivos móveis, além dos desktops, todos com acesso a web</w:t>
       </w:r>
       <w:r>
         <w:t>, será</w:t>
@@ -10382,14 +10386,27 @@
       <w:r>
         <w:t xml:space="preserve">Tabela </w:t>
       </w:r>
-      <w:fldSimple w:instr=" SEQ Tabela \* ARABIC ">
-        <w:r>
-          <w:rPr>
-            <w:noProof/>
-          </w:rPr>
-          <w:t>3</w:t>
-        </w:r>
-      </w:fldSimple>
+      <w:r>
+        <w:fldChar w:fldCharType="begin"/>
+      </w:r>
+      <w:r>
+        <w:instrText xml:space="preserve"> SEQ Tabela \* ARABIC </w:instrText>
+      </w:r>
+      <w:r>
+        <w:fldChar w:fldCharType="separate"/>
+      </w:r>
+      <w:r>
+        <w:rPr>
+          <w:noProof/>
+        </w:rPr>
+        <w:t>3</w:t>
+      </w:r>
+      <w:r>
+        <w:rPr>
+          <w:noProof/>
+        </w:rPr>
+        <w:fldChar w:fldCharType="end"/>
+      </w:r>
       <w:r>
         <w:t xml:space="preserve"> - Necessidade dos Envolvidos ou Usuários</w:t>
       </w:r>
@@ -11048,7 +11065,7 @@
       <w:r>
         <w:t xml:space="preserve">Link para o website do concorrente, que será constantemente pesquisado pela equipe de campo, analisando os aspectos citados acima e que tentara nos manter à frente da concorrência: </w:t>
       </w:r>
-      <w:hyperlink r:id="rId13" w:history="1">
+      <w:hyperlink r:id="rId14" w:history="1">
         <w:r>
           <w:rPr>
             <w:rStyle w:val="Hyperlink"/>
@@ -11073,7 +11090,7 @@
       <w:bookmarkStart w:id="72" w:name="_Toc436203387"/>
       <w:bookmarkStart w:id="73" w:name="_Toc18208274"/>
       <w:bookmarkStart w:id="74" w:name="_Toc399165167"/>
-      <w:bookmarkEnd w:id="36"/>
+      <w:bookmarkEnd w:id="37"/>
       <w:r>
         <w:t xml:space="preserve">Visão </w:t>
       </w:r>
@@ -11306,14 +11323,27 @@
       <w:r>
         <w:t xml:space="preserve">Tabela </w:t>
       </w:r>
-      <w:fldSimple w:instr=" SEQ Tabela \* ARABIC ">
-        <w:r>
-          <w:rPr>
-            <w:noProof/>
-          </w:rPr>
-          <w:t>4</w:t>
-        </w:r>
-      </w:fldSimple>
+      <w:r>
+        <w:fldChar w:fldCharType="begin"/>
+      </w:r>
+      <w:r>
+        <w:instrText xml:space="preserve"> SEQ Tabela \* ARABIC </w:instrText>
+      </w:r>
+      <w:r>
+        <w:fldChar w:fldCharType="separate"/>
+      </w:r>
+      <w:r>
+        <w:rPr>
+          <w:noProof/>
+        </w:rPr>
+        <w:t>4</w:t>
+      </w:r>
+      <w:r>
+        <w:rPr>
+          <w:noProof/>
+        </w:rPr>
+        <w:fldChar w:fldCharType="end"/>
+      </w:r>
       <w:r>
         <w:t xml:space="preserve">- </w:t>
       </w:r>
@@ -12144,14 +12174,27 @@
       <w:r>
         <w:t xml:space="preserve">Figura </w:t>
       </w:r>
-      <w:fldSimple w:instr=" SEQ Figura \* ARABIC ">
-        <w:r>
-          <w:rPr>
-            <w:noProof/>
-          </w:rPr>
-          <w:t>1</w:t>
-        </w:r>
-      </w:fldSimple>
+      <w:r>
+        <w:fldChar w:fldCharType="begin"/>
+      </w:r>
+      <w:r>
+        <w:instrText xml:space="preserve"> SEQ Figura \* ARABIC </w:instrText>
+      </w:r>
+      <w:r>
+        <w:fldChar w:fldCharType="separate"/>
+      </w:r>
+      <w:r>
+        <w:rPr>
+          <w:noProof/>
+        </w:rPr>
+        <w:t>1</w:t>
+      </w:r>
+      <w:r>
+        <w:rPr>
+          <w:noProof/>
+        </w:rPr>
+        <w:fldChar w:fldCharType="end"/>
+      </w:r>
       <w:r>
         <w:t xml:space="preserve"> - Diagrama Caso de Uso</w:t>
       </w:r>
@@ -12232,20 +12275,33 @@
         <w:pStyle w:val="Legenda"/>
       </w:pPr>
       <w:bookmarkStart w:id="124" w:name="_Toc388168671"/>
-      <w:bookmarkStart w:id="125" w:name="OLE_LINK3"/>
-      <w:bookmarkStart w:id="126" w:name="OLE_LINK4"/>
-      <w:bookmarkStart w:id="127" w:name="_Toc399165141"/>
+      <w:bookmarkStart w:id="125" w:name="_Toc399165141"/>
+      <w:bookmarkStart w:id="126" w:name="OLE_LINK3"/>
+      <w:bookmarkStart w:id="127" w:name="OLE_LINK4"/>
       <w:r>
         <w:t xml:space="preserve">Tabela </w:t>
       </w:r>
-      <w:fldSimple w:instr=" SEQ Tabela \* ARABIC ">
-        <w:r>
-          <w:rPr>
-            <w:noProof/>
-          </w:rPr>
-          <w:t>5</w:t>
-        </w:r>
-      </w:fldSimple>
+      <w:r>
+        <w:fldChar w:fldCharType="begin"/>
+      </w:r>
+      <w:r>
+        <w:instrText xml:space="preserve"> SEQ Tabela \* ARABIC </w:instrText>
+      </w:r>
+      <w:r>
+        <w:fldChar w:fldCharType="separate"/>
+      </w:r>
+      <w:r>
+        <w:rPr>
+          <w:noProof/>
+        </w:rPr>
+        <w:t>5</w:t>
+      </w:r>
+      <w:r>
+        <w:rPr>
+          <w:noProof/>
+        </w:rPr>
+        <w:fldChar w:fldCharType="end"/>
+      </w:r>
       <w:r>
         <w:t xml:space="preserve"> - </w:t>
       </w:r>
@@ -12253,7 +12309,7 @@
         <w:t>Atores presentes no sistema</w:t>
       </w:r>
       <w:bookmarkEnd w:id="124"/>
-      <w:bookmarkEnd w:id="127"/>
+      <w:bookmarkEnd w:id="125"/>
     </w:p>
     <w:tbl>
       <w:tblPr>
@@ -12370,8 +12426,8 @@
           </w:p>
         </w:tc>
       </w:tr>
-      <w:bookmarkEnd w:id="125"/>
       <w:bookmarkEnd w:id="126"/>
+      <w:bookmarkEnd w:id="127"/>
       <w:bookmarkEnd w:id="128"/>
     </w:tbl>
     <w:p/>
@@ -12398,34 +12454,47 @@
         <w:pStyle w:val="Legenda"/>
       </w:pPr>
       <w:bookmarkStart w:id="130" w:name="_Toc388168672"/>
-      <w:bookmarkStart w:id="131" w:name="OLE_LINK98"/>
-      <w:bookmarkStart w:id="132" w:name="OLE_LINK99"/>
-      <w:bookmarkStart w:id="133" w:name="OLE_LINK100"/>
-      <w:bookmarkStart w:id="134" w:name="OLE_LINK101"/>
-      <w:bookmarkStart w:id="135" w:name="OLE_LINK102"/>
-      <w:bookmarkStart w:id="136" w:name="OLE_LINK103"/>
-      <w:bookmarkStart w:id="137" w:name="OLE_LINK104"/>
-      <w:bookmarkStart w:id="138" w:name="OLE_LINK105"/>
-      <w:bookmarkStart w:id="139" w:name="OLE_LINK106"/>
-      <w:bookmarkStart w:id="140" w:name="OLE_LINK107"/>
-      <w:bookmarkStart w:id="141" w:name="OLE_LINK108"/>
-      <w:bookmarkStart w:id="142" w:name="_Toc399165142"/>
+      <w:bookmarkStart w:id="131" w:name="_Toc399165142"/>
+      <w:bookmarkStart w:id="132" w:name="OLE_LINK98"/>
+      <w:bookmarkStart w:id="133" w:name="OLE_LINK99"/>
+      <w:bookmarkStart w:id="134" w:name="OLE_LINK100"/>
+      <w:bookmarkStart w:id="135" w:name="OLE_LINK101"/>
+      <w:bookmarkStart w:id="136" w:name="OLE_LINK102"/>
+      <w:bookmarkStart w:id="137" w:name="OLE_LINK103"/>
+      <w:bookmarkStart w:id="138" w:name="OLE_LINK104"/>
+      <w:bookmarkStart w:id="139" w:name="OLE_LINK105"/>
+      <w:bookmarkStart w:id="140" w:name="OLE_LINK106"/>
+      <w:bookmarkStart w:id="141" w:name="OLE_LINK107"/>
+      <w:bookmarkStart w:id="142" w:name="OLE_LINK108"/>
       <w:r>
         <w:t xml:space="preserve">Tabela </w:t>
       </w:r>
-      <w:fldSimple w:instr=" SEQ Tabela \* ARABIC ">
-        <w:r>
-          <w:rPr>
-            <w:noProof/>
-          </w:rPr>
-          <w:t>6</w:t>
-        </w:r>
-      </w:fldSimple>
+      <w:r>
+        <w:fldChar w:fldCharType="begin"/>
+      </w:r>
+      <w:r>
+        <w:instrText xml:space="preserve"> SEQ Tabela \* ARABIC </w:instrText>
+      </w:r>
+      <w:r>
+        <w:fldChar w:fldCharType="separate"/>
+      </w:r>
+      <w:r>
+        <w:rPr>
+          <w:noProof/>
+        </w:rPr>
+        <w:t>6</w:t>
+      </w:r>
+      <w:r>
+        <w:rPr>
+          <w:noProof/>
+        </w:rPr>
+        <w:fldChar w:fldCharType="end"/>
+      </w:r>
       <w:r>
         <w:t xml:space="preserve"> - Caso de Uso UC01</w:t>
       </w:r>
       <w:bookmarkEnd w:id="130"/>
-      <w:bookmarkEnd w:id="142"/>
+      <w:bookmarkEnd w:id="131"/>
     </w:p>
     <w:tbl>
       <w:tblPr>
@@ -12460,7 +12529,6 @@
             </w:pPr>
             <w:bookmarkStart w:id="143" w:name="OLE_LINK12"/>
             <w:bookmarkStart w:id="144" w:name="OLE_LINK26"/>
-            <w:bookmarkEnd w:id="131"/>
             <w:bookmarkEnd w:id="132"/>
             <w:bookmarkEnd w:id="133"/>
             <w:bookmarkEnd w:id="134"/>
@@ -12471,6 +12539,7 @@
             <w:bookmarkEnd w:id="139"/>
             <w:bookmarkEnd w:id="140"/>
             <w:bookmarkEnd w:id="141"/>
+            <w:bookmarkEnd w:id="142"/>
             <w:r>
               <w:rPr>
                 <w:b/>
@@ -12859,14 +12928,27 @@
       <w:r>
         <w:t xml:space="preserve">Tabela </w:t>
       </w:r>
-      <w:fldSimple w:instr=" SEQ Tabela \* ARABIC ">
-        <w:r>
-          <w:rPr>
-            <w:noProof/>
-          </w:rPr>
-          <w:t>7</w:t>
-        </w:r>
-      </w:fldSimple>
+      <w:r>
+        <w:fldChar w:fldCharType="begin"/>
+      </w:r>
+      <w:r>
+        <w:instrText xml:space="preserve"> SEQ Tabela \* ARABIC </w:instrText>
+      </w:r>
+      <w:r>
+        <w:fldChar w:fldCharType="separate"/>
+      </w:r>
+      <w:r>
+        <w:rPr>
+          <w:noProof/>
+        </w:rPr>
+        <w:t>7</w:t>
+      </w:r>
+      <w:r>
+        <w:rPr>
+          <w:noProof/>
+        </w:rPr>
+        <w:fldChar w:fldCharType="end"/>
+      </w:r>
       <w:r>
         <w:t xml:space="preserve"> - Caso de Uso UC02</w:t>
       </w:r>
@@ -13252,14 +13334,27 @@
       <w:r>
         <w:t xml:space="preserve">Tabela </w:t>
       </w:r>
-      <w:fldSimple w:instr=" SEQ Tabela \* ARABIC ">
-        <w:r>
-          <w:rPr>
-            <w:noProof/>
-          </w:rPr>
-          <w:t>8</w:t>
-        </w:r>
-      </w:fldSimple>
+      <w:r>
+        <w:fldChar w:fldCharType="begin"/>
+      </w:r>
+      <w:r>
+        <w:instrText xml:space="preserve"> SEQ Tabela \* ARABIC </w:instrText>
+      </w:r>
+      <w:r>
+        <w:fldChar w:fldCharType="separate"/>
+      </w:r>
+      <w:r>
+        <w:rPr>
+          <w:noProof/>
+        </w:rPr>
+        <w:t>8</w:t>
+      </w:r>
+      <w:r>
+        <w:rPr>
+          <w:noProof/>
+        </w:rPr>
+        <w:fldChar w:fldCharType="end"/>
+      </w:r>
       <w:r>
         <w:t xml:space="preserve"> - Caso de Uso UC03</w:t>
       </w:r>
@@ -13593,14 +13688,27 @@
       <w:r>
         <w:t xml:space="preserve">Tabela </w:t>
       </w:r>
-      <w:fldSimple w:instr=" SEQ Tabela \* ARABIC ">
-        <w:r>
-          <w:rPr>
-            <w:noProof/>
-          </w:rPr>
-          <w:t>9</w:t>
-        </w:r>
-      </w:fldSimple>
+      <w:r>
+        <w:fldChar w:fldCharType="begin"/>
+      </w:r>
+      <w:r>
+        <w:instrText xml:space="preserve"> SEQ Tabela \* ARABIC </w:instrText>
+      </w:r>
+      <w:r>
+        <w:fldChar w:fldCharType="separate"/>
+      </w:r>
+      <w:r>
+        <w:rPr>
+          <w:noProof/>
+        </w:rPr>
+        <w:t>9</w:t>
+      </w:r>
+      <w:r>
+        <w:rPr>
+          <w:noProof/>
+        </w:rPr>
+        <w:fldChar w:fldCharType="end"/>
+      </w:r>
       <w:r>
         <w:t xml:space="preserve"> - </w:t>
       </w:r>
@@ -13939,14 +14047,27 @@
       <w:r>
         <w:t xml:space="preserve">Tabela </w:t>
       </w:r>
-      <w:fldSimple w:instr=" SEQ Tabela \* ARABIC ">
-        <w:r>
-          <w:rPr>
-            <w:noProof/>
-          </w:rPr>
-          <w:t>10</w:t>
-        </w:r>
-      </w:fldSimple>
+      <w:r>
+        <w:fldChar w:fldCharType="begin"/>
+      </w:r>
+      <w:r>
+        <w:instrText xml:space="preserve"> SEQ Tabela \* ARABIC </w:instrText>
+      </w:r>
+      <w:r>
+        <w:fldChar w:fldCharType="separate"/>
+      </w:r>
+      <w:r>
+        <w:rPr>
+          <w:noProof/>
+        </w:rPr>
+        <w:t>10</w:t>
+      </w:r>
+      <w:r>
+        <w:rPr>
+          <w:noProof/>
+        </w:rPr>
+        <w:fldChar w:fldCharType="end"/>
+      </w:r>
       <w:r>
         <w:t xml:space="preserve"> - Caso de Uso UC05</w:t>
       </w:r>
@@ -14271,14 +14392,27 @@
         <w:lastRenderedPageBreak/>
         <w:t xml:space="preserve">Tabela </w:t>
       </w:r>
-      <w:fldSimple w:instr=" SEQ Tabela \* ARABIC ">
-        <w:r>
-          <w:rPr>
-            <w:noProof/>
-          </w:rPr>
-          <w:t>11</w:t>
-        </w:r>
-      </w:fldSimple>
+      <w:r>
+        <w:fldChar w:fldCharType="begin"/>
+      </w:r>
+      <w:r>
+        <w:instrText xml:space="preserve"> SEQ Tabela \* ARABIC </w:instrText>
+      </w:r>
+      <w:r>
+        <w:fldChar w:fldCharType="separate"/>
+      </w:r>
+      <w:r>
+        <w:rPr>
+          <w:noProof/>
+        </w:rPr>
+        <w:t>11</w:t>
+      </w:r>
+      <w:r>
+        <w:rPr>
+          <w:noProof/>
+        </w:rPr>
+        <w:fldChar w:fldCharType="end"/>
+      </w:r>
       <w:r>
         <w:t xml:space="preserve"> - Caso de Uso UC06</w:t>
       </w:r>
@@ -14568,14 +14702,27 @@
       <w:r>
         <w:t xml:space="preserve">Tabela </w:t>
       </w:r>
-      <w:fldSimple w:instr=" SEQ Tabela \* ARABIC ">
-        <w:r>
-          <w:rPr>
-            <w:noProof/>
-          </w:rPr>
-          <w:t>12</w:t>
-        </w:r>
-      </w:fldSimple>
+      <w:r>
+        <w:fldChar w:fldCharType="begin"/>
+      </w:r>
+      <w:r>
+        <w:instrText xml:space="preserve"> SEQ Tabela \* ARABIC </w:instrText>
+      </w:r>
+      <w:r>
+        <w:fldChar w:fldCharType="separate"/>
+      </w:r>
+      <w:r>
+        <w:rPr>
+          <w:noProof/>
+        </w:rPr>
+        <w:t>12</w:t>
+      </w:r>
+      <w:r>
+        <w:rPr>
+          <w:noProof/>
+        </w:rPr>
+        <w:fldChar w:fldCharType="end"/>
+      </w:r>
       <w:r>
         <w:t xml:space="preserve"> - Caso de Uso UC07</w:t>
       </w:r>
@@ -14881,15 +15028,7 @@
           </w:p>
           <w:p>
             <w:r>
-              <w:t xml:space="preserve">FP07 – Sistema envia </w:t>
-            </w:r>
-            <w:proofErr w:type="spellStart"/>
-            <w:r>
-              <w:t>duvida</w:t>
-            </w:r>
-            <w:proofErr w:type="spellEnd"/>
-            <w:r>
-              <w:t xml:space="preserve"> respondida para o e-mail do solicitante.</w:t>
+              <w:t>FP07 – Sistema envia duvida respondida para o e-mail do solicitante.</w:t>
             </w:r>
           </w:p>
           <w:p>
@@ -14934,14 +15073,27 @@
         <w:lastRenderedPageBreak/>
         <w:t xml:space="preserve">Tabela </w:t>
       </w:r>
-      <w:fldSimple w:instr=" SEQ Tabela \* ARABIC ">
-        <w:r>
-          <w:rPr>
-            <w:noProof/>
-          </w:rPr>
-          <w:t>13</w:t>
-        </w:r>
-      </w:fldSimple>
+      <w:r>
+        <w:fldChar w:fldCharType="begin"/>
+      </w:r>
+      <w:r>
+        <w:instrText xml:space="preserve"> SEQ Tabela \* ARABIC </w:instrText>
+      </w:r>
+      <w:r>
+        <w:fldChar w:fldCharType="separate"/>
+      </w:r>
+      <w:r>
+        <w:rPr>
+          <w:noProof/>
+        </w:rPr>
+        <w:t>13</w:t>
+      </w:r>
+      <w:r>
+        <w:rPr>
+          <w:noProof/>
+        </w:rPr>
+        <w:fldChar w:fldCharType="end"/>
+      </w:r>
       <w:r>
         <w:t>- Caso de Us</w:t>
       </w:r>
@@ -15276,14 +15428,27 @@
       <w:r>
         <w:t xml:space="preserve">Tabela </w:t>
       </w:r>
-      <w:fldSimple w:instr=" SEQ Tabela \* ARABIC ">
-        <w:r>
-          <w:rPr>
-            <w:noProof/>
-          </w:rPr>
-          <w:t>14</w:t>
-        </w:r>
-      </w:fldSimple>
+      <w:r>
+        <w:fldChar w:fldCharType="begin"/>
+      </w:r>
+      <w:r>
+        <w:instrText xml:space="preserve"> SEQ Tabela \* ARABIC </w:instrText>
+      </w:r>
+      <w:r>
+        <w:fldChar w:fldCharType="separate"/>
+      </w:r>
+      <w:r>
+        <w:rPr>
+          <w:noProof/>
+        </w:rPr>
+        <w:t>14</w:t>
+      </w:r>
+      <w:r>
+        <w:rPr>
+          <w:noProof/>
+        </w:rPr>
+        <w:fldChar w:fldCharType="end"/>
+      </w:r>
       <w:r>
         <w:t xml:space="preserve"> - Caso de Uso UC09</w:t>
       </w:r>
@@ -15631,15 +15796,7 @@
           </w:p>
           <w:p>
             <w:r>
-              <w:t xml:space="preserve">FA02.1 – Usuário recebe uma notificação de que a senha </w:t>
-            </w:r>
-            <w:proofErr w:type="spellStart"/>
-            <w:r>
-              <w:t>esta</w:t>
-            </w:r>
-            <w:proofErr w:type="spellEnd"/>
-            <w:r>
-              <w:t xml:space="preserve"> incorreta.</w:t>
+              <w:t>FA02.1 – Usuário recebe uma notificação de que a senha esta incorreta.</w:t>
             </w:r>
           </w:p>
           <w:p>
@@ -15666,14 +15823,27 @@
       <w:r>
         <w:t xml:space="preserve">Tabela </w:t>
       </w:r>
-      <w:fldSimple w:instr=" SEQ Tabela \* ARABIC ">
-        <w:r>
-          <w:rPr>
-            <w:noProof/>
-          </w:rPr>
-          <w:t>15</w:t>
-        </w:r>
-      </w:fldSimple>
+      <w:r>
+        <w:fldChar w:fldCharType="begin"/>
+      </w:r>
+      <w:r>
+        <w:instrText xml:space="preserve"> SEQ Tabela \* ARABIC </w:instrText>
+      </w:r>
+      <w:r>
+        <w:fldChar w:fldCharType="separate"/>
+      </w:r>
+      <w:r>
+        <w:rPr>
+          <w:noProof/>
+        </w:rPr>
+        <w:t>15</w:t>
+      </w:r>
+      <w:r>
+        <w:rPr>
+          <w:noProof/>
+        </w:rPr>
+        <w:fldChar w:fldCharType="end"/>
+      </w:r>
       <w:r>
         <w:t xml:space="preserve"> - Caso de Uso UC10</w:t>
       </w:r>
@@ -16026,14 +16196,27 @@
       <w:r>
         <w:t xml:space="preserve">Tabela </w:t>
       </w:r>
-      <w:fldSimple w:instr=" SEQ Tabela \* ARABIC ">
-        <w:r>
-          <w:rPr>
-            <w:noProof/>
-          </w:rPr>
-          <w:t>16</w:t>
-        </w:r>
-      </w:fldSimple>
+      <w:r>
+        <w:fldChar w:fldCharType="begin"/>
+      </w:r>
+      <w:r>
+        <w:instrText xml:space="preserve"> SEQ Tabela \* ARABIC </w:instrText>
+      </w:r>
+      <w:r>
+        <w:fldChar w:fldCharType="separate"/>
+      </w:r>
+      <w:r>
+        <w:rPr>
+          <w:noProof/>
+        </w:rPr>
+        <w:t>16</w:t>
+      </w:r>
+      <w:r>
+        <w:rPr>
+          <w:noProof/>
+        </w:rPr>
+        <w:fldChar w:fldCharType="end"/>
+      </w:r>
       <w:r>
         <w:t xml:space="preserve"> - Escopo do Sistema</w:t>
       </w:r>
@@ -16560,94 +16743,96 @@
         </w:rPr>
         <w:t xml:space="preserve">foram </w:t>
       </w:r>
+      <w:r>
+        <w:rPr>
+          <w:color w:val="0000FF"/>
+        </w:rPr>
+        <w:t>fornecidas pela disciplina “</w:t>
+      </w:r>
       <w:proofErr w:type="gramStart"/>
       <w:r>
         <w:rPr>
           <w:color w:val="0000FF"/>
         </w:rPr>
-        <w:t>fornecidas</w:t>
+        <w:t>Interação Humano</w:t>
       </w:r>
       <w:proofErr w:type="gramEnd"/>
       <w:r>
         <w:rPr>
           <w:color w:val="0000FF"/>
         </w:rPr>
-        <w:t xml:space="preserve"> pela disciplina “</w:t>
+        <w:t xml:space="preserve"> Computador</w:t>
       </w:r>
       <w:r>
         <w:rPr>
           <w:color w:val="0000FF"/>
         </w:rPr>
-        <w:t>Interação Humano Computador</w:t>
+        <w:t>”</w:t>
       </w:r>
       <w:r>
         <w:rPr>
           <w:color w:val="0000FF"/>
         </w:rPr>
-        <w:t>”</w:t>
+        <w:t>. Basicamente consiste em levantar junto aos usuários</w:t>
       </w:r>
       <w:r>
         <w:rPr>
           <w:color w:val="0000FF"/>
         </w:rPr>
-        <w:t>. Basicamente consiste em levantar junto aos usuários</w:t>
+        <w:t xml:space="preserve"> informações sobre o contexto de uso e as necessidades de usabilidade</w:t>
       </w:r>
       <w:r>
         <w:rPr>
           <w:color w:val="0000FF"/>
         </w:rPr>
-        <w:t xml:space="preserve"> informações sobre o contexto de uso e as necessidades de usabilidade</w:t>
+        <w:t>. Uma das abordagens mais tradicionais para obter essas informações é através</w:t>
       </w:r>
       <w:r>
         <w:rPr>
           <w:color w:val="0000FF"/>
         </w:rPr>
-        <w:t>. Uma das abordagens mais tradicionais para obter essas informações é através</w:t>
+        <w:t xml:space="preserve"> das técnicas</w:t>
       </w:r>
       <w:r>
         <w:rPr>
           <w:color w:val="0000FF"/>
         </w:rPr>
-        <w:t xml:space="preserve"> das técnicas</w:t>
+        <w:t xml:space="preserve"> de </w:t>
       </w:r>
       <w:r>
         <w:rPr>
           <w:color w:val="0000FF"/>
         </w:rPr>
-        <w:t xml:space="preserve"> de </w:t>
+        <w:t>“</w:t>
       </w:r>
       <w:r>
         <w:rPr>
           <w:color w:val="0000FF"/>
         </w:rPr>
-        <w:t>“</w:t>
+        <w:t>questionários de perfil e de uso</w:t>
       </w:r>
       <w:r>
         <w:rPr>
           <w:color w:val="0000FF"/>
         </w:rPr>
-        <w:t>questionários de perfil e de uso</w:t>
+        <w:t>” e “aná</w:t>
       </w:r>
       <w:r>
         <w:rPr>
           <w:color w:val="0000FF"/>
         </w:rPr>
-        <w:t>” e “aná</w:t>
-      </w:r>
-      <w:r>
+        <w:t>lise de competidores”.</w:t>
+      </w:r>
+      <w:bookmarkStart w:id="252" w:name="_GoBack"/>
+    </w:p>
+    <w:p>
+      <w:pPr>
         <w:rPr>
           <w:color w:val="0000FF"/>
         </w:rPr>
-        <w:t>lise de competidores”.</w:t>
-      </w:r>
-    </w:p>
-    <w:p>
-      <w:pPr>
-        <w:rPr>
-          <w:color w:val="0000FF"/>
-        </w:rPr>
-      </w:pPr>
-    </w:p>
+      </w:pPr>
+    </w:p>
+    <w:bookmarkEnd w:id="252"/>
     <w:p>
       <w:pPr>
         <w:rPr>
@@ -16874,22 +17059,22 @@
         <w:pStyle w:val="Ttulo1"/>
         <w:pageBreakBefore/>
       </w:pPr>
-      <w:bookmarkStart w:id="252" w:name="_Toc399165178"/>
+      <w:bookmarkStart w:id="253" w:name="_Toc399165178"/>
       <w:r>
         <w:lastRenderedPageBreak/>
         <w:t>Projeto do Software</w:t>
       </w:r>
-      <w:bookmarkEnd w:id="252"/>
+      <w:bookmarkEnd w:id="253"/>
     </w:p>
     <w:p>
       <w:pPr>
         <w:pStyle w:val="Ttulo2"/>
       </w:pPr>
-      <w:bookmarkStart w:id="253" w:name="_Toc399165179"/>
+      <w:bookmarkStart w:id="254" w:name="_Toc399165179"/>
       <w:r>
         <w:t>Arquitetura de Software</w:t>
       </w:r>
-      <w:bookmarkEnd w:id="253"/>
+      <w:bookmarkEnd w:id="254"/>
     </w:p>
     <w:p>
       <w:pPr>
@@ -16985,11 +17170,11 @@
       <w:pPr>
         <w:pStyle w:val="Ttulo3"/>
       </w:pPr>
-      <w:bookmarkStart w:id="254" w:name="_Toc399165180"/>
+      <w:bookmarkStart w:id="255" w:name="_Toc399165180"/>
       <w:r>
         <w:t>Realização de Casos de Uso</w:t>
       </w:r>
-      <w:bookmarkEnd w:id="254"/>
+      <w:bookmarkEnd w:id="255"/>
     </w:p>
     <w:p>
       <w:pPr>
@@ -17115,7 +17300,7 @@
           <w:color w:val="0000FF"/>
         </w:rPr>
       </w:pPr>
-      <w:bookmarkStart w:id="255" w:name="_Toc399165181"/>
+      <w:bookmarkStart w:id="256" w:name="_Toc399165181"/>
       <w:proofErr w:type="spellStart"/>
       <w:r>
         <w:rPr>
@@ -17130,7 +17315,7 @@
       <w:r>
         <w:t>Interface</w:t>
       </w:r>
-      <w:bookmarkEnd w:id="255"/>
+      <w:bookmarkEnd w:id="256"/>
     </w:p>
     <w:p>
       <w:pPr>
@@ -17139,18 +17324,31 @@
           <w:color w:val="0000FF"/>
         </w:rPr>
       </w:pPr>
-      <w:bookmarkStart w:id="256" w:name="_Toc399165153"/>
+      <w:bookmarkStart w:id="257" w:name="_Toc399165153"/>
       <w:r>
         <w:t xml:space="preserve">Tabela </w:t>
       </w:r>
-      <w:fldSimple w:instr=" SEQ Tabela \* ARABIC ">
-        <w:r>
-          <w:rPr>
-            <w:noProof/>
-          </w:rPr>
-          <w:t>17</w:t>
-        </w:r>
-      </w:fldSimple>
+      <w:r>
+        <w:fldChar w:fldCharType="begin"/>
+      </w:r>
+      <w:r>
+        <w:instrText xml:space="preserve"> SEQ Tabela \* ARABIC </w:instrText>
+      </w:r>
+      <w:r>
+        <w:fldChar w:fldCharType="separate"/>
+      </w:r>
+      <w:r>
+        <w:rPr>
+          <w:noProof/>
+        </w:rPr>
+        <w:t>17</w:t>
+      </w:r>
+      <w:r>
+        <w:rPr>
+          <w:noProof/>
+        </w:rPr>
+        <w:fldChar w:fldCharType="end"/>
+      </w:r>
       <w:r>
         <w:t xml:space="preserve"> - </w:t>
       </w:r>
@@ -17158,7 +17356,7 @@
       <w:r>
         <w:t>Guidelines</w:t>
       </w:r>
-      <w:bookmarkEnd w:id="256"/>
+      <w:bookmarkEnd w:id="257"/>
       <w:proofErr w:type="spellEnd"/>
     </w:p>
     <w:tbl>
@@ -18542,12 +18740,12 @@
       <w:pPr>
         <w:pStyle w:val="Ttulo2"/>
       </w:pPr>
-      <w:bookmarkStart w:id="257" w:name="_Toc399165182"/>
+      <w:bookmarkStart w:id="258" w:name="_Toc399165182"/>
       <w:r>
         <w:lastRenderedPageBreak/>
         <w:t>Protótipo das telas</w:t>
       </w:r>
-      <w:bookmarkEnd w:id="257"/>
+      <w:bookmarkEnd w:id="258"/>
     </w:p>
     <w:p>
       <w:pPr>
@@ -18557,14 +18755,14 @@
           <w:szCs w:val="24"/>
         </w:rPr>
       </w:pPr>
-      <w:bookmarkStart w:id="258" w:name="_Toc399165183"/>
+      <w:bookmarkStart w:id="259" w:name="_Toc399165183"/>
       <w:r>
         <w:rPr>
           <w:szCs w:val="24"/>
         </w:rPr>
         <w:t>Baixa Fidelidade</w:t>
       </w:r>
-      <w:bookmarkEnd w:id="258"/>
+      <w:bookmarkEnd w:id="259"/>
     </w:p>
     <w:p/>
     <w:p>
@@ -18646,24 +18844,37 @@
       <w:pPr>
         <w:pStyle w:val="Legenda"/>
       </w:pPr>
-      <w:bookmarkStart w:id="259" w:name="_Toc398510742"/>
-      <w:bookmarkStart w:id="260" w:name="_Toc399165109"/>
+      <w:bookmarkStart w:id="260" w:name="_Toc398510742"/>
+      <w:bookmarkStart w:id="261" w:name="_Toc399165109"/>
       <w:r>
         <w:t xml:space="preserve">Figura </w:t>
       </w:r>
-      <w:fldSimple w:instr=" SEQ Figura \* ARABIC ">
-        <w:r>
-          <w:rPr>
-            <w:noProof/>
-          </w:rPr>
-          <w:t>2</w:t>
-        </w:r>
-      </w:fldSimple>
+      <w:r>
+        <w:fldChar w:fldCharType="begin"/>
+      </w:r>
+      <w:r>
+        <w:instrText xml:space="preserve"> SEQ Figura \* ARABIC </w:instrText>
+      </w:r>
+      <w:r>
+        <w:fldChar w:fldCharType="separate"/>
+      </w:r>
+      <w:r>
+        <w:rPr>
+          <w:noProof/>
+        </w:rPr>
+        <w:t>2</w:t>
+      </w:r>
+      <w:r>
+        <w:rPr>
+          <w:noProof/>
+        </w:rPr>
+        <w:fldChar w:fldCharType="end"/>
+      </w:r>
       <w:r>
         <w:t xml:space="preserve"> - Paciente: Inicio</w:t>
       </w:r>
-      <w:bookmarkEnd w:id="259"/>
       <w:bookmarkEnd w:id="260"/>
+      <w:bookmarkEnd w:id="261"/>
       <w:r>
         <w:t xml:space="preserve"> </w:t>
       </w:r>
@@ -18715,7 +18926,7 @@
             <v:path o:extrusionok="f" gradientshapeok="t" o:connecttype="rect"/>
             <o:lock v:ext="edit" aspectratio="t"/>
           </v:shapetype>
-          <v:shape id="_x0000_i1026" type="#_x0000_t75" style="width:467.7pt;height:435.75pt">
+          <v:shape id="_x0000_i1025" type="#_x0000_t75" style="width:467.25pt;height:435.75pt">
             <v:imagedata r:id="rId18" o:title="Consulta"/>
           </v:shape>
         </w:pict>
@@ -18725,24 +18936,37 @@
       <w:pPr>
         <w:pStyle w:val="Legenda"/>
       </w:pPr>
-      <w:bookmarkStart w:id="261" w:name="_Toc398510743"/>
-      <w:bookmarkStart w:id="262" w:name="_Toc399165110"/>
+      <w:bookmarkStart w:id="262" w:name="_Toc398510743"/>
+      <w:bookmarkStart w:id="263" w:name="_Toc399165110"/>
       <w:r>
         <w:t xml:space="preserve">Figura </w:t>
       </w:r>
-      <w:fldSimple w:instr=" SEQ Figura \* ARABIC ">
-        <w:r>
-          <w:rPr>
-            <w:noProof/>
-          </w:rPr>
-          <w:t>3</w:t>
-        </w:r>
-      </w:fldSimple>
+      <w:r>
+        <w:fldChar w:fldCharType="begin"/>
+      </w:r>
+      <w:r>
+        <w:instrText xml:space="preserve"> SEQ Figura \* ARABIC </w:instrText>
+      </w:r>
+      <w:r>
+        <w:fldChar w:fldCharType="separate"/>
+      </w:r>
+      <w:r>
+        <w:rPr>
+          <w:noProof/>
+        </w:rPr>
+        <w:t>3</w:t>
+      </w:r>
+      <w:r>
+        <w:rPr>
+          <w:noProof/>
+        </w:rPr>
+        <w:fldChar w:fldCharType="end"/>
+      </w:r>
       <w:r>
         <w:t xml:space="preserve"> - Paciente: Consulta</w:t>
       </w:r>
-      <w:bookmarkEnd w:id="261"/>
       <w:bookmarkEnd w:id="262"/>
+      <w:bookmarkEnd w:id="263"/>
     </w:p>
     <w:p>
       <w:pPr>
@@ -18835,7 +19059,7 @@
         </w:rPr>
         <w:lastRenderedPageBreak/>
         <w:pict w14:anchorId="2251633F">
-          <v:shape id="_x0000_i1025" type="#_x0000_t75" style="width:467.7pt;height:435.75pt">
+          <v:shape id="_x0000_i1026" type="#_x0000_t75" style="width:467.25pt;height:435.75pt">
             <v:imagedata r:id="rId19" o:title="Exame web"/>
           </v:shape>
         </w:pict>
@@ -18845,24 +19069,37 @@
       <w:pPr>
         <w:pStyle w:val="Legenda"/>
       </w:pPr>
-      <w:bookmarkStart w:id="263" w:name="_Toc398510744"/>
-      <w:bookmarkStart w:id="264" w:name="_Toc399165111"/>
+      <w:bookmarkStart w:id="264" w:name="_Toc398510744"/>
+      <w:bookmarkStart w:id="265" w:name="_Toc399165111"/>
       <w:r>
         <w:t xml:space="preserve">Figura </w:t>
       </w:r>
-      <w:fldSimple w:instr=" SEQ Figura \* ARABIC ">
-        <w:r>
-          <w:rPr>
-            <w:noProof/>
-          </w:rPr>
-          <w:t>4</w:t>
-        </w:r>
-      </w:fldSimple>
+      <w:r>
+        <w:fldChar w:fldCharType="begin"/>
+      </w:r>
+      <w:r>
+        <w:instrText xml:space="preserve"> SEQ Figura \* ARABIC </w:instrText>
+      </w:r>
+      <w:r>
+        <w:fldChar w:fldCharType="separate"/>
+      </w:r>
+      <w:r>
+        <w:rPr>
+          <w:noProof/>
+        </w:rPr>
+        <w:t>4</w:t>
+      </w:r>
+      <w:r>
+        <w:rPr>
+          <w:noProof/>
+        </w:rPr>
+        <w:fldChar w:fldCharType="end"/>
+      </w:r>
       <w:r>
         <w:t xml:space="preserve"> - Paciente: Exame web</w:t>
       </w:r>
-      <w:bookmarkEnd w:id="263"/>
       <w:bookmarkEnd w:id="264"/>
+      <w:bookmarkEnd w:id="265"/>
     </w:p>
     <w:p>
       <w:pPr>
@@ -18938,27 +19175,40 @@
       <w:pPr>
         <w:pStyle w:val="Legenda"/>
       </w:pPr>
-      <w:bookmarkStart w:id="265" w:name="_Toc398510745"/>
-      <w:bookmarkStart w:id="266" w:name="_Toc399165112"/>
+      <w:bookmarkStart w:id="266" w:name="_Toc398510745"/>
+      <w:bookmarkStart w:id="267" w:name="_Toc399165112"/>
       <w:r>
         <w:t xml:space="preserve">Figura </w:t>
       </w:r>
-      <w:fldSimple w:instr=" SEQ Figura \* ARABIC ">
-        <w:r>
-          <w:rPr>
-            <w:noProof/>
-          </w:rPr>
-          <w:t>5</w:t>
-        </w:r>
-      </w:fldSimple>
+      <w:r>
+        <w:fldChar w:fldCharType="begin"/>
+      </w:r>
+      <w:r>
+        <w:instrText xml:space="preserve"> SEQ Figura \* ARABIC </w:instrText>
+      </w:r>
+      <w:r>
+        <w:fldChar w:fldCharType="separate"/>
+      </w:r>
+      <w:r>
+        <w:rPr>
+          <w:noProof/>
+        </w:rPr>
+        <w:t>5</w:t>
+      </w:r>
+      <w:r>
+        <w:rPr>
+          <w:noProof/>
+        </w:rPr>
+        <w:fldChar w:fldCharType="end"/>
+      </w:r>
       <w:r>
         <w:t xml:space="preserve"> - Paciente: Exames</w:t>
       </w:r>
-      <w:bookmarkEnd w:id="265"/>
+      <w:bookmarkEnd w:id="266"/>
       <w:r>
         <w:t xml:space="preserve"> Tabelados</w:t>
       </w:r>
-      <w:bookmarkEnd w:id="266"/>
+      <w:bookmarkEnd w:id="267"/>
     </w:p>
     <w:p>
       <w:pPr>
@@ -19034,24 +19284,37 @@
       <w:pPr>
         <w:pStyle w:val="Legenda"/>
       </w:pPr>
-      <w:bookmarkStart w:id="267" w:name="_Toc398510746"/>
-      <w:bookmarkStart w:id="268" w:name="_Toc399165113"/>
+      <w:bookmarkStart w:id="268" w:name="_Toc398510746"/>
+      <w:bookmarkStart w:id="269" w:name="_Toc399165113"/>
       <w:r>
         <w:t xml:space="preserve">Figura </w:t>
       </w:r>
-      <w:fldSimple w:instr=" SEQ Figura \* ARABIC ">
-        <w:r>
-          <w:rPr>
-            <w:noProof/>
-          </w:rPr>
-          <w:t>6</w:t>
-        </w:r>
-      </w:fldSimple>
+      <w:r>
+        <w:fldChar w:fldCharType="begin"/>
+      </w:r>
+      <w:r>
+        <w:instrText xml:space="preserve"> SEQ Figura \* ARABIC </w:instrText>
+      </w:r>
+      <w:r>
+        <w:fldChar w:fldCharType="separate"/>
+      </w:r>
+      <w:r>
+        <w:rPr>
+          <w:noProof/>
+        </w:rPr>
+        <w:t>6</w:t>
+      </w:r>
+      <w:r>
+        <w:rPr>
+          <w:noProof/>
+        </w:rPr>
+        <w:fldChar w:fldCharType="end"/>
+      </w:r>
       <w:r>
         <w:t xml:space="preserve"> - Paciente: Quem somos</w:t>
       </w:r>
-      <w:bookmarkEnd w:id="267"/>
       <w:bookmarkEnd w:id="268"/>
+      <w:bookmarkEnd w:id="269"/>
     </w:p>
     <w:p/>
     <w:p>
@@ -19117,24 +19380,37 @@
       <w:pPr>
         <w:pStyle w:val="Legenda"/>
       </w:pPr>
-      <w:bookmarkStart w:id="269" w:name="_Toc398510747"/>
-      <w:bookmarkStart w:id="270" w:name="_Toc399165114"/>
+      <w:bookmarkStart w:id="270" w:name="_Toc398510747"/>
+      <w:bookmarkStart w:id="271" w:name="_Toc399165114"/>
       <w:r>
         <w:t xml:space="preserve">Figura </w:t>
       </w:r>
-      <w:fldSimple w:instr=" SEQ Figura \* ARABIC ">
-        <w:r>
-          <w:rPr>
-            <w:noProof/>
-          </w:rPr>
-          <w:t>7</w:t>
-        </w:r>
-      </w:fldSimple>
+      <w:r>
+        <w:fldChar w:fldCharType="begin"/>
+      </w:r>
+      <w:r>
+        <w:instrText xml:space="preserve"> SEQ Figura \* ARABIC </w:instrText>
+      </w:r>
+      <w:r>
+        <w:fldChar w:fldCharType="separate"/>
+      </w:r>
+      <w:r>
+        <w:rPr>
+          <w:noProof/>
+        </w:rPr>
+        <w:t>7</w:t>
+      </w:r>
+      <w:r>
+        <w:rPr>
+          <w:noProof/>
+        </w:rPr>
+        <w:fldChar w:fldCharType="end"/>
+      </w:r>
       <w:r>
         <w:t xml:space="preserve"> - Paciente: Contato</w:t>
       </w:r>
-      <w:bookmarkEnd w:id="269"/>
       <w:bookmarkEnd w:id="270"/>
+      <w:bookmarkEnd w:id="271"/>
     </w:p>
     <w:p/>
     <w:p/>
@@ -19210,24 +19486,37 @@
       <w:pPr>
         <w:pStyle w:val="Legenda"/>
       </w:pPr>
-      <w:bookmarkStart w:id="271" w:name="_Toc398510749"/>
-      <w:bookmarkStart w:id="272" w:name="_Toc399165115"/>
+      <w:bookmarkStart w:id="272" w:name="_Toc398510749"/>
+      <w:bookmarkStart w:id="273" w:name="_Toc399165115"/>
       <w:r>
         <w:t xml:space="preserve">Figura </w:t>
       </w:r>
-      <w:fldSimple w:instr=" SEQ Figura \* ARABIC ">
-        <w:r>
-          <w:rPr>
-            <w:noProof/>
-          </w:rPr>
-          <w:t>8</w:t>
-        </w:r>
-      </w:fldSimple>
+      <w:r>
+        <w:fldChar w:fldCharType="begin"/>
+      </w:r>
+      <w:r>
+        <w:instrText xml:space="preserve"> SEQ Figura \* ARABIC </w:instrText>
+      </w:r>
+      <w:r>
+        <w:fldChar w:fldCharType="separate"/>
+      </w:r>
+      <w:r>
+        <w:rPr>
+          <w:noProof/>
+        </w:rPr>
+        <w:t>8</w:t>
+      </w:r>
+      <w:r>
+        <w:rPr>
+          <w:noProof/>
+        </w:rPr>
+        <w:fldChar w:fldCharType="end"/>
+      </w:r>
       <w:r>
         <w:t xml:space="preserve"> - Paciente: Contato – Mensagem de erro</w:t>
       </w:r>
-      <w:bookmarkEnd w:id="271"/>
       <w:bookmarkEnd w:id="272"/>
+      <w:bookmarkEnd w:id="273"/>
     </w:p>
     <w:p/>
     <w:p>
@@ -19293,24 +19582,37 @@
       <w:pPr>
         <w:pStyle w:val="Legenda"/>
       </w:pPr>
-      <w:bookmarkStart w:id="273" w:name="_Toc398510748"/>
-      <w:bookmarkStart w:id="274" w:name="_Toc399165116"/>
+      <w:bookmarkStart w:id="274" w:name="_Toc398510748"/>
+      <w:bookmarkStart w:id="275" w:name="_Toc399165116"/>
       <w:r>
         <w:t xml:space="preserve">Figura </w:t>
       </w:r>
-      <w:fldSimple w:instr=" SEQ Figura \* ARABIC ">
-        <w:r>
-          <w:rPr>
-            <w:noProof/>
-          </w:rPr>
-          <w:t>9</w:t>
-        </w:r>
-      </w:fldSimple>
+      <w:r>
+        <w:fldChar w:fldCharType="begin"/>
+      </w:r>
+      <w:r>
+        <w:instrText xml:space="preserve"> SEQ Figura \* ARABIC </w:instrText>
+      </w:r>
+      <w:r>
+        <w:fldChar w:fldCharType="separate"/>
+      </w:r>
+      <w:r>
+        <w:rPr>
+          <w:noProof/>
+        </w:rPr>
+        <w:t>9</w:t>
+      </w:r>
+      <w:r>
+        <w:rPr>
+          <w:noProof/>
+        </w:rPr>
+        <w:fldChar w:fldCharType="end"/>
+      </w:r>
       <w:r>
         <w:t xml:space="preserve"> - Paciente: Inicio – Mensagem de erro</w:t>
       </w:r>
-      <w:bookmarkEnd w:id="273"/>
       <w:bookmarkEnd w:id="274"/>
+      <w:bookmarkEnd w:id="275"/>
     </w:p>
     <w:p/>
     <w:p/>
@@ -19337,8 +19639,6 @@
         <w:lastRenderedPageBreak/>
         <w:t>Telas do Administrador</w:t>
       </w:r>
-      <w:bookmarkStart w:id="275" w:name="_GoBack"/>
-      <w:bookmarkEnd w:id="275"/>
     </w:p>
     <w:p>
       <w:pPr>
@@ -19360,7 +19660,7 @@
           <w:noProof/>
         </w:rPr>
         <w:pict w14:anchorId="462FA45F">
-          <v:shape id="_x0000_i1027" type="#_x0000_t75" style="width:467.7pt;height:435.75pt">
+          <v:shape id="_x0000_i1027" type="#_x0000_t75" style="width:467.25pt;height:435.75pt">
             <v:imagedata r:id="rId25" o:title="inicio"/>
           </v:shape>
         </w:pict>
@@ -19375,14 +19675,27 @@
       <w:r>
         <w:t xml:space="preserve">Figura </w:t>
       </w:r>
-      <w:fldSimple w:instr=" SEQ Figura \* ARABIC ">
-        <w:r>
-          <w:rPr>
-            <w:noProof/>
-          </w:rPr>
-          <w:t>10</w:t>
-        </w:r>
-      </w:fldSimple>
+      <w:r>
+        <w:fldChar w:fldCharType="begin"/>
+      </w:r>
+      <w:r>
+        <w:instrText xml:space="preserve"> SEQ Figura \* ARABIC </w:instrText>
+      </w:r>
+      <w:r>
+        <w:fldChar w:fldCharType="separate"/>
+      </w:r>
+      <w:r>
+        <w:rPr>
+          <w:noProof/>
+        </w:rPr>
+        <w:t>10</w:t>
+      </w:r>
+      <w:r>
+        <w:rPr>
+          <w:noProof/>
+        </w:rPr>
+        <w:fldChar w:fldCharType="end"/>
+      </w:r>
       <w:r>
         <w:t xml:space="preserve"> – Administrador: Inicio</w:t>
       </w:r>
@@ -19463,7 +19776,6 @@
     </w:p>
     <w:p>
       <w:pPr>
-        <w:ind w:left="709"/>
         <w:jc w:val="center"/>
         <w:rPr>
           <w:b/>
@@ -19475,7 +19787,7 @@
         </w:rPr>
         <w:lastRenderedPageBreak/>
         <w:pict w14:anchorId="5F74D1CD">
-          <v:shape id="_x0000_i1028" type="#_x0000_t75" style="width:467.7pt;height:435.75pt">
+          <v:shape id="_x0000_i1028" type="#_x0000_t75" style="width:467.25pt;height:435.75pt">
             <v:imagedata r:id="rId26" o:title="Exames"/>
           </v:shape>
         </w:pict>
@@ -19489,14 +19801,27 @@
       <w:r>
         <w:t xml:space="preserve">Figura </w:t>
       </w:r>
-      <w:fldSimple w:instr=" SEQ Figura \* ARABIC ">
-        <w:r>
-          <w:rPr>
-            <w:noProof/>
-          </w:rPr>
-          <w:t>11</w:t>
-        </w:r>
-      </w:fldSimple>
+      <w:r>
+        <w:fldChar w:fldCharType="begin"/>
+      </w:r>
+      <w:r>
+        <w:instrText xml:space="preserve"> SEQ Figura \* ARABIC </w:instrText>
+      </w:r>
+      <w:r>
+        <w:fldChar w:fldCharType="separate"/>
+      </w:r>
+      <w:r>
+        <w:rPr>
+          <w:noProof/>
+        </w:rPr>
+        <w:t>11</w:t>
+      </w:r>
+      <w:r>
+        <w:rPr>
+          <w:noProof/>
+        </w:rPr>
+        <w:fldChar w:fldCharType="end"/>
+      </w:r>
       <w:r>
         <w:t xml:space="preserve"> – Administrador: Exames</w:t>
       </w:r>
@@ -19592,7 +19917,6 @@
     </w:p>
     <w:p>
       <w:pPr>
-        <w:ind w:left="709"/>
         <w:rPr>
           <w:b/>
         </w:rPr>
@@ -19603,7 +19927,7 @@
         </w:rPr>
         <w:lastRenderedPageBreak/>
         <w:pict w14:anchorId="43DD9DA3">
-          <v:shape id="_x0000_i1029" type="#_x0000_t75" style="width:467.7pt;height:435.75pt">
+          <v:shape id="_x0000_i1029" type="#_x0000_t75" style="width:467.25pt;height:435.75pt">
             <v:imagedata r:id="rId27" o:title="Gestores Cadastrados"/>
           </v:shape>
         </w:pict>
@@ -19617,14 +19941,27 @@
       <w:r>
         <w:t xml:space="preserve">Figura </w:t>
       </w:r>
-      <w:fldSimple w:instr=" SEQ Figura \* ARABIC ">
-        <w:r>
-          <w:rPr>
-            <w:noProof/>
-          </w:rPr>
-          <w:t>12</w:t>
-        </w:r>
-      </w:fldSimple>
+      <w:r>
+        <w:fldChar w:fldCharType="begin"/>
+      </w:r>
+      <w:r>
+        <w:instrText xml:space="preserve"> SEQ Figura \* ARABIC </w:instrText>
+      </w:r>
+      <w:r>
+        <w:fldChar w:fldCharType="separate"/>
+      </w:r>
+      <w:r>
+        <w:rPr>
+          <w:noProof/>
+        </w:rPr>
+        <w:t>12</w:t>
+      </w:r>
+      <w:r>
+        <w:rPr>
+          <w:noProof/>
+        </w:rPr>
+        <w:fldChar w:fldCharType="end"/>
+      </w:r>
       <w:r>
         <w:t xml:space="preserve"> – Administrador: Gestores Cadastrados</w:t>
       </w:r>
@@ -19712,7 +20049,6 @@
     </w:p>
     <w:p>
       <w:pPr>
-        <w:ind w:left="709"/>
         <w:rPr>
           <w:b/>
         </w:rPr>
@@ -19723,7 +20059,7 @@
         </w:rPr>
         <w:lastRenderedPageBreak/>
         <w:pict w14:anchorId="749BECF9">
-          <v:shape id="_x0000_i1030" type="#_x0000_t75" style="width:467.7pt;height:435.75pt">
+          <v:shape id="_x0000_i1030" type="#_x0000_t75" style="width:467.25pt;height:435.75pt">
             <v:imagedata r:id="rId28" o:title="Gestores Cadastrados Editar Excluir"/>
           </v:shape>
         </w:pict>
@@ -19737,14 +20073,27 @@
       <w:r>
         <w:t xml:space="preserve">Figura </w:t>
       </w:r>
-      <w:fldSimple w:instr=" SEQ Figura \* ARABIC ">
-        <w:r>
-          <w:rPr>
-            <w:noProof/>
-          </w:rPr>
-          <w:t>13</w:t>
-        </w:r>
-      </w:fldSimple>
+      <w:r>
+        <w:fldChar w:fldCharType="begin"/>
+      </w:r>
+      <w:r>
+        <w:instrText xml:space="preserve"> SEQ Figura \* ARABIC </w:instrText>
+      </w:r>
+      <w:r>
+        <w:fldChar w:fldCharType="separate"/>
+      </w:r>
+      <w:r>
+        <w:rPr>
+          <w:noProof/>
+        </w:rPr>
+        <w:t>13</w:t>
+      </w:r>
+      <w:r>
+        <w:rPr>
+          <w:noProof/>
+        </w:rPr>
+        <w:fldChar w:fldCharType="end"/>
+      </w:r>
       <w:r>
         <w:t xml:space="preserve"> – Administrador: Gestores Cadastrados Telas Editar/Excluir cadastro</w:t>
       </w:r>
@@ -19851,7 +20200,7 @@
         </w:rPr>
         <w:lastRenderedPageBreak/>
         <w:pict w14:anchorId="4E1A605B">
-          <v:shape id="_x0000_i1031" type="#_x0000_t75" style="width:467.7pt;height:435.75pt">
+          <v:shape id="_x0000_i1031" type="#_x0000_t75" style="width:468pt;height:435.75pt">
             <v:imagedata r:id="rId29" o:title="Cadastrar Gestor"/>
           </v:shape>
         </w:pict>
@@ -19866,14 +20215,27 @@
       <w:r>
         <w:t xml:space="preserve">Figura </w:t>
       </w:r>
-      <w:fldSimple w:instr=" SEQ Figura \* ARABIC ">
-        <w:r>
-          <w:rPr>
-            <w:noProof/>
-          </w:rPr>
-          <w:t>14</w:t>
-        </w:r>
-      </w:fldSimple>
+      <w:r>
+        <w:fldChar w:fldCharType="begin"/>
+      </w:r>
+      <w:r>
+        <w:instrText xml:space="preserve"> SEQ Figura \* ARABIC </w:instrText>
+      </w:r>
+      <w:r>
+        <w:fldChar w:fldCharType="separate"/>
+      </w:r>
+      <w:r>
+        <w:rPr>
+          <w:noProof/>
+        </w:rPr>
+        <w:t>14</w:t>
+      </w:r>
+      <w:r>
+        <w:rPr>
+          <w:noProof/>
+        </w:rPr>
+        <w:fldChar w:fldCharType="end"/>
+      </w:r>
       <w:r>
         <w:t xml:space="preserve"> – Administrador: Cadastrar Gestor</w:t>
       </w:r>
@@ -19973,7 +20335,6 @@
     </w:p>
     <w:p>
       <w:pPr>
-        <w:ind w:left="709"/>
         <w:rPr>
           <w:b/>
         </w:rPr>
@@ -19984,7 +20345,7 @@
         </w:rPr>
         <w:lastRenderedPageBreak/>
         <w:pict w14:anchorId="75090277">
-          <v:shape id="_x0000_i1032" type="#_x0000_t75" style="width:467.7pt;height:435.75pt">
+          <v:shape id="_x0000_i1032" type="#_x0000_t75" style="width:467.25pt;height:435.75pt">
             <v:imagedata r:id="rId30" o:title="Cadastrar Gestor Erro"/>
           </v:shape>
         </w:pict>
@@ -19998,14 +20359,27 @@
       <w:r>
         <w:t xml:space="preserve">Figura </w:t>
       </w:r>
-      <w:fldSimple w:instr=" SEQ Figura \* ARABIC ">
-        <w:r>
-          <w:rPr>
-            <w:noProof/>
-          </w:rPr>
-          <w:t>15</w:t>
-        </w:r>
-      </w:fldSimple>
+      <w:r>
+        <w:fldChar w:fldCharType="begin"/>
+      </w:r>
+      <w:r>
+        <w:instrText xml:space="preserve"> SEQ Figura \* ARABIC </w:instrText>
+      </w:r>
+      <w:r>
+        <w:fldChar w:fldCharType="separate"/>
+      </w:r>
+      <w:r>
+        <w:rPr>
+          <w:noProof/>
+        </w:rPr>
+        <w:t>15</w:t>
+      </w:r>
+      <w:r>
+        <w:rPr>
+          <w:noProof/>
+        </w:rPr>
+        <w:fldChar w:fldCharType="end"/>
+      </w:r>
       <w:r>
         <w:t xml:space="preserve"> – Administrador: Cadastrar Gestor – Mensagem de erro</w:t>
       </w:r>
@@ -20101,7 +20475,6 @@
     </w:p>
     <w:p>
       <w:pPr>
-        <w:ind w:left="709"/>
         <w:rPr>
           <w:b/>
         </w:rPr>
@@ -20112,7 +20485,7 @@
         </w:rPr>
         <w:lastRenderedPageBreak/>
         <w:pict w14:anchorId="65D50366">
-          <v:shape id="_x0000_i1033" type="#_x0000_t75" style="width:467.7pt;height:435.75pt">
+          <v:shape id="_x0000_i1033" type="#_x0000_t75" style="width:467.25pt;height:435.75pt">
             <v:imagedata r:id="rId31" o:title="Pacientes Cadastrados"/>
           </v:shape>
         </w:pict>
@@ -20126,14 +20499,27 @@
       <w:r>
         <w:t xml:space="preserve">Figura </w:t>
       </w:r>
-      <w:fldSimple w:instr=" SEQ Figura \* ARABIC ">
-        <w:r>
-          <w:rPr>
-            <w:noProof/>
-          </w:rPr>
-          <w:t>16</w:t>
-        </w:r>
-      </w:fldSimple>
+      <w:r>
+        <w:fldChar w:fldCharType="begin"/>
+      </w:r>
+      <w:r>
+        <w:instrText xml:space="preserve"> SEQ Figura \* ARABIC </w:instrText>
+      </w:r>
+      <w:r>
+        <w:fldChar w:fldCharType="separate"/>
+      </w:r>
+      <w:r>
+        <w:rPr>
+          <w:noProof/>
+        </w:rPr>
+        <w:t>16</w:t>
+      </w:r>
+      <w:r>
+        <w:rPr>
+          <w:noProof/>
+        </w:rPr>
+        <w:fldChar w:fldCharType="end"/>
+      </w:r>
       <w:r>
         <w:t xml:space="preserve"> – Administrador: Pacientes Cadastrados</w:t>
       </w:r>
@@ -20229,7 +20615,6 @@
     </w:p>
     <w:p>
       <w:pPr>
-        <w:ind w:left="709"/>
         <w:rPr>
           <w:b/>
         </w:rPr>
@@ -20240,7 +20625,7 @@
         </w:rPr>
         <w:lastRenderedPageBreak/>
         <w:pict w14:anchorId="1AB49A3B">
-          <v:shape id="_x0000_i1034" type="#_x0000_t75" style="width:467.7pt;height:435.75pt">
+          <v:shape id="_x0000_i1034" type="#_x0000_t75" style="width:467.25pt;height:435.75pt">
             <v:imagedata r:id="rId32" o:title="Pacientes Cadastrados Editar Excluir"/>
           </v:shape>
         </w:pict>
@@ -20254,14 +20639,27 @@
       <w:r>
         <w:t xml:space="preserve">Figura </w:t>
       </w:r>
-      <w:fldSimple w:instr=" SEQ Figura \* ARABIC ">
-        <w:r>
-          <w:rPr>
-            <w:noProof/>
-          </w:rPr>
-          <w:t>17</w:t>
-        </w:r>
-      </w:fldSimple>
+      <w:r>
+        <w:fldChar w:fldCharType="begin"/>
+      </w:r>
+      <w:r>
+        <w:instrText xml:space="preserve"> SEQ Figura \* ARABIC </w:instrText>
+      </w:r>
+      <w:r>
+        <w:fldChar w:fldCharType="separate"/>
+      </w:r>
+      <w:r>
+        <w:rPr>
+          <w:noProof/>
+        </w:rPr>
+        <w:t>17</w:t>
+      </w:r>
+      <w:r>
+        <w:rPr>
+          <w:noProof/>
+        </w:rPr>
+        <w:fldChar w:fldCharType="end"/>
+      </w:r>
       <w:r>
         <w:t xml:space="preserve"> – Administrador: Pacientes Cadastrados Telas Editar/Excluir cadastro</w:t>
       </w:r>
@@ -20357,7 +20755,6 @@
     </w:p>
     <w:p>
       <w:pPr>
-        <w:ind w:left="709"/>
         <w:rPr>
           <w:b/>
         </w:rPr>
@@ -20368,7 +20765,7 @@
         </w:rPr>
         <w:lastRenderedPageBreak/>
         <w:pict w14:anchorId="233728C6">
-          <v:shape id="_x0000_i1035" type="#_x0000_t75" style="width:467.7pt;height:435.75pt">
+          <v:shape id="_x0000_i1035" type="#_x0000_t75" style="width:467.25pt;height:435.75pt">
             <v:imagedata r:id="rId33" o:title="Cadastrar Paciente"/>
           </v:shape>
         </w:pict>
@@ -20382,14 +20779,27 @@
       <w:r>
         <w:t xml:space="preserve">Figura </w:t>
       </w:r>
-      <w:fldSimple w:instr=" SEQ Figura \* ARABIC ">
-        <w:r>
-          <w:rPr>
-            <w:noProof/>
-          </w:rPr>
-          <w:t>18</w:t>
-        </w:r>
-      </w:fldSimple>
+      <w:r>
+        <w:fldChar w:fldCharType="begin"/>
+      </w:r>
+      <w:r>
+        <w:instrText xml:space="preserve"> SEQ Figura \* ARABIC </w:instrText>
+      </w:r>
+      <w:r>
+        <w:fldChar w:fldCharType="separate"/>
+      </w:r>
+      <w:r>
+        <w:rPr>
+          <w:noProof/>
+        </w:rPr>
+        <w:t>18</w:t>
+      </w:r>
+      <w:r>
+        <w:rPr>
+          <w:noProof/>
+        </w:rPr>
+        <w:fldChar w:fldCharType="end"/>
+      </w:r>
       <w:r>
         <w:t xml:space="preserve"> – Administrador: Cadastrar Pacientes Formulário</w:t>
       </w:r>
@@ -20485,7 +20895,6 @@
     </w:p>
     <w:p>
       <w:pPr>
-        <w:ind w:left="709"/>
         <w:rPr>
           <w:b/>
         </w:rPr>
@@ -20496,7 +20905,7 @@
         </w:rPr>
         <w:lastRenderedPageBreak/>
         <w:pict w14:anchorId="4AD86C67">
-          <v:shape id="_x0000_i1036" type="#_x0000_t75" style="width:467.7pt;height:435.75pt">
+          <v:shape id="_x0000_i1036" type="#_x0000_t75" style="width:467.25pt;height:435.75pt">
             <v:imagedata r:id="rId34" o:title="Cadastrar Paciente Erro"/>
           </v:shape>
         </w:pict>
@@ -20510,14 +20919,27 @@
       <w:r>
         <w:t xml:space="preserve">Figura </w:t>
       </w:r>
-      <w:fldSimple w:instr=" SEQ Figura \* ARABIC ">
-        <w:r>
-          <w:rPr>
-            <w:noProof/>
-          </w:rPr>
-          <w:t>19</w:t>
-        </w:r>
-      </w:fldSimple>
+      <w:r>
+        <w:fldChar w:fldCharType="begin"/>
+      </w:r>
+      <w:r>
+        <w:instrText xml:space="preserve"> SEQ Figura \* ARABIC </w:instrText>
+      </w:r>
+      <w:r>
+        <w:fldChar w:fldCharType="separate"/>
+      </w:r>
+      <w:r>
+        <w:rPr>
+          <w:noProof/>
+        </w:rPr>
+        <w:t>19</w:t>
+      </w:r>
+      <w:r>
+        <w:rPr>
+          <w:noProof/>
+        </w:rPr>
+        <w:fldChar w:fldCharType="end"/>
+      </w:r>
       <w:r>
         <w:t xml:space="preserve"> – Administrador: Cadastrar Pacientes Formulário – Mensagem de erro</w:t>
       </w:r>
@@ -20613,7 +21035,6 @@
     </w:p>
     <w:p>
       <w:pPr>
-        <w:ind w:left="709"/>
         <w:rPr>
           <w:b/>
         </w:rPr>
@@ -20624,7 +21045,7 @@
         </w:rPr>
         <w:lastRenderedPageBreak/>
         <w:pict w14:anchorId="4BE15053">
-          <v:shape id="_x0000_i1037" type="#_x0000_t75" style="width:467.7pt;height:435.75pt">
+          <v:shape id="_x0000_i1037" type="#_x0000_t75" style="width:467.25pt;height:435.75pt">
             <v:imagedata r:id="rId35" o:title="Duvidas adm"/>
           </v:shape>
         </w:pict>
@@ -20638,14 +21059,27 @@
       <w:r>
         <w:t xml:space="preserve">Figura </w:t>
       </w:r>
-      <w:fldSimple w:instr=" SEQ Figura \* ARABIC ">
-        <w:r>
-          <w:rPr>
-            <w:noProof/>
-          </w:rPr>
-          <w:t>20</w:t>
-        </w:r>
-      </w:fldSimple>
+      <w:r>
+        <w:fldChar w:fldCharType="begin"/>
+      </w:r>
+      <w:r>
+        <w:instrText xml:space="preserve"> SEQ Figura \* ARABIC </w:instrText>
+      </w:r>
+      <w:r>
+        <w:fldChar w:fldCharType="separate"/>
+      </w:r>
+      <w:r>
+        <w:rPr>
+          <w:noProof/>
+        </w:rPr>
+        <w:t>20</w:t>
+      </w:r>
+      <w:r>
+        <w:rPr>
+          <w:noProof/>
+        </w:rPr>
+        <w:fldChar w:fldCharType="end"/>
+      </w:r>
       <w:r>
         <w:t xml:space="preserve"> – Administrador: Duvidas</w:t>
       </w:r>
@@ -20741,7 +21175,6 @@
     </w:p>
     <w:p>
       <w:pPr>
-        <w:ind w:left="709"/>
         <w:rPr>
           <w:b/>
         </w:rPr>
@@ -20752,7 +21185,7 @@
         </w:rPr>
         <w:lastRenderedPageBreak/>
         <w:pict w14:anchorId="70227073">
-          <v:shape id="_x0000_i1038" type="#_x0000_t75" style="width:467.7pt;height:435.75pt">
+          <v:shape id="_x0000_i1038" type="#_x0000_t75" style="width:467.25pt;height:435.75pt">
             <v:imagedata r:id="rId36" o:title="inicioAdministrador Erro"/>
           </v:shape>
         </w:pict>
@@ -20766,14 +21199,27 @@
       <w:r>
         <w:t xml:space="preserve">Figura </w:t>
       </w:r>
-      <w:fldSimple w:instr=" SEQ Figura \* ARABIC ">
-        <w:r>
-          <w:rPr>
-            <w:noProof/>
-          </w:rPr>
-          <w:t>21</w:t>
-        </w:r>
-      </w:fldSimple>
+      <w:r>
+        <w:fldChar w:fldCharType="begin"/>
+      </w:r>
+      <w:r>
+        <w:instrText xml:space="preserve"> SEQ Figura \* ARABIC </w:instrText>
+      </w:r>
+      <w:r>
+        <w:fldChar w:fldCharType="separate"/>
+      </w:r>
+      <w:r>
+        <w:rPr>
+          <w:noProof/>
+        </w:rPr>
+        <w:t>21</w:t>
+      </w:r>
+      <w:r>
+        <w:rPr>
+          <w:noProof/>
+        </w:rPr>
+        <w:fldChar w:fldCharType="end"/>
+      </w:r>
       <w:r>
         <w:t xml:space="preserve"> – Administrador: Inicio – Mensagem de erro</w:t>
       </w:r>
@@ -20910,7 +21356,7 @@
           <w:noProof/>
         </w:rPr>
         <w:pict w14:anchorId="354C9928">
-          <v:shape id="_x0000_i1039" type="#_x0000_t75" style="width:467.7pt;height:435.75pt">
+          <v:shape id="_x0000_i1039" type="#_x0000_t75" style="width:467.25pt;height:435.75pt">
             <v:imagedata r:id="rId37" o:title="inicio"/>
           </v:shape>
         </w:pict>
@@ -20925,14 +21371,27 @@
       <w:r>
         <w:t xml:space="preserve">Figura </w:t>
       </w:r>
-      <w:fldSimple w:instr=" SEQ Figura \* ARABIC ">
-        <w:r>
-          <w:rPr>
-            <w:noProof/>
-          </w:rPr>
-          <w:t>22</w:t>
-        </w:r>
-      </w:fldSimple>
+      <w:r>
+        <w:fldChar w:fldCharType="begin"/>
+      </w:r>
+      <w:r>
+        <w:instrText xml:space="preserve"> SEQ Figura \* ARABIC </w:instrText>
+      </w:r>
+      <w:r>
+        <w:fldChar w:fldCharType="separate"/>
+      </w:r>
+      <w:r>
+        <w:rPr>
+          <w:noProof/>
+        </w:rPr>
+        <w:t>22</w:t>
+      </w:r>
+      <w:r>
+        <w:rPr>
+          <w:noProof/>
+        </w:rPr>
+        <w:fldChar w:fldCharType="end"/>
+      </w:r>
       <w:r>
         <w:t xml:space="preserve"> – Gestor: Inicio</w:t>
       </w:r>
@@ -21022,7 +21481,6 @@
     </w:p>
     <w:p>
       <w:pPr>
-        <w:ind w:left="709"/>
         <w:jc w:val="left"/>
         <w:rPr>
           <w:b/>
@@ -21034,7 +21492,7 @@
         </w:rPr>
         <w:lastRenderedPageBreak/>
         <w:pict w14:anchorId="710C5DDA">
-          <v:shape id="_x0000_i1040" type="#_x0000_t75" style="width:467.7pt;height:435.75pt">
+          <v:shape id="_x0000_i1040" type="#_x0000_t75" style="width:467.25pt;height:435.75pt">
             <v:imagedata r:id="rId38" o:title="Exames"/>
           </v:shape>
         </w:pict>
@@ -21048,14 +21506,27 @@
       <w:r>
         <w:t xml:space="preserve">Figura </w:t>
       </w:r>
-      <w:fldSimple w:instr=" SEQ Figura \* ARABIC ">
-        <w:r>
-          <w:rPr>
-            <w:noProof/>
-          </w:rPr>
-          <w:t>23</w:t>
-        </w:r>
-      </w:fldSimple>
+      <w:r>
+        <w:fldChar w:fldCharType="begin"/>
+      </w:r>
+      <w:r>
+        <w:instrText xml:space="preserve"> SEQ Figura \* ARABIC </w:instrText>
+      </w:r>
+      <w:r>
+        <w:fldChar w:fldCharType="separate"/>
+      </w:r>
+      <w:r>
+        <w:rPr>
+          <w:noProof/>
+        </w:rPr>
+        <w:t>23</w:t>
+      </w:r>
+      <w:r>
+        <w:rPr>
+          <w:noProof/>
+        </w:rPr>
+        <w:fldChar w:fldCharType="end"/>
+      </w:r>
       <w:r>
         <w:t xml:space="preserve"> – Gestor: Exames</w:t>
       </w:r>
@@ -21162,7 +21633,6 @@
     </w:p>
     <w:p>
       <w:pPr>
-        <w:ind w:left="709"/>
         <w:jc w:val="left"/>
         <w:rPr>
           <w:b/>
@@ -21174,7 +21644,7 @@
         </w:rPr>
         <w:lastRenderedPageBreak/>
         <w:pict w14:anchorId="12ED5361">
-          <v:shape id="_x0000_i1041" type="#_x0000_t75" style="width:467.7pt;height:435.75pt">
+          <v:shape id="_x0000_i1041" type="#_x0000_t75" style="width:467.25pt;height:435.75pt">
             <v:imagedata r:id="rId39" o:title="Pacientes Cadastrados"/>
           </v:shape>
         </w:pict>
@@ -21189,14 +21659,27 @@
       <w:r>
         <w:t xml:space="preserve">Figura </w:t>
       </w:r>
-      <w:fldSimple w:instr=" SEQ Figura \* ARABIC ">
-        <w:r>
-          <w:rPr>
-            <w:noProof/>
-          </w:rPr>
-          <w:t>24</w:t>
-        </w:r>
-      </w:fldSimple>
+      <w:r>
+        <w:fldChar w:fldCharType="begin"/>
+      </w:r>
+      <w:r>
+        <w:instrText xml:space="preserve"> SEQ Figura \* ARABIC </w:instrText>
+      </w:r>
+      <w:r>
+        <w:fldChar w:fldCharType="separate"/>
+      </w:r>
+      <w:r>
+        <w:rPr>
+          <w:noProof/>
+        </w:rPr>
+        <w:t>24</w:t>
+      </w:r>
+      <w:r>
+        <w:rPr>
+          <w:noProof/>
+        </w:rPr>
+        <w:fldChar w:fldCharType="end"/>
+      </w:r>
       <w:r>
         <w:t xml:space="preserve"> – Gestor: Pacientes Cadastrados</w:t>
       </w:r>
@@ -21304,7 +21787,6 @@
     </w:p>
     <w:p>
       <w:pPr>
-        <w:ind w:left="709"/>
         <w:jc w:val="left"/>
         <w:rPr>
           <w:b/>
@@ -21316,7 +21798,7 @@
         </w:rPr>
         <w:lastRenderedPageBreak/>
         <w:pict w14:anchorId="4127EE74">
-          <v:shape id="_x0000_i1042" type="#_x0000_t75" style="width:467.7pt;height:435.75pt">
+          <v:shape id="_x0000_i1042" type="#_x0000_t75" style="width:467.25pt;height:435.75pt">
             <v:imagedata r:id="rId40" o:title="Pacientes Cadastrados Editar Excluir"/>
           </v:shape>
         </w:pict>
@@ -21330,14 +21812,27 @@
       <w:r>
         <w:t xml:space="preserve">Figura </w:t>
       </w:r>
-      <w:fldSimple w:instr=" SEQ Figura \* ARABIC ">
-        <w:r>
-          <w:rPr>
-            <w:noProof/>
-          </w:rPr>
-          <w:t>25</w:t>
-        </w:r>
-      </w:fldSimple>
+      <w:r>
+        <w:fldChar w:fldCharType="begin"/>
+      </w:r>
+      <w:r>
+        <w:instrText xml:space="preserve"> SEQ Figura \* ARABIC </w:instrText>
+      </w:r>
+      <w:r>
+        <w:fldChar w:fldCharType="separate"/>
+      </w:r>
+      <w:r>
+        <w:rPr>
+          <w:noProof/>
+        </w:rPr>
+        <w:t>25</w:t>
+      </w:r>
+      <w:r>
+        <w:rPr>
+          <w:noProof/>
+        </w:rPr>
+        <w:fldChar w:fldCharType="end"/>
+      </w:r>
       <w:r>
         <w:t xml:space="preserve"> – Gestor: Pacientes Cadastrados Telas Editar/Excluir cadastro</w:t>
       </w:r>
@@ -21444,7 +21939,6 @@
     </w:p>
     <w:p>
       <w:pPr>
-        <w:ind w:left="709"/>
         <w:jc w:val="left"/>
         <w:rPr>
           <w:b/>
@@ -21456,7 +21950,7 @@
         </w:rPr>
         <w:lastRenderedPageBreak/>
         <w:pict w14:anchorId="1651D755">
-          <v:shape id="_x0000_i1043" type="#_x0000_t75" style="width:467.7pt;height:435.75pt">
+          <v:shape id="_x0000_i1043" type="#_x0000_t75" style="width:467.25pt;height:435.75pt">
             <v:imagedata r:id="rId41" o:title="Cadastrar Paciente"/>
           </v:shape>
         </w:pict>
@@ -21470,14 +21964,27 @@
       <w:r>
         <w:t xml:space="preserve">Figura </w:t>
       </w:r>
-      <w:fldSimple w:instr=" SEQ Figura \* ARABIC ">
-        <w:r>
-          <w:rPr>
-            <w:noProof/>
-          </w:rPr>
-          <w:t>26</w:t>
-        </w:r>
-      </w:fldSimple>
+      <w:r>
+        <w:fldChar w:fldCharType="begin"/>
+      </w:r>
+      <w:r>
+        <w:instrText xml:space="preserve"> SEQ Figura \* ARABIC </w:instrText>
+      </w:r>
+      <w:r>
+        <w:fldChar w:fldCharType="separate"/>
+      </w:r>
+      <w:r>
+        <w:rPr>
+          <w:noProof/>
+        </w:rPr>
+        <w:t>26</w:t>
+      </w:r>
+      <w:r>
+        <w:rPr>
+          <w:noProof/>
+        </w:rPr>
+        <w:fldChar w:fldCharType="end"/>
+      </w:r>
       <w:r>
         <w:t xml:space="preserve"> – Gestor: Cadastrar Paciente</w:t>
       </w:r>
@@ -21587,7 +22094,6 @@
     </w:p>
     <w:p>
       <w:pPr>
-        <w:ind w:left="709"/>
         <w:jc w:val="left"/>
         <w:rPr>
           <w:b/>
@@ -21599,7 +22105,7 @@
         </w:rPr>
         <w:lastRenderedPageBreak/>
         <w:pict w14:anchorId="4DE0F73E">
-          <v:shape id="_x0000_i1044" type="#_x0000_t75" style="width:467.7pt;height:435.75pt">
+          <v:shape id="_x0000_i1044" type="#_x0000_t75" style="width:467.25pt;height:435.75pt">
             <v:imagedata r:id="rId42" o:title="Cadastrar Paciente Erro"/>
           </v:shape>
         </w:pict>
@@ -21614,14 +22120,27 @@
       <w:r>
         <w:t xml:space="preserve">Figura </w:t>
       </w:r>
-      <w:fldSimple w:instr=" SEQ Figura \* ARABIC ">
-        <w:r>
-          <w:rPr>
-            <w:noProof/>
-          </w:rPr>
-          <w:t>27</w:t>
-        </w:r>
-      </w:fldSimple>
+      <w:r>
+        <w:fldChar w:fldCharType="begin"/>
+      </w:r>
+      <w:r>
+        <w:instrText xml:space="preserve"> SEQ Figura \* ARABIC </w:instrText>
+      </w:r>
+      <w:r>
+        <w:fldChar w:fldCharType="separate"/>
+      </w:r>
+      <w:r>
+        <w:rPr>
+          <w:noProof/>
+        </w:rPr>
+        <w:t>27</w:t>
+      </w:r>
+      <w:r>
+        <w:rPr>
+          <w:noProof/>
+        </w:rPr>
+        <w:fldChar w:fldCharType="end"/>
+      </w:r>
       <w:r>
         <w:t xml:space="preserve"> – Gestor: Cadastrar Paciente – Mensagem de erro</w:t>
       </w:r>
@@ -21729,7 +22248,6 @@
     </w:p>
     <w:p>
       <w:pPr>
-        <w:ind w:left="709"/>
         <w:jc w:val="left"/>
         <w:rPr>
           <w:b/>
@@ -21741,7 +22259,7 @@
         </w:rPr>
         <w:lastRenderedPageBreak/>
         <w:pict w14:anchorId="34C3B31F">
-          <v:shape id="_x0000_i1045" type="#_x0000_t75" style="width:467.7pt;height:435.75pt">
+          <v:shape id="_x0000_i1045" type="#_x0000_t75" style="width:467.25pt;height:435.75pt">
             <v:imagedata r:id="rId43" o:title="Duvidas Gestor"/>
           </v:shape>
         </w:pict>
@@ -21755,14 +22273,27 @@
       <w:r>
         <w:t xml:space="preserve">Figura </w:t>
       </w:r>
-      <w:fldSimple w:instr=" SEQ Figura \* ARABIC ">
-        <w:r>
-          <w:rPr>
-            <w:noProof/>
-          </w:rPr>
-          <w:t>28</w:t>
-        </w:r>
-      </w:fldSimple>
+      <w:r>
+        <w:fldChar w:fldCharType="begin"/>
+      </w:r>
+      <w:r>
+        <w:instrText xml:space="preserve"> SEQ Figura \* ARABIC </w:instrText>
+      </w:r>
+      <w:r>
+        <w:fldChar w:fldCharType="separate"/>
+      </w:r>
+      <w:r>
+        <w:rPr>
+          <w:noProof/>
+        </w:rPr>
+        <w:t>28</w:t>
+      </w:r>
+      <w:r>
+        <w:rPr>
+          <w:noProof/>
+        </w:rPr>
+        <w:fldChar w:fldCharType="end"/>
+      </w:r>
       <w:r>
         <w:t xml:space="preserve"> – Gestor: Duvidas</w:t>
       </w:r>
@@ -21869,7 +22400,6 @@
     </w:p>
     <w:p>
       <w:pPr>
-        <w:ind w:left="709"/>
         <w:jc w:val="left"/>
         <w:rPr>
           <w:b/>
@@ -21881,7 +22411,7 @@
         </w:rPr>
         <w:lastRenderedPageBreak/>
         <w:pict w14:anchorId="2AF8DA37">
-          <v:shape id="_x0000_i1046" type="#_x0000_t75" style="width:467.7pt;height:435.75pt">
+          <v:shape id="_x0000_i1046" type="#_x0000_t75" style="width:467.25pt;height:435.75pt">
             <v:imagedata r:id="rId44" o:title="inicioGestor Erro"/>
           </v:shape>
         </w:pict>
@@ -21895,14 +22425,27 @@
       <w:r>
         <w:t xml:space="preserve">Figura </w:t>
       </w:r>
-      <w:fldSimple w:instr=" SEQ Figura \* ARABIC ">
-        <w:r>
-          <w:rPr>
-            <w:noProof/>
-          </w:rPr>
-          <w:t>29</w:t>
-        </w:r>
-      </w:fldSimple>
+      <w:r>
+        <w:fldChar w:fldCharType="begin"/>
+      </w:r>
+      <w:r>
+        <w:instrText xml:space="preserve"> SEQ Figura \* ARABIC </w:instrText>
+      </w:r>
+      <w:r>
+        <w:fldChar w:fldCharType="separate"/>
+      </w:r>
+      <w:r>
+        <w:rPr>
+          <w:noProof/>
+        </w:rPr>
+        <w:t>29</w:t>
+      </w:r>
+      <w:r>
+        <w:rPr>
+          <w:noProof/>
+        </w:rPr>
+        <w:fldChar w:fldCharType="end"/>
+      </w:r>
       <w:r>
         <w:t xml:space="preserve"> – Gestor: Inicio – Mensagem de erro</w:t>
       </w:r>
@@ -25028,9 +25571,18 @@
           <w:sz w:val="24"/>
           <w:szCs w:val="24"/>
         </w:rPr>
-        <w:t>2 Duo</w:t>
+        <w:t>2</w:t>
       </w:r>
       <w:proofErr w:type="gramEnd"/>
+      <w:r>
+        <w:rPr>
+          <w:rFonts w:ascii="Times New Roman" w:hAnsi="Times New Roman" w:cs="Times New Roman"/>
+          <w:color w:val="0000FF"/>
+          <w:sz w:val="24"/>
+          <w:szCs w:val="24"/>
+        </w:rPr>
+        <w:t xml:space="preserve"> Duo</w:t>
+      </w:r>
     </w:p>
     <w:p>
       <w:pPr>
@@ -26023,7 +26575,7 @@
 </file>
 
 <file path=word/comments.xml><?xml version="1.0" encoding="utf-8"?>
-<w:comments xmlns:wpc="http://schemas.microsoft.com/office/word/2010/wordprocessingCanvas" xmlns:mc="http://schemas.openxmlformats.org/markup-compatibility/2006" xmlns:o="urn:schemas-microsoft-com:office:office" xmlns:r="http://schemas.openxmlformats.org/officeDocument/2006/relationships" xmlns:m="http://schemas.openxmlformats.org/officeDocument/2006/math" xmlns:v="urn:schemas-microsoft-com:vml" xmlns:wp14="http://schemas.microsoft.com/office/word/2010/wordprocessingDrawing" xmlns:wp="http://schemas.openxmlformats.org/drawingml/2006/wordprocessingDrawing" xmlns:w10="urn:schemas-microsoft-com:office:word" xmlns:w="http://schemas.openxmlformats.org/wordprocessingml/2006/main" xmlns:w14="http://schemas.microsoft.com/office/word/2010/wordml" xmlns:w15="http://schemas.microsoft.com/office/word/2012/wordml" xmlns:wpg="http://schemas.microsoft.com/office/word/2010/wordprocessingGroup" xmlns:wpi="http://schemas.microsoft.com/office/word/2010/wordprocessingInk" xmlns:wne="http://schemas.microsoft.com/office/word/2006/wordml" xmlns:wps="http://schemas.microsoft.com/office/word/2010/wordprocessingShape" mc:Ignorable="w14 w15 wp14">
+<w:comments xmlns:wpc="http://schemas.microsoft.com/office/word/2010/wordprocessingCanvas" xmlns:mc="http://schemas.openxmlformats.org/markup-compatibility/2006" xmlns:o="urn:schemas-microsoft-com:office:office" xmlns:r="http://schemas.openxmlformats.org/officeDocument/2006/relationships" xmlns:m="http://schemas.openxmlformats.org/officeDocument/2006/math" xmlns:v="urn:schemas-microsoft-com:vml" xmlns:wp14="http://schemas.microsoft.com/office/word/2010/wordprocessingDrawing" xmlns:wp="http://schemas.openxmlformats.org/drawingml/2006/wordprocessingDrawing" xmlns:w10="urn:schemas-microsoft-com:office:word" xmlns:w="http://schemas.openxmlformats.org/wordprocessingml/2006/main" xmlns:w14="http://schemas.microsoft.com/office/word/2010/wordml" xmlns:wpg="http://schemas.microsoft.com/office/word/2010/wordprocessingGroup" xmlns:wpi="http://schemas.microsoft.com/office/word/2010/wordprocessingInk" xmlns:wne="http://schemas.microsoft.com/office/word/2006/wordml" xmlns:wps="http://schemas.microsoft.com/office/word/2010/wordprocessingShape" mc:Ignorable="w14 wp14">
   <w:comment w:id="112" w:author="admlab" w:date="2014-09-08T18:21:00Z" w:initials="a">
     <w:p>
       <w:pPr>
@@ -26076,15 +26628,7 @@
         <w:annotationRef/>
       </w:r>
       <w:r>
-        <w:t xml:space="preserve">Estamos em </w:t>
-      </w:r>
-      <w:proofErr w:type="spellStart"/>
-      <w:r>
-        <w:t>duvida</w:t>
-      </w:r>
-      <w:proofErr w:type="spellEnd"/>
-      <w:r>
-        <w:t xml:space="preserve"> se tem que fazer essa parte ou não, </w:t>
+        <w:t xml:space="preserve">Estamos em duvida se tem que fazer essa parte ou não, </w:t>
       </w:r>
       <w:proofErr w:type="spellStart"/>
       <w:r>
@@ -26198,15 +26742,7 @@
         <w:pStyle w:val="Textodecomentrio"/>
       </w:pPr>
       <w:r>
-        <w:t xml:space="preserve">Ao ler o documento existe somente o </w:t>
-      </w:r>
-      <w:proofErr w:type="spellStart"/>
-      <w:r>
-        <w:t>numero</w:t>
-      </w:r>
-      <w:proofErr w:type="spellEnd"/>
-      <w:r>
-        <w:t xml:space="preserve"> da heurística dificultando a compreensão da tabela. Você considera que vale a pena incluir as heurísticas com Anexo?</w:t>
+        <w:t>Ao ler o documento existe somente o numero da heurística dificultando a compreensão da tabela. Você considera que vale a pena incluir as heurísticas com Anexo?</w:t>
       </w:r>
     </w:p>
     <w:p>
@@ -26261,15 +26797,15 @@
         <w:pStyle w:val="Textodecomentrio"/>
       </w:pPr>
       <w:r>
-        <w:t xml:space="preserve">Como forma de </w:t>
+        <w:t>Como forma de apoio</w:t>
       </w:r>
       <w:proofErr w:type="gramStart"/>
       <w:r>
-        <w:t>apoio  recomendo</w:t>
+        <w:t xml:space="preserve">  </w:t>
       </w:r>
       <w:proofErr w:type="gramEnd"/>
       <w:r>
-        <w:t xml:space="preserve"> que os tópicos sejam acrescentados ao modelo.</w:t>
+        <w:t>recomendo que os tópicos sejam acrescentados ao modelo.</w:t>
       </w:r>
     </w:p>
   </w:comment>
@@ -26288,7 +26824,7 @@
 </file>
 
 <file path=word/endnotes.xml><?xml version="1.0" encoding="utf-8"?>
-<w:endnotes xmlns:wpc="http://schemas.microsoft.com/office/word/2010/wordprocessingCanvas" xmlns:mc="http://schemas.openxmlformats.org/markup-compatibility/2006" xmlns:o="urn:schemas-microsoft-com:office:office" xmlns:r="http://schemas.openxmlformats.org/officeDocument/2006/relationships" xmlns:m="http://schemas.openxmlformats.org/officeDocument/2006/math" xmlns:v="urn:schemas-microsoft-com:vml" xmlns:wp14="http://schemas.microsoft.com/office/word/2010/wordprocessingDrawing" xmlns:wp="http://schemas.openxmlformats.org/drawingml/2006/wordprocessingDrawing" xmlns:w10="urn:schemas-microsoft-com:office:word" xmlns:w="http://schemas.openxmlformats.org/wordprocessingml/2006/main" xmlns:w14="http://schemas.microsoft.com/office/word/2010/wordml" xmlns:w15="http://schemas.microsoft.com/office/word/2012/wordml" xmlns:wpg="http://schemas.microsoft.com/office/word/2010/wordprocessingGroup" xmlns:wpi="http://schemas.microsoft.com/office/word/2010/wordprocessingInk" xmlns:wne="http://schemas.microsoft.com/office/word/2006/wordml" xmlns:wps="http://schemas.microsoft.com/office/word/2010/wordprocessingShape" mc:Ignorable="w14 w15 wp14">
+<w:endnotes xmlns:wpc="http://schemas.microsoft.com/office/word/2010/wordprocessingCanvas" xmlns:mc="http://schemas.openxmlformats.org/markup-compatibility/2006" xmlns:o="urn:schemas-microsoft-com:office:office" xmlns:r="http://schemas.openxmlformats.org/officeDocument/2006/relationships" xmlns:m="http://schemas.openxmlformats.org/officeDocument/2006/math" xmlns:v="urn:schemas-microsoft-com:vml" xmlns:wp14="http://schemas.microsoft.com/office/word/2010/wordprocessingDrawing" xmlns:wp="http://schemas.openxmlformats.org/drawingml/2006/wordprocessingDrawing" xmlns:w10="urn:schemas-microsoft-com:office:word" xmlns:w="http://schemas.openxmlformats.org/wordprocessingml/2006/main" xmlns:w14="http://schemas.microsoft.com/office/word/2010/wordml" xmlns:wpg="http://schemas.microsoft.com/office/word/2010/wordprocessingGroup" xmlns:wpi="http://schemas.microsoft.com/office/word/2010/wordprocessingInk" xmlns:wne="http://schemas.microsoft.com/office/word/2006/wordml" xmlns:wps="http://schemas.microsoft.com/office/word/2010/wordprocessingShape" mc:Ignorable="w14 wp14">
   <w:endnote w:type="separator" w:id="-1">
     <w:p>
       <w:r>
@@ -26307,7 +26843,7 @@
 </file>
 
 <file path=word/footer1.xml><?xml version="1.0" encoding="utf-8"?>
-<w:ftr xmlns:wpc="http://schemas.microsoft.com/office/word/2010/wordprocessingCanvas" xmlns:mc="http://schemas.openxmlformats.org/markup-compatibility/2006" xmlns:o="urn:schemas-microsoft-com:office:office" xmlns:r="http://schemas.openxmlformats.org/officeDocument/2006/relationships" xmlns:m="http://schemas.openxmlformats.org/officeDocument/2006/math" xmlns:v="urn:schemas-microsoft-com:vml" xmlns:wp14="http://schemas.microsoft.com/office/word/2010/wordprocessingDrawing" xmlns:wp="http://schemas.openxmlformats.org/drawingml/2006/wordprocessingDrawing" xmlns:w10="urn:schemas-microsoft-com:office:word" xmlns:w="http://schemas.openxmlformats.org/wordprocessingml/2006/main" xmlns:w14="http://schemas.microsoft.com/office/word/2010/wordml" xmlns:w15="http://schemas.microsoft.com/office/word/2012/wordml" xmlns:wpg="http://schemas.microsoft.com/office/word/2010/wordprocessingGroup" xmlns:wpi="http://schemas.microsoft.com/office/word/2010/wordprocessingInk" xmlns:wne="http://schemas.microsoft.com/office/word/2006/wordml" xmlns:wps="http://schemas.microsoft.com/office/word/2010/wordprocessingShape" mc:Ignorable="w14 w15 wp14">
+<w:ftr xmlns:wpc="http://schemas.microsoft.com/office/word/2010/wordprocessingCanvas" xmlns:mc="http://schemas.openxmlformats.org/markup-compatibility/2006" xmlns:o="urn:schemas-microsoft-com:office:office" xmlns:r="http://schemas.openxmlformats.org/officeDocument/2006/relationships" xmlns:m="http://schemas.openxmlformats.org/officeDocument/2006/math" xmlns:v="urn:schemas-microsoft-com:vml" xmlns:wp14="http://schemas.microsoft.com/office/word/2010/wordprocessingDrawing" xmlns:wp="http://schemas.openxmlformats.org/drawingml/2006/wordprocessingDrawing" xmlns:w10="urn:schemas-microsoft-com:office:word" xmlns:w="http://schemas.openxmlformats.org/wordprocessingml/2006/main" xmlns:w14="http://schemas.microsoft.com/office/word/2010/wordml" xmlns:wpg="http://schemas.microsoft.com/office/word/2010/wordprocessingGroup" xmlns:wpi="http://schemas.microsoft.com/office/word/2010/wordprocessingInk" xmlns:wne="http://schemas.microsoft.com/office/word/2006/wordml" xmlns:wps="http://schemas.microsoft.com/office/word/2010/wordprocessingShape" mc:Ignorable="w14 wp14">
   <w:p>
     <w:pPr>
       <w:pStyle w:val="Rodap"/>
@@ -26349,7 +26885,7 @@
       <w:rPr>
         <w:noProof/>
       </w:rPr>
-      <w:t>3</w:t>
+      <w:t>17</w:t>
     </w:r>
     <w:r>
       <w:rPr>
@@ -26371,7 +26907,7 @@
 </file>
 
 <file path=word/footer2.xml><?xml version="1.0" encoding="utf-8"?>
-<w:ftr xmlns:wpc="http://schemas.microsoft.com/office/word/2010/wordprocessingCanvas" xmlns:mc="http://schemas.openxmlformats.org/markup-compatibility/2006" xmlns:o="urn:schemas-microsoft-com:office:office" xmlns:r="http://schemas.openxmlformats.org/officeDocument/2006/relationships" xmlns:m="http://schemas.openxmlformats.org/officeDocument/2006/math" xmlns:v="urn:schemas-microsoft-com:vml" xmlns:wp14="http://schemas.microsoft.com/office/word/2010/wordprocessingDrawing" xmlns:wp="http://schemas.openxmlformats.org/drawingml/2006/wordprocessingDrawing" xmlns:w10="urn:schemas-microsoft-com:office:word" xmlns:w="http://schemas.openxmlformats.org/wordprocessingml/2006/main" xmlns:w14="http://schemas.microsoft.com/office/word/2010/wordml" xmlns:w15="http://schemas.microsoft.com/office/word/2012/wordml" xmlns:wpg="http://schemas.microsoft.com/office/word/2010/wordprocessingGroup" xmlns:wpi="http://schemas.microsoft.com/office/word/2010/wordprocessingInk" xmlns:wne="http://schemas.microsoft.com/office/word/2006/wordml" xmlns:wps="http://schemas.microsoft.com/office/word/2010/wordprocessingShape" mc:Ignorable="w14 w15 wp14">
+<w:ftr xmlns:wpc="http://schemas.microsoft.com/office/word/2010/wordprocessingCanvas" xmlns:mc="http://schemas.openxmlformats.org/markup-compatibility/2006" xmlns:o="urn:schemas-microsoft-com:office:office" xmlns:r="http://schemas.openxmlformats.org/officeDocument/2006/relationships" xmlns:m="http://schemas.openxmlformats.org/officeDocument/2006/math" xmlns:v="urn:schemas-microsoft-com:vml" xmlns:wp14="http://schemas.microsoft.com/office/word/2010/wordprocessingDrawing" xmlns:wp="http://schemas.openxmlformats.org/drawingml/2006/wordprocessingDrawing" xmlns:w10="urn:schemas-microsoft-com:office:word" xmlns:w="http://schemas.openxmlformats.org/wordprocessingml/2006/main" xmlns:w14="http://schemas.microsoft.com/office/word/2010/wordml" xmlns:wpg="http://schemas.microsoft.com/office/word/2010/wordprocessingGroup" xmlns:wpi="http://schemas.microsoft.com/office/word/2010/wordprocessingInk" xmlns:wne="http://schemas.microsoft.com/office/word/2006/wordml" xmlns:wps="http://schemas.microsoft.com/office/word/2010/wordprocessingShape" mc:Ignorable="w14 wp14">
   <w:p>
     <w:pPr>
       <w:pStyle w:val="Rodap"/>
@@ -26413,7 +26949,7 @@
       <w:rPr>
         <w:noProof/>
       </w:rPr>
-      <w:t>55</w:t>
+      <w:t>56</w:t>
     </w:r>
     <w:r>
       <w:rPr>
@@ -26431,7 +26967,7 @@
 </file>
 
 <file path=word/footnotes.xml><?xml version="1.0" encoding="utf-8"?>
-<w:footnotes xmlns:wpc="http://schemas.microsoft.com/office/word/2010/wordprocessingCanvas" xmlns:mc="http://schemas.openxmlformats.org/markup-compatibility/2006" xmlns:o="urn:schemas-microsoft-com:office:office" xmlns:r="http://schemas.openxmlformats.org/officeDocument/2006/relationships" xmlns:m="http://schemas.openxmlformats.org/officeDocument/2006/math" xmlns:v="urn:schemas-microsoft-com:vml" xmlns:wp14="http://schemas.microsoft.com/office/word/2010/wordprocessingDrawing" xmlns:wp="http://schemas.openxmlformats.org/drawingml/2006/wordprocessingDrawing" xmlns:w10="urn:schemas-microsoft-com:office:word" xmlns:w="http://schemas.openxmlformats.org/wordprocessingml/2006/main" xmlns:w14="http://schemas.microsoft.com/office/word/2010/wordml" xmlns:w15="http://schemas.microsoft.com/office/word/2012/wordml" xmlns:wpg="http://schemas.microsoft.com/office/word/2010/wordprocessingGroup" xmlns:wpi="http://schemas.microsoft.com/office/word/2010/wordprocessingInk" xmlns:wne="http://schemas.microsoft.com/office/word/2006/wordml" xmlns:wps="http://schemas.microsoft.com/office/word/2010/wordprocessingShape" mc:Ignorable="w14 w15 wp14">
+<w:footnotes xmlns:wpc="http://schemas.microsoft.com/office/word/2010/wordprocessingCanvas" xmlns:mc="http://schemas.openxmlformats.org/markup-compatibility/2006" xmlns:o="urn:schemas-microsoft-com:office:office" xmlns:r="http://schemas.openxmlformats.org/officeDocument/2006/relationships" xmlns:m="http://schemas.openxmlformats.org/officeDocument/2006/math" xmlns:v="urn:schemas-microsoft-com:vml" xmlns:wp14="http://schemas.microsoft.com/office/word/2010/wordprocessingDrawing" xmlns:wp="http://schemas.openxmlformats.org/drawingml/2006/wordprocessingDrawing" xmlns:w10="urn:schemas-microsoft-com:office:word" xmlns:w="http://schemas.openxmlformats.org/wordprocessingml/2006/main" xmlns:w14="http://schemas.microsoft.com/office/word/2010/wordml" xmlns:wpg="http://schemas.microsoft.com/office/word/2010/wordprocessingGroup" xmlns:wpi="http://schemas.microsoft.com/office/word/2010/wordprocessingInk" xmlns:wne="http://schemas.microsoft.com/office/word/2006/wordml" xmlns:wps="http://schemas.microsoft.com/office/word/2010/wordprocessingShape" mc:Ignorable="w14 wp14">
   <w:footnote w:type="separator" w:id="-1">
     <w:p>
       <w:r>
@@ -26450,7 +26986,7 @@
 </file>
 
 <file path=word/header1.xml><?xml version="1.0" encoding="utf-8"?>
-<w:hdr xmlns:wpc="http://schemas.microsoft.com/office/word/2010/wordprocessingCanvas" xmlns:mc="http://schemas.openxmlformats.org/markup-compatibility/2006" xmlns:o="urn:schemas-microsoft-com:office:office" xmlns:r="http://schemas.openxmlformats.org/officeDocument/2006/relationships" xmlns:m="http://schemas.openxmlformats.org/officeDocument/2006/math" xmlns:v="urn:schemas-microsoft-com:vml" xmlns:wp14="http://schemas.microsoft.com/office/word/2010/wordprocessingDrawing" xmlns:wp="http://schemas.openxmlformats.org/drawingml/2006/wordprocessingDrawing" xmlns:w10="urn:schemas-microsoft-com:office:word" xmlns:w="http://schemas.openxmlformats.org/wordprocessingml/2006/main" xmlns:w14="http://schemas.microsoft.com/office/word/2010/wordml" xmlns:w15="http://schemas.microsoft.com/office/word/2012/wordml" xmlns:wpg="http://schemas.microsoft.com/office/word/2010/wordprocessingGroup" xmlns:wpi="http://schemas.microsoft.com/office/word/2010/wordprocessingInk" xmlns:wne="http://schemas.microsoft.com/office/word/2006/wordml" xmlns:wps="http://schemas.microsoft.com/office/word/2010/wordprocessingShape" mc:Ignorable="w14 w15 wp14">
+<w:hdr xmlns:wpc="http://schemas.microsoft.com/office/word/2010/wordprocessingCanvas" xmlns:mc="http://schemas.openxmlformats.org/markup-compatibility/2006" xmlns:o="urn:schemas-microsoft-com:office:office" xmlns:r="http://schemas.openxmlformats.org/officeDocument/2006/relationships" xmlns:m="http://schemas.openxmlformats.org/officeDocument/2006/math" xmlns:v="urn:schemas-microsoft-com:vml" xmlns:wp14="http://schemas.microsoft.com/office/word/2010/wordprocessingDrawing" xmlns:wp="http://schemas.openxmlformats.org/drawingml/2006/wordprocessingDrawing" xmlns:w10="urn:schemas-microsoft-com:office:word" xmlns:w="http://schemas.openxmlformats.org/wordprocessingml/2006/main" xmlns:w14="http://schemas.microsoft.com/office/word/2010/wordml" xmlns:wpg="http://schemas.microsoft.com/office/word/2010/wordprocessingGroup" xmlns:wpi="http://schemas.microsoft.com/office/word/2010/wordprocessingInk" xmlns:wne="http://schemas.microsoft.com/office/word/2006/wordml" xmlns:wps="http://schemas.microsoft.com/office/word/2010/wordprocessingShape" mc:Ignorable="w14 wp14">
   <w:p>
     <w:pPr>
       <w:pStyle w:val="Cabealho"/>
@@ -26511,7 +27047,7 @@
 </file>
 
 <file path=word/header2.xml><?xml version="1.0" encoding="utf-8"?>
-<w:hdr xmlns:wpc="http://schemas.microsoft.com/office/word/2010/wordprocessingCanvas" xmlns:mc="http://schemas.openxmlformats.org/markup-compatibility/2006" xmlns:o="urn:schemas-microsoft-com:office:office" xmlns:r="http://schemas.openxmlformats.org/officeDocument/2006/relationships" xmlns:m="http://schemas.openxmlformats.org/officeDocument/2006/math" xmlns:v="urn:schemas-microsoft-com:vml" xmlns:wp14="http://schemas.microsoft.com/office/word/2010/wordprocessingDrawing" xmlns:wp="http://schemas.openxmlformats.org/drawingml/2006/wordprocessingDrawing" xmlns:w10="urn:schemas-microsoft-com:office:word" xmlns:w="http://schemas.openxmlformats.org/wordprocessingml/2006/main" xmlns:w14="http://schemas.microsoft.com/office/word/2010/wordml" xmlns:w15="http://schemas.microsoft.com/office/word/2012/wordml" xmlns:wpg="http://schemas.microsoft.com/office/word/2010/wordprocessingGroup" xmlns:wpi="http://schemas.microsoft.com/office/word/2010/wordprocessingInk" xmlns:wne="http://schemas.microsoft.com/office/word/2006/wordml" xmlns:wps="http://schemas.microsoft.com/office/word/2010/wordprocessingShape" mc:Ignorable="w14 w15 wp14">
+<w:hdr xmlns:wpc="http://schemas.microsoft.com/office/word/2010/wordprocessingCanvas" xmlns:mc="http://schemas.openxmlformats.org/markup-compatibility/2006" xmlns:o="urn:schemas-microsoft-com:office:office" xmlns:r="http://schemas.openxmlformats.org/officeDocument/2006/relationships" xmlns:m="http://schemas.openxmlformats.org/officeDocument/2006/math" xmlns:v="urn:schemas-microsoft-com:vml" xmlns:wp14="http://schemas.microsoft.com/office/word/2010/wordprocessingDrawing" xmlns:wp="http://schemas.openxmlformats.org/drawingml/2006/wordprocessingDrawing" xmlns:w10="urn:schemas-microsoft-com:office:word" xmlns:w="http://schemas.openxmlformats.org/wordprocessingml/2006/main" xmlns:w14="http://schemas.microsoft.com/office/word/2010/wordml" xmlns:wpg="http://schemas.microsoft.com/office/word/2010/wordprocessingGroup" xmlns:wpi="http://schemas.microsoft.com/office/word/2010/wordprocessingInk" xmlns:wne="http://schemas.microsoft.com/office/word/2006/wordml" xmlns:wps="http://schemas.microsoft.com/office/word/2010/wordprocessingShape" mc:Ignorable="w14 wp14">
   <w:p>
     <w:pPr>
       <w:pStyle w:val="Cabealho"/>
@@ -26533,7 +27069,7 @@
 </file>
 
 <file path=word/header3.xml><?xml version="1.0" encoding="utf-8"?>
-<w:hdr xmlns:wpc="http://schemas.microsoft.com/office/word/2010/wordprocessingCanvas" xmlns:mc="http://schemas.openxmlformats.org/markup-compatibility/2006" xmlns:o="urn:schemas-microsoft-com:office:office" xmlns:r="http://schemas.openxmlformats.org/officeDocument/2006/relationships" xmlns:m="http://schemas.openxmlformats.org/officeDocument/2006/math" xmlns:v="urn:schemas-microsoft-com:vml" xmlns:wp14="http://schemas.microsoft.com/office/word/2010/wordprocessingDrawing" xmlns:wp="http://schemas.openxmlformats.org/drawingml/2006/wordprocessingDrawing" xmlns:w10="urn:schemas-microsoft-com:office:word" xmlns:w="http://schemas.openxmlformats.org/wordprocessingml/2006/main" xmlns:w14="http://schemas.microsoft.com/office/word/2010/wordml" xmlns:w15="http://schemas.microsoft.com/office/word/2012/wordml" xmlns:wpg="http://schemas.microsoft.com/office/word/2010/wordprocessingGroup" xmlns:wpi="http://schemas.microsoft.com/office/word/2010/wordprocessingInk" xmlns:wne="http://schemas.microsoft.com/office/word/2006/wordml" xmlns:wps="http://schemas.microsoft.com/office/word/2010/wordprocessingShape" mc:Ignorable="w14 w15 wp14">
+<w:hdr xmlns:wpc="http://schemas.microsoft.com/office/word/2010/wordprocessingCanvas" xmlns:mc="http://schemas.openxmlformats.org/markup-compatibility/2006" xmlns:o="urn:schemas-microsoft-com:office:office" xmlns:r="http://schemas.openxmlformats.org/officeDocument/2006/relationships" xmlns:m="http://schemas.openxmlformats.org/officeDocument/2006/math" xmlns:v="urn:schemas-microsoft-com:vml" xmlns:wp14="http://schemas.microsoft.com/office/word/2010/wordprocessingDrawing" xmlns:wp="http://schemas.openxmlformats.org/drawingml/2006/wordprocessingDrawing" xmlns:w10="urn:schemas-microsoft-com:office:word" xmlns:w="http://schemas.openxmlformats.org/wordprocessingml/2006/main" xmlns:w14="http://schemas.microsoft.com/office/word/2010/wordml" xmlns:wpg="http://schemas.microsoft.com/office/word/2010/wordprocessingGroup" xmlns:wpi="http://schemas.microsoft.com/office/word/2010/wordprocessingInk" xmlns:wne="http://schemas.microsoft.com/office/word/2006/wordml" xmlns:wps="http://schemas.microsoft.com/office/word/2010/wordprocessingShape" mc:Ignorable="w14 wp14">
   <w:p>
     <w:pPr>
       <w:pStyle w:val="Cabealho"/>
@@ -26570,7 +27106,7 @@
 </file>
 
 <file path=word/header4.xml><?xml version="1.0" encoding="utf-8"?>
-<w:hdr xmlns:wpc="http://schemas.microsoft.com/office/word/2010/wordprocessingCanvas" xmlns:mc="http://schemas.openxmlformats.org/markup-compatibility/2006" xmlns:o="urn:schemas-microsoft-com:office:office" xmlns:r="http://schemas.openxmlformats.org/officeDocument/2006/relationships" xmlns:m="http://schemas.openxmlformats.org/officeDocument/2006/math" xmlns:v="urn:schemas-microsoft-com:vml" xmlns:wp14="http://schemas.microsoft.com/office/word/2010/wordprocessingDrawing" xmlns:wp="http://schemas.openxmlformats.org/drawingml/2006/wordprocessingDrawing" xmlns:w10="urn:schemas-microsoft-com:office:word" xmlns:w="http://schemas.openxmlformats.org/wordprocessingml/2006/main" xmlns:w14="http://schemas.microsoft.com/office/word/2010/wordml" xmlns:w15="http://schemas.microsoft.com/office/word/2012/wordml" xmlns:wpg="http://schemas.microsoft.com/office/word/2010/wordprocessingGroup" xmlns:wpi="http://schemas.microsoft.com/office/word/2010/wordprocessingInk" xmlns:wne="http://schemas.microsoft.com/office/word/2006/wordml" xmlns:wps="http://schemas.microsoft.com/office/word/2010/wordprocessingShape" mc:Ignorable="w14 w15 wp14">
+<w:hdr xmlns:wpc="http://schemas.microsoft.com/office/word/2010/wordprocessingCanvas" xmlns:mc="http://schemas.openxmlformats.org/markup-compatibility/2006" xmlns:o="urn:schemas-microsoft-com:office:office" xmlns:r="http://schemas.openxmlformats.org/officeDocument/2006/relationships" xmlns:m="http://schemas.openxmlformats.org/officeDocument/2006/math" xmlns:v="urn:schemas-microsoft-com:vml" xmlns:wp14="http://schemas.microsoft.com/office/word/2010/wordprocessingDrawing" xmlns:wp="http://schemas.openxmlformats.org/drawingml/2006/wordprocessingDrawing" xmlns:w10="urn:schemas-microsoft-com:office:word" xmlns:w="http://schemas.openxmlformats.org/wordprocessingml/2006/main" xmlns:w14="http://schemas.microsoft.com/office/word/2010/wordml" xmlns:wpg="http://schemas.microsoft.com/office/word/2010/wordprocessingGroup" xmlns:wpi="http://schemas.microsoft.com/office/word/2010/wordprocessingInk" xmlns:wne="http://schemas.microsoft.com/office/word/2006/wordml" xmlns:wps="http://schemas.microsoft.com/office/word/2010/wordprocessingShape" mc:Ignorable="w14 wp14">
   <w:p>
     <w:pPr>
       <w:pStyle w:val="Cabealho"/>
@@ -26585,7 +27121,7 @@
 </file>
 
 <file path=word/header5.xml><?xml version="1.0" encoding="utf-8"?>
-<w:hdr xmlns:wpc="http://schemas.microsoft.com/office/word/2010/wordprocessingCanvas" xmlns:mc="http://schemas.openxmlformats.org/markup-compatibility/2006" xmlns:o="urn:schemas-microsoft-com:office:office" xmlns:r="http://schemas.openxmlformats.org/officeDocument/2006/relationships" xmlns:m="http://schemas.openxmlformats.org/officeDocument/2006/math" xmlns:v="urn:schemas-microsoft-com:vml" xmlns:wp14="http://schemas.microsoft.com/office/word/2010/wordprocessingDrawing" xmlns:wp="http://schemas.openxmlformats.org/drawingml/2006/wordprocessingDrawing" xmlns:w10="urn:schemas-microsoft-com:office:word" xmlns:w="http://schemas.openxmlformats.org/wordprocessingml/2006/main" xmlns:w14="http://schemas.microsoft.com/office/word/2010/wordml" xmlns:w15="http://schemas.microsoft.com/office/word/2012/wordml" xmlns:wpg="http://schemas.microsoft.com/office/word/2010/wordprocessingGroup" xmlns:wpi="http://schemas.microsoft.com/office/word/2010/wordprocessingInk" xmlns:wne="http://schemas.microsoft.com/office/word/2006/wordml" xmlns:wps="http://schemas.microsoft.com/office/word/2010/wordprocessingShape" mc:Ignorable="w14 w15 wp14">
+<w:hdr xmlns:wpc="http://schemas.microsoft.com/office/word/2010/wordprocessingCanvas" xmlns:mc="http://schemas.openxmlformats.org/markup-compatibility/2006" xmlns:o="urn:schemas-microsoft-com:office:office" xmlns:r="http://schemas.openxmlformats.org/officeDocument/2006/relationships" xmlns:m="http://schemas.openxmlformats.org/officeDocument/2006/math" xmlns:v="urn:schemas-microsoft-com:vml" xmlns:wp14="http://schemas.microsoft.com/office/word/2010/wordprocessingDrawing" xmlns:wp="http://schemas.openxmlformats.org/drawingml/2006/wordprocessingDrawing" xmlns:w10="urn:schemas-microsoft-com:office:word" xmlns:w="http://schemas.openxmlformats.org/wordprocessingml/2006/main" xmlns:w14="http://schemas.microsoft.com/office/word/2010/wordml" xmlns:wpg="http://schemas.microsoft.com/office/word/2010/wordprocessingGroup" xmlns:wpi="http://schemas.microsoft.com/office/word/2010/wordprocessingInk" xmlns:wne="http://schemas.microsoft.com/office/word/2006/wordml" xmlns:wps="http://schemas.microsoft.com/office/word/2010/wordprocessingShape" mc:Ignorable="w14 wp14">
   <w:p>
     <w:pPr>
       <w:pStyle w:val="Cabealho"/>
@@ -26600,7 +27136,7 @@
 </file>
 
 <file path=word/header6.xml><?xml version="1.0" encoding="utf-8"?>
-<w:hdr xmlns:wpc="http://schemas.microsoft.com/office/word/2010/wordprocessingCanvas" xmlns:mc="http://schemas.openxmlformats.org/markup-compatibility/2006" xmlns:o="urn:schemas-microsoft-com:office:office" xmlns:r="http://schemas.openxmlformats.org/officeDocument/2006/relationships" xmlns:m="http://schemas.openxmlformats.org/officeDocument/2006/math" xmlns:v="urn:schemas-microsoft-com:vml" xmlns:wp14="http://schemas.microsoft.com/office/word/2010/wordprocessingDrawing" xmlns:wp="http://schemas.openxmlformats.org/drawingml/2006/wordprocessingDrawing" xmlns:w10="urn:schemas-microsoft-com:office:word" xmlns:w="http://schemas.openxmlformats.org/wordprocessingml/2006/main" xmlns:w14="http://schemas.microsoft.com/office/word/2010/wordml" xmlns:w15="http://schemas.microsoft.com/office/word/2012/wordml" xmlns:wpg="http://schemas.microsoft.com/office/word/2010/wordprocessingGroup" xmlns:wpi="http://schemas.microsoft.com/office/word/2010/wordprocessingInk" xmlns:wne="http://schemas.microsoft.com/office/word/2006/wordml" xmlns:wps="http://schemas.microsoft.com/office/word/2010/wordprocessingShape" mc:Ignorable="w14 w15 wp14">
+<w:hdr xmlns:wpc="http://schemas.microsoft.com/office/word/2010/wordprocessingCanvas" xmlns:mc="http://schemas.openxmlformats.org/markup-compatibility/2006" xmlns:o="urn:schemas-microsoft-com:office:office" xmlns:r="http://schemas.openxmlformats.org/officeDocument/2006/relationships" xmlns:m="http://schemas.openxmlformats.org/officeDocument/2006/math" xmlns:v="urn:schemas-microsoft-com:vml" xmlns:wp14="http://schemas.microsoft.com/office/word/2010/wordprocessingDrawing" xmlns:wp="http://schemas.openxmlformats.org/drawingml/2006/wordprocessingDrawing" xmlns:w10="urn:schemas-microsoft-com:office:word" xmlns:w="http://schemas.openxmlformats.org/wordprocessingml/2006/main" xmlns:w14="http://schemas.microsoft.com/office/word/2010/wordml" xmlns:wpg="http://schemas.microsoft.com/office/word/2010/wordprocessingGroup" xmlns:wpi="http://schemas.microsoft.com/office/word/2010/wordprocessingInk" xmlns:wne="http://schemas.microsoft.com/office/word/2006/wordml" xmlns:wps="http://schemas.microsoft.com/office/word/2010/wordprocessingShape" mc:Ignorable="w14 wp14">
   <w:p>
     <w:pPr>
       <w:pStyle w:val="Cabealho"/>
@@ -26615,7 +27151,7 @@
 </file>
 
 <file path=word/header7.xml><?xml version="1.0" encoding="utf-8"?>
-<w:hdr xmlns:wpc="http://schemas.microsoft.com/office/word/2010/wordprocessingCanvas" xmlns:mc="http://schemas.openxmlformats.org/markup-compatibility/2006" xmlns:o="urn:schemas-microsoft-com:office:office" xmlns:r="http://schemas.openxmlformats.org/officeDocument/2006/relationships" xmlns:m="http://schemas.openxmlformats.org/officeDocument/2006/math" xmlns:v="urn:schemas-microsoft-com:vml" xmlns:wp14="http://schemas.microsoft.com/office/word/2010/wordprocessingDrawing" xmlns:wp="http://schemas.openxmlformats.org/drawingml/2006/wordprocessingDrawing" xmlns:w10="urn:schemas-microsoft-com:office:word" xmlns:w="http://schemas.openxmlformats.org/wordprocessingml/2006/main" xmlns:w14="http://schemas.microsoft.com/office/word/2010/wordml" xmlns:w15="http://schemas.microsoft.com/office/word/2012/wordml" xmlns:wpg="http://schemas.microsoft.com/office/word/2010/wordprocessingGroup" xmlns:wpi="http://schemas.microsoft.com/office/word/2010/wordprocessingInk" xmlns:wne="http://schemas.microsoft.com/office/word/2006/wordml" xmlns:wps="http://schemas.microsoft.com/office/word/2010/wordprocessingShape" mc:Ignorable="w14 w15 wp14">
+<w:hdr xmlns:wpc="http://schemas.microsoft.com/office/word/2010/wordprocessingCanvas" xmlns:mc="http://schemas.openxmlformats.org/markup-compatibility/2006" xmlns:o="urn:schemas-microsoft-com:office:office" xmlns:r="http://schemas.openxmlformats.org/officeDocument/2006/relationships" xmlns:m="http://schemas.openxmlformats.org/officeDocument/2006/math" xmlns:v="urn:schemas-microsoft-com:vml" xmlns:wp14="http://schemas.microsoft.com/office/word/2010/wordprocessingDrawing" xmlns:wp="http://schemas.openxmlformats.org/drawingml/2006/wordprocessingDrawing" xmlns:w10="urn:schemas-microsoft-com:office:word" xmlns:w="http://schemas.openxmlformats.org/wordprocessingml/2006/main" xmlns:w14="http://schemas.microsoft.com/office/word/2010/wordml" xmlns:wpg="http://schemas.microsoft.com/office/word/2010/wordprocessingGroup" xmlns:wpi="http://schemas.microsoft.com/office/word/2010/wordprocessingInk" xmlns:wne="http://schemas.microsoft.com/office/word/2006/wordml" xmlns:wps="http://schemas.microsoft.com/office/word/2010/wordprocessingShape" mc:Ignorable="w14 wp14">
   <w:p>
     <w:pPr>
       <w:pStyle w:val="Cabealho"/>
@@ -26625,7 +27161,7 @@
 </file>
 
 <file path=word/header8.xml><?xml version="1.0" encoding="utf-8"?>
-<w:hdr xmlns:wpc="http://schemas.microsoft.com/office/word/2010/wordprocessingCanvas" xmlns:mc="http://schemas.openxmlformats.org/markup-compatibility/2006" xmlns:o="urn:schemas-microsoft-com:office:office" xmlns:r="http://schemas.openxmlformats.org/officeDocument/2006/relationships" xmlns:m="http://schemas.openxmlformats.org/officeDocument/2006/math" xmlns:v="urn:schemas-microsoft-com:vml" xmlns:wp14="http://schemas.microsoft.com/office/word/2010/wordprocessingDrawing" xmlns:wp="http://schemas.openxmlformats.org/drawingml/2006/wordprocessingDrawing" xmlns:w10="urn:schemas-microsoft-com:office:word" xmlns:w="http://schemas.openxmlformats.org/wordprocessingml/2006/main" xmlns:w14="http://schemas.microsoft.com/office/word/2010/wordml" xmlns:w15="http://schemas.microsoft.com/office/word/2012/wordml" xmlns:wpg="http://schemas.microsoft.com/office/word/2010/wordprocessingGroup" xmlns:wpi="http://schemas.microsoft.com/office/word/2010/wordprocessingInk" xmlns:wne="http://schemas.microsoft.com/office/word/2006/wordml" xmlns:wps="http://schemas.microsoft.com/office/word/2010/wordprocessingShape" mc:Ignorable="w14 w15 wp14">
+<w:hdr xmlns:wpc="http://schemas.microsoft.com/office/word/2010/wordprocessingCanvas" xmlns:mc="http://schemas.openxmlformats.org/markup-compatibility/2006" xmlns:o="urn:schemas-microsoft-com:office:office" xmlns:r="http://schemas.openxmlformats.org/officeDocument/2006/relationships" xmlns:m="http://schemas.openxmlformats.org/officeDocument/2006/math" xmlns:v="urn:schemas-microsoft-com:vml" xmlns:wp14="http://schemas.microsoft.com/office/word/2010/wordprocessingDrawing" xmlns:wp="http://schemas.openxmlformats.org/drawingml/2006/wordprocessingDrawing" xmlns:w10="urn:schemas-microsoft-com:office:word" xmlns:w="http://schemas.openxmlformats.org/wordprocessingml/2006/main" xmlns:w14="http://schemas.microsoft.com/office/word/2010/wordml" xmlns:wpg="http://schemas.microsoft.com/office/word/2010/wordprocessingGroup" xmlns:wpi="http://schemas.microsoft.com/office/word/2010/wordprocessingInk" xmlns:wne="http://schemas.microsoft.com/office/word/2006/wordml" xmlns:wps="http://schemas.microsoft.com/office/word/2010/wordprocessingShape" mc:Ignorable="w14 wp14">
   <w:p>
     <w:pPr>
       <w:pStyle w:val="Cabealho"/>
@@ -26635,7 +27171,7 @@
 </file>
 
 <file path=word/numbering.xml><?xml version="1.0" encoding="utf-8"?>
-<w:numbering xmlns:wpc="http://schemas.microsoft.com/office/word/2010/wordprocessingCanvas" xmlns:mc="http://schemas.openxmlformats.org/markup-compatibility/2006" xmlns:o="urn:schemas-microsoft-com:office:office" xmlns:r="http://schemas.openxmlformats.org/officeDocument/2006/relationships" xmlns:m="http://schemas.openxmlformats.org/officeDocument/2006/math" xmlns:v="urn:schemas-microsoft-com:vml" xmlns:wp14="http://schemas.microsoft.com/office/word/2010/wordprocessingDrawing" xmlns:wp="http://schemas.openxmlformats.org/drawingml/2006/wordprocessingDrawing" xmlns:w10="urn:schemas-microsoft-com:office:word" xmlns:w="http://schemas.openxmlformats.org/wordprocessingml/2006/main" xmlns:w14="http://schemas.microsoft.com/office/word/2010/wordml" xmlns:w15="http://schemas.microsoft.com/office/word/2012/wordml" xmlns:wpg="http://schemas.microsoft.com/office/word/2010/wordprocessingGroup" xmlns:wpi="http://schemas.microsoft.com/office/word/2010/wordprocessingInk" xmlns:wne="http://schemas.microsoft.com/office/word/2006/wordml" xmlns:wps="http://schemas.microsoft.com/office/word/2010/wordprocessingShape" mc:Ignorable="w14 w15 wp14">
+<w:numbering xmlns:wpc="http://schemas.microsoft.com/office/word/2010/wordprocessingCanvas" xmlns:mc="http://schemas.openxmlformats.org/markup-compatibility/2006" xmlns:o="urn:schemas-microsoft-com:office:office" xmlns:r="http://schemas.openxmlformats.org/officeDocument/2006/relationships" xmlns:m="http://schemas.openxmlformats.org/officeDocument/2006/math" xmlns:v="urn:schemas-microsoft-com:vml" xmlns:wp14="http://schemas.microsoft.com/office/word/2010/wordprocessingDrawing" xmlns:wp="http://schemas.openxmlformats.org/drawingml/2006/wordprocessingDrawing" xmlns:w10="urn:schemas-microsoft-com:office:word" xmlns:w="http://schemas.openxmlformats.org/wordprocessingml/2006/main" xmlns:w14="http://schemas.microsoft.com/office/word/2010/wordml" xmlns:wpg="http://schemas.microsoft.com/office/word/2010/wordprocessingGroup" xmlns:wpi="http://schemas.microsoft.com/office/word/2010/wordprocessingInk" xmlns:wne="http://schemas.microsoft.com/office/word/2006/wordml" xmlns:wps="http://schemas.microsoft.com/office/word/2010/wordprocessingShape" mc:Ignorable="w14 wp14">
   <w:abstractNum w:abstractNumId="0">
     <w:nsid w:val="05D72FCF"/>
     <w:multiLevelType w:val="hybridMultilevel"/>
@@ -29576,7 +30112,7 @@
 </file>
 
 <file path=word/styles.xml><?xml version="1.0" encoding="utf-8"?>
-<w:styles xmlns:mc="http://schemas.openxmlformats.org/markup-compatibility/2006" xmlns:r="http://schemas.openxmlformats.org/officeDocument/2006/relationships" xmlns:w="http://schemas.openxmlformats.org/wordprocessingml/2006/main" xmlns:w14="http://schemas.microsoft.com/office/word/2010/wordml" xmlns:w15="http://schemas.microsoft.com/office/word/2012/wordml" mc:Ignorable="w14 w15">
+<w:styles xmlns:mc="http://schemas.openxmlformats.org/markup-compatibility/2006" xmlns:r="http://schemas.openxmlformats.org/officeDocument/2006/relationships" xmlns:w="http://schemas.openxmlformats.org/wordprocessingml/2006/main" xmlns:w14="http://schemas.microsoft.com/office/word/2010/wordml" mc:Ignorable="w14">
   <w:docDefaults>
     <w:rPrDefault>
       <w:rPr>
@@ -29586,378 +30122,139 @@
     </w:rPrDefault>
     <w:pPrDefault/>
   </w:docDefaults>
-  <w:latentStyles w:defLockedState="0" w:defUIPriority="99" w:defSemiHidden="0" w:defUnhideWhenUsed="0" w:defQFormat="0" w:count="371">
-    <w:lsdException w:name="Normal" w:uiPriority="0" w:qFormat="1"/>
-    <w:lsdException w:name="heading 1" w:qFormat="1"/>
-    <w:lsdException w:name="heading 2" w:qFormat="1"/>
-    <w:lsdException w:name="heading 3" w:qFormat="1"/>
-    <w:lsdException w:name="heading 4" w:qFormat="1"/>
-    <w:lsdException w:name="heading 5" w:qFormat="1"/>
-    <w:lsdException w:name="heading 6" w:qFormat="1"/>
-    <w:lsdException w:name="heading 7" w:unhideWhenUsed="1" w:qFormat="1"/>
-    <w:lsdException w:name="heading 8" w:unhideWhenUsed="1" w:qFormat="1"/>
-    <w:lsdException w:name="heading 9" w:unhideWhenUsed="1" w:qFormat="1"/>
-    <w:lsdException w:name="index 1" w:semiHidden="1" w:unhideWhenUsed="1"/>
-    <w:lsdException w:name="index 2" w:semiHidden="1" w:unhideWhenUsed="1"/>
-    <w:lsdException w:name="index 3" w:semiHidden="1" w:unhideWhenUsed="1"/>
-    <w:lsdException w:name="index 4" w:semiHidden="1" w:unhideWhenUsed="1"/>
-    <w:lsdException w:name="index 5" w:semiHidden="1" w:unhideWhenUsed="1"/>
-    <w:lsdException w:name="index 6" w:semiHidden="1" w:unhideWhenUsed="1"/>
-    <w:lsdException w:name="index 7" w:semiHidden="1" w:unhideWhenUsed="1"/>
-    <w:lsdException w:name="index 8" w:semiHidden="1" w:unhideWhenUsed="1"/>
-    <w:lsdException w:name="index 9" w:semiHidden="1" w:unhideWhenUsed="1"/>
-    <w:lsdException w:name="toc 1" w:semiHidden="1" w:uiPriority="39" w:unhideWhenUsed="1"/>
-    <w:lsdException w:name="toc 2" w:semiHidden="1" w:uiPriority="39" w:unhideWhenUsed="1"/>
-    <w:lsdException w:name="toc 3" w:semiHidden="1" w:uiPriority="39" w:unhideWhenUsed="1"/>
-    <w:lsdException w:name="toc 4" w:semiHidden="1" w:unhideWhenUsed="1"/>
-    <w:lsdException w:name="toc 5" w:semiHidden="1" w:unhideWhenUsed="1"/>
-    <w:lsdException w:name="toc 6" w:semiHidden="1" w:unhideWhenUsed="1"/>
-    <w:lsdException w:name="toc 7" w:semiHidden="1" w:unhideWhenUsed="1"/>
-    <w:lsdException w:name="toc 8" w:semiHidden="1" w:unhideWhenUsed="1"/>
-    <w:lsdException w:name="toc 9" w:semiHidden="1" w:unhideWhenUsed="1"/>
-    <w:lsdException w:name="Normal Indent" w:semiHidden="1" w:unhideWhenUsed="1"/>
-    <w:lsdException w:name="footnote text" w:semiHidden="1" w:unhideWhenUsed="1"/>
-    <w:lsdException w:name="annotation text" w:semiHidden="1" w:unhideWhenUsed="1"/>
-    <w:lsdException w:name="header" w:semiHidden="1" w:uiPriority="0" w:unhideWhenUsed="1"/>
-    <w:lsdException w:name="footer" w:semiHidden="1" w:unhideWhenUsed="1"/>
-    <w:lsdException w:name="index heading" w:semiHidden="1" w:unhideWhenUsed="1"/>
-    <w:lsdException w:name="caption" w:unhideWhenUsed="1" w:qFormat="1"/>
-    <w:lsdException w:name="table of figures" w:semiHidden="1" w:unhideWhenUsed="1"/>
-    <w:lsdException w:name="envelope address" w:semiHidden="1" w:unhideWhenUsed="1"/>
-    <w:lsdException w:name="envelope return" w:semiHidden="1" w:unhideWhenUsed="1"/>
-    <w:lsdException w:name="footnote reference" w:semiHidden="1" w:unhideWhenUsed="1"/>
-    <w:lsdException w:name="annotation reference" w:semiHidden="1" w:unhideWhenUsed="1"/>
-    <w:lsdException w:name="line number" w:semiHidden="1" w:unhideWhenUsed="1"/>
-    <w:lsdException w:name="page number" w:semiHidden="1" w:unhideWhenUsed="1"/>
-    <w:lsdException w:name="endnote reference" w:semiHidden="1" w:unhideWhenUsed="1"/>
-    <w:lsdException w:name="endnote text" w:semiHidden="1" w:unhideWhenUsed="1"/>
-    <w:lsdException w:name="table of authorities" w:semiHidden="1" w:unhideWhenUsed="1"/>
-    <w:lsdException w:name="macro" w:semiHidden="1" w:unhideWhenUsed="1"/>
-    <w:lsdException w:name="toa heading" w:semiHidden="1" w:unhideWhenUsed="1"/>
-    <w:lsdException w:name="List" w:semiHidden="1" w:unhideWhenUsed="1"/>
-    <w:lsdException w:name="List Bullet" w:semiHidden="1" w:unhideWhenUsed="1"/>
-    <w:lsdException w:name="List Number" w:semiHidden="1" w:unhideWhenUsed="1"/>
-    <w:lsdException w:name="List 2" w:semiHidden="1" w:unhideWhenUsed="1"/>
-    <w:lsdException w:name="List 3" w:semiHidden="1" w:unhideWhenUsed="1"/>
-    <w:lsdException w:name="List 4" w:semiHidden="1" w:unhideWhenUsed="1"/>
-    <w:lsdException w:name="List 5" w:semiHidden="1" w:unhideWhenUsed="1"/>
-    <w:lsdException w:name="List Bullet 2" w:semiHidden="1" w:unhideWhenUsed="1"/>
-    <w:lsdException w:name="List Bullet 3" w:semiHidden="1" w:unhideWhenUsed="1"/>
-    <w:lsdException w:name="List Bullet 4" w:semiHidden="1" w:unhideWhenUsed="1"/>
-    <w:lsdException w:name="List Bullet 5" w:semiHidden="1" w:unhideWhenUsed="1"/>
-    <w:lsdException w:name="List Number 2" w:semiHidden="1" w:unhideWhenUsed="1"/>
-    <w:lsdException w:name="List Number 3" w:semiHidden="1" w:unhideWhenUsed="1"/>
-    <w:lsdException w:name="List Number 4" w:semiHidden="1" w:unhideWhenUsed="1"/>
-    <w:lsdException w:name="List Number 5" w:semiHidden="1" w:unhideWhenUsed="1"/>
-    <w:lsdException w:name="Title" w:qFormat="1"/>
-    <w:lsdException w:name="Closing" w:semiHidden="1" w:unhideWhenUsed="1"/>
-    <w:lsdException w:name="Signature" w:semiHidden="1" w:unhideWhenUsed="1"/>
-    <w:lsdException w:name="Default Paragraph Font" w:semiHidden="1" w:unhideWhenUsed="1"/>
-    <w:lsdException w:name="Body Text" w:semiHidden="1" w:uiPriority="0" w:unhideWhenUsed="1"/>
-    <w:lsdException w:name="Body Text Indent" w:semiHidden="1" w:unhideWhenUsed="1"/>
-    <w:lsdException w:name="List Continue" w:semiHidden="1" w:unhideWhenUsed="1"/>
-    <w:lsdException w:name="List Continue 2" w:semiHidden="1" w:unhideWhenUsed="1"/>
-    <w:lsdException w:name="List Continue 3" w:semiHidden="1" w:unhideWhenUsed="1"/>
-    <w:lsdException w:name="List Continue 4" w:semiHidden="1" w:unhideWhenUsed="1"/>
-    <w:lsdException w:name="List Continue 5" w:semiHidden="1" w:unhideWhenUsed="1"/>
-    <w:lsdException w:name="Message Header" w:semiHidden="1" w:unhideWhenUsed="1"/>
-    <w:lsdException w:name="Subtitle" w:uiPriority="11" w:qFormat="1"/>
-    <w:lsdException w:name="Salutation" w:semiHidden="1" w:unhideWhenUsed="1"/>
-    <w:lsdException w:name="Date" w:semiHidden="1" w:unhideWhenUsed="1"/>
-    <w:lsdException w:name="Body Text First Indent" w:semiHidden="1" w:unhideWhenUsed="1"/>
-    <w:lsdException w:name="Body Text First Indent 2" w:semiHidden="1" w:unhideWhenUsed="1"/>
-    <w:lsdException w:name="Note Heading" w:semiHidden="1" w:unhideWhenUsed="1"/>
-    <w:lsdException w:name="Body Text 2" w:semiHidden="1" w:unhideWhenUsed="1"/>
-    <w:lsdException w:name="Body Text 3" w:semiHidden="1" w:unhideWhenUsed="1"/>
-    <w:lsdException w:name="Body Text Indent 2" w:semiHidden="1" w:unhideWhenUsed="1"/>
-    <w:lsdException w:name="Body Text Indent 3" w:semiHidden="1" w:unhideWhenUsed="1"/>
-    <w:lsdException w:name="Block Text" w:semiHidden="1" w:unhideWhenUsed="1"/>
-    <w:lsdException w:name="Hyperlink" w:semiHidden="1" w:unhideWhenUsed="1"/>
-    <w:lsdException w:name="FollowedHyperlink" w:semiHidden="1" w:unhideWhenUsed="1"/>
-    <w:lsdException w:name="Strong" w:uiPriority="0" w:qFormat="1"/>
-    <w:lsdException w:name="Emphasis" w:uiPriority="20" w:qFormat="1"/>
-    <w:lsdException w:name="Document Map" w:semiHidden="1" w:unhideWhenUsed="1"/>
-    <w:lsdException w:name="Plain Text" w:semiHidden="1" w:unhideWhenUsed="1"/>
-    <w:lsdException w:name="E-mail Signature" w:semiHidden="1" w:unhideWhenUsed="1"/>
-    <w:lsdException w:name="HTML Top of Form" w:semiHidden="1" w:unhideWhenUsed="1"/>
-    <w:lsdException w:name="HTML Bottom of Form" w:semiHidden="1" w:unhideWhenUsed="1"/>
-    <w:lsdException w:name="Normal (Web)" w:semiHidden="1" w:unhideWhenUsed="1"/>
-    <w:lsdException w:name="HTML Acronym" w:semiHidden="1" w:unhideWhenUsed="1"/>
-    <w:lsdException w:name="HTML Address" w:semiHidden="1" w:unhideWhenUsed="1"/>
-    <w:lsdException w:name="HTML Cite" w:semiHidden="1" w:unhideWhenUsed="1"/>
-    <w:lsdException w:name="HTML Code" w:semiHidden="1" w:unhideWhenUsed="1"/>
-    <w:lsdException w:name="HTML Definition" w:semiHidden="1" w:unhideWhenUsed="1"/>
-    <w:lsdException w:name="HTML Keyboard" w:semiHidden="1" w:unhideWhenUsed="1"/>
-    <w:lsdException w:name="HTML Preformatted" w:semiHidden="1" w:uiPriority="0" w:unhideWhenUsed="1"/>
-    <w:lsdException w:name="HTML Sample" w:semiHidden="1" w:unhideWhenUsed="1"/>
-    <w:lsdException w:name="HTML Typewriter" w:semiHidden="1" w:unhideWhenUsed="1"/>
-    <w:lsdException w:name="HTML Variable" w:semiHidden="1" w:unhideWhenUsed="1"/>
-    <w:lsdException w:name="Normal Table" w:semiHidden="1" w:unhideWhenUsed="1"/>
-    <w:lsdException w:name="annotation subject" w:semiHidden="1" w:unhideWhenUsed="1"/>
-    <w:lsdException w:name="No List" w:semiHidden="1" w:unhideWhenUsed="1"/>
-    <w:lsdException w:name="Outline List 1" w:semiHidden="1" w:unhideWhenUsed="1"/>
-    <w:lsdException w:name="Outline List 2" w:semiHidden="1" w:unhideWhenUsed="1"/>
-    <w:lsdException w:name="Outline List 3" w:semiHidden="1" w:unhideWhenUsed="1"/>
-    <w:lsdException w:name="Table Simple 1" w:semiHidden="1" w:unhideWhenUsed="1"/>
-    <w:lsdException w:name="Table Simple 2" w:semiHidden="1" w:unhideWhenUsed="1"/>
-    <w:lsdException w:name="Table Simple 3" w:semiHidden="1" w:unhideWhenUsed="1"/>
-    <w:lsdException w:name="Table Classic 1" w:semiHidden="1" w:unhideWhenUsed="1"/>
-    <w:lsdException w:name="Table Classic 2" w:semiHidden="1" w:unhideWhenUsed="1"/>
-    <w:lsdException w:name="Table Classic 3" w:semiHidden="1" w:unhideWhenUsed="1"/>
-    <w:lsdException w:name="Table Classic 4" w:semiHidden="1" w:unhideWhenUsed="1"/>
-    <w:lsdException w:name="Table Colorful 1" w:semiHidden="1" w:unhideWhenUsed="1"/>
-    <w:lsdException w:name="Table Colorful 2" w:semiHidden="1" w:unhideWhenUsed="1"/>
-    <w:lsdException w:name="Table Colorful 3" w:semiHidden="1" w:unhideWhenUsed="1"/>
-    <w:lsdException w:name="Table Columns 1" w:semiHidden="1" w:unhideWhenUsed="1"/>
-    <w:lsdException w:name="Table Columns 2" w:semiHidden="1" w:unhideWhenUsed="1"/>
-    <w:lsdException w:name="Table Columns 3" w:semiHidden="1" w:unhideWhenUsed="1"/>
-    <w:lsdException w:name="Table Columns 4" w:semiHidden="1" w:unhideWhenUsed="1"/>
-    <w:lsdException w:name="Table Columns 5" w:semiHidden="1" w:unhideWhenUsed="1"/>
-    <w:lsdException w:name="Table Grid 1" w:semiHidden="1" w:unhideWhenUsed="1"/>
-    <w:lsdException w:name="Table Grid 2" w:semiHidden="1" w:unhideWhenUsed="1"/>
-    <w:lsdException w:name="Table Grid 3" w:semiHidden="1" w:unhideWhenUsed="1"/>
-    <w:lsdException w:name="Table Grid 4" w:semiHidden="1" w:unhideWhenUsed="1"/>
-    <w:lsdException w:name="Table Grid 5" w:semiHidden="1" w:unhideWhenUsed="1"/>
-    <w:lsdException w:name="Table Grid 6" w:semiHidden="1" w:unhideWhenUsed="1"/>
-    <w:lsdException w:name="Table Grid 7" w:semiHidden="1" w:unhideWhenUsed="1"/>
-    <w:lsdException w:name="Table Grid 8" w:semiHidden="1" w:unhideWhenUsed="1"/>
-    <w:lsdException w:name="Table List 1" w:semiHidden="1" w:unhideWhenUsed="1"/>
-    <w:lsdException w:name="Table List 2" w:semiHidden="1" w:unhideWhenUsed="1"/>
-    <w:lsdException w:name="Table List 3" w:semiHidden="1" w:unhideWhenUsed="1"/>
-    <w:lsdException w:name="Table List 4" w:semiHidden="1" w:unhideWhenUsed="1"/>
-    <w:lsdException w:name="Table List 5" w:semiHidden="1" w:unhideWhenUsed="1"/>
-    <w:lsdException w:name="Table List 6" w:semiHidden="1" w:unhideWhenUsed="1"/>
-    <w:lsdException w:name="Table List 7" w:semiHidden="1" w:unhideWhenUsed="1"/>
-    <w:lsdException w:name="Table List 8" w:semiHidden="1" w:unhideWhenUsed="1"/>
-    <w:lsdException w:name="Table 3D effects 1" w:semiHidden="1" w:unhideWhenUsed="1"/>
-    <w:lsdException w:name="Table 3D effects 2" w:semiHidden="1" w:unhideWhenUsed="1"/>
-    <w:lsdException w:name="Table 3D effects 3" w:semiHidden="1" w:unhideWhenUsed="1"/>
-    <w:lsdException w:name="Table Contemporary" w:semiHidden="1" w:unhideWhenUsed="1"/>
-    <w:lsdException w:name="Table Elegant" w:semiHidden="1" w:unhideWhenUsed="1"/>
-    <w:lsdException w:name="Table Professional" w:semiHidden="1" w:unhideWhenUsed="1"/>
-    <w:lsdException w:name="Table Subtle 1" w:semiHidden="1" w:unhideWhenUsed="1"/>
-    <w:lsdException w:name="Table Subtle 2" w:semiHidden="1" w:unhideWhenUsed="1"/>
-    <w:lsdException w:name="Table Web 1" w:semiHidden="1" w:unhideWhenUsed="1"/>
-    <w:lsdException w:name="Table Web 2" w:semiHidden="1" w:unhideWhenUsed="1"/>
-    <w:lsdException w:name="Table Web 3" w:semiHidden="1" w:unhideWhenUsed="1"/>
-    <w:lsdException w:name="Balloon Text" w:semiHidden="1" w:unhideWhenUsed="1"/>
-    <w:lsdException w:name="Table Grid" w:uiPriority="59"/>
-    <w:lsdException w:name="Table Theme" w:semiHidden="1" w:unhideWhenUsed="1"/>
-    <w:lsdException w:name="Placeholder Text" w:semiHidden="1"/>
-    <w:lsdException w:name="No Spacing" w:uiPriority="1" w:qFormat="1"/>
-    <w:lsdException w:name="Light Shading" w:uiPriority="60"/>
-    <w:lsdException w:name="Light List" w:uiPriority="61"/>
-    <w:lsdException w:name="Light Grid" w:uiPriority="62"/>
-    <w:lsdException w:name="Medium Shading 1" w:uiPriority="63"/>
-    <w:lsdException w:name="Medium Shading 2" w:uiPriority="64"/>
-    <w:lsdException w:name="Medium List 1" w:uiPriority="65"/>
-    <w:lsdException w:name="Medium List 2" w:uiPriority="66"/>
-    <w:lsdException w:name="Medium Grid 1" w:uiPriority="67"/>
-    <w:lsdException w:name="Medium Grid 2" w:uiPriority="68"/>
-    <w:lsdException w:name="Medium Grid 3" w:uiPriority="69"/>
-    <w:lsdException w:name="Dark List" w:uiPriority="70"/>
-    <w:lsdException w:name="Colorful Shading" w:uiPriority="71"/>
-    <w:lsdException w:name="Colorful List" w:uiPriority="72"/>
-    <w:lsdException w:name="Colorful Grid" w:uiPriority="73"/>
-    <w:lsdException w:name="Light Shading Accent 1" w:uiPriority="60"/>
-    <w:lsdException w:name="Light List Accent 1" w:uiPriority="61"/>
-    <w:lsdException w:name="Light Grid Accent 1" w:uiPriority="62"/>
-    <w:lsdException w:name="Medium Shading 1 Accent 1" w:uiPriority="63"/>
-    <w:lsdException w:name="Medium Shading 2 Accent 1" w:uiPriority="64"/>
-    <w:lsdException w:name="Medium List 1 Accent 1" w:uiPriority="65"/>
-    <w:lsdException w:name="Revision" w:semiHidden="1"/>
-    <w:lsdException w:name="List Paragraph" w:qFormat="1"/>
-    <w:lsdException w:name="Quote" w:uiPriority="29" w:qFormat="1"/>
-    <w:lsdException w:name="Intense Quote" w:uiPriority="30" w:qFormat="1"/>
-    <w:lsdException w:name="Medium List 2 Accent 1" w:uiPriority="66"/>
-    <w:lsdException w:name="Medium Grid 1 Accent 1" w:uiPriority="67"/>
-    <w:lsdException w:name="Medium Grid 2 Accent 1" w:uiPriority="68"/>
-    <w:lsdException w:name="Medium Grid 3 Accent 1" w:uiPriority="69"/>
-    <w:lsdException w:name="Dark List Accent 1" w:uiPriority="70"/>
-    <w:lsdException w:name="Colorful Shading Accent 1" w:uiPriority="71"/>
-    <w:lsdException w:name="Colorful List Accent 1" w:uiPriority="72"/>
-    <w:lsdException w:name="Colorful Grid Accent 1" w:uiPriority="73"/>
-    <w:lsdException w:name="Light Shading Accent 2" w:uiPriority="60"/>
-    <w:lsdException w:name="Light List Accent 2" w:uiPriority="61"/>
-    <w:lsdException w:name="Light Grid Accent 2" w:uiPriority="62"/>
-    <w:lsdException w:name="Medium Shading 1 Accent 2" w:uiPriority="63"/>
-    <w:lsdException w:name="Medium Shading 2 Accent 2" w:uiPriority="64"/>
-    <w:lsdException w:name="Medium List 1 Accent 2" w:uiPriority="65"/>
-    <w:lsdException w:name="Medium List 2 Accent 2" w:uiPriority="66"/>
-    <w:lsdException w:name="Medium Grid 1 Accent 2" w:uiPriority="67"/>
-    <w:lsdException w:name="Medium Grid 2 Accent 2" w:uiPriority="68"/>
-    <w:lsdException w:name="Medium Grid 3 Accent 2" w:uiPriority="69"/>
-    <w:lsdException w:name="Dark List Accent 2" w:uiPriority="70"/>
-    <w:lsdException w:name="Colorful Shading Accent 2" w:uiPriority="71"/>
-    <w:lsdException w:name="Colorful List Accent 2" w:uiPriority="72"/>
-    <w:lsdException w:name="Colorful Grid Accent 2" w:uiPriority="73"/>
-    <w:lsdException w:name="Light Shading Accent 3" w:uiPriority="60"/>
-    <w:lsdException w:name="Light List Accent 3" w:uiPriority="61"/>
-    <w:lsdException w:name="Light Grid Accent 3" w:uiPriority="62"/>
-    <w:lsdException w:name="Medium Shading 1 Accent 3" w:uiPriority="63"/>
-    <w:lsdException w:name="Medium Shading 2 Accent 3" w:uiPriority="64"/>
-    <w:lsdException w:name="Medium List 1 Accent 3" w:uiPriority="65"/>
-    <w:lsdException w:name="Medium List 2 Accent 3" w:uiPriority="66"/>
-    <w:lsdException w:name="Medium Grid 1 Accent 3" w:uiPriority="67"/>
-    <w:lsdException w:name="Medium Grid 2 Accent 3" w:uiPriority="68"/>
-    <w:lsdException w:name="Medium Grid 3 Accent 3" w:uiPriority="69"/>
-    <w:lsdException w:name="Dark List Accent 3" w:uiPriority="70"/>
-    <w:lsdException w:name="Colorful Shading Accent 3" w:uiPriority="71"/>
-    <w:lsdException w:name="Colorful List Accent 3" w:uiPriority="72"/>
-    <w:lsdException w:name="Colorful Grid Accent 3" w:uiPriority="73"/>
-    <w:lsdException w:name="Light Shading Accent 4" w:uiPriority="60"/>
-    <w:lsdException w:name="Light List Accent 4" w:uiPriority="61"/>
-    <w:lsdException w:name="Light Grid Accent 4" w:uiPriority="62"/>
-    <w:lsdException w:name="Medium Shading 1 Accent 4" w:uiPriority="63"/>
-    <w:lsdException w:name="Medium Shading 2 Accent 4" w:uiPriority="64"/>
-    <w:lsdException w:name="Medium List 1 Accent 4" w:uiPriority="65"/>
-    <w:lsdException w:name="Medium List 2 Accent 4" w:uiPriority="66"/>
-    <w:lsdException w:name="Medium Grid 1 Accent 4" w:uiPriority="67"/>
-    <w:lsdException w:name="Medium Grid 2 Accent 4" w:uiPriority="68"/>
-    <w:lsdException w:name="Medium Grid 3 Accent 4" w:uiPriority="69"/>
-    <w:lsdException w:name="Dark List Accent 4" w:uiPriority="70"/>
-    <w:lsdException w:name="Colorful Shading Accent 4" w:uiPriority="71"/>
-    <w:lsdException w:name="Colorful List Accent 4" w:uiPriority="72"/>
-    <w:lsdException w:name="Colorful Grid Accent 4" w:uiPriority="73"/>
-    <w:lsdException w:name="Light Shading Accent 5" w:uiPriority="60"/>
-    <w:lsdException w:name="Light List Accent 5" w:uiPriority="61"/>
-    <w:lsdException w:name="Light Grid Accent 5" w:uiPriority="62"/>
-    <w:lsdException w:name="Medium Shading 1 Accent 5" w:uiPriority="63"/>
-    <w:lsdException w:name="Medium Shading 2 Accent 5" w:uiPriority="64"/>
-    <w:lsdException w:name="Medium List 1 Accent 5" w:uiPriority="65"/>
-    <w:lsdException w:name="Medium List 2 Accent 5" w:uiPriority="66"/>
-    <w:lsdException w:name="Medium Grid 1 Accent 5" w:uiPriority="67"/>
-    <w:lsdException w:name="Medium Grid 2 Accent 5" w:uiPriority="68"/>
-    <w:lsdException w:name="Medium Grid 3 Accent 5" w:uiPriority="69"/>
-    <w:lsdException w:name="Dark List Accent 5" w:uiPriority="70"/>
-    <w:lsdException w:name="Colorful Shading Accent 5" w:uiPriority="71"/>
-    <w:lsdException w:name="Colorful List Accent 5" w:uiPriority="72"/>
-    <w:lsdException w:name="Colorful Grid Accent 5" w:uiPriority="73"/>
-    <w:lsdException w:name="Light Shading Accent 6" w:uiPriority="60"/>
-    <w:lsdException w:name="Light List Accent 6" w:uiPriority="61"/>
-    <w:lsdException w:name="Light Grid Accent 6" w:uiPriority="62"/>
-    <w:lsdException w:name="Medium Shading 1 Accent 6" w:uiPriority="63"/>
-    <w:lsdException w:name="Medium Shading 2 Accent 6" w:uiPriority="64"/>
-    <w:lsdException w:name="Medium List 1 Accent 6" w:uiPriority="65"/>
-    <w:lsdException w:name="Medium List 2 Accent 6" w:uiPriority="66"/>
-    <w:lsdException w:name="Medium Grid 1 Accent 6" w:uiPriority="67"/>
-    <w:lsdException w:name="Medium Grid 2 Accent 6" w:uiPriority="68"/>
-    <w:lsdException w:name="Medium Grid 3 Accent 6" w:uiPriority="69"/>
-    <w:lsdException w:name="Dark List Accent 6" w:uiPriority="70"/>
-    <w:lsdException w:name="Colorful Shading Accent 6" w:uiPriority="71"/>
-    <w:lsdException w:name="Colorful List Accent 6" w:uiPriority="72"/>
-    <w:lsdException w:name="Colorful Grid Accent 6" w:uiPriority="73"/>
-    <w:lsdException w:name="Subtle Emphasis" w:uiPriority="19" w:qFormat="1"/>
-    <w:lsdException w:name="Intense Emphasis" w:uiPriority="21" w:qFormat="1"/>
-    <w:lsdException w:name="Subtle Reference" w:uiPriority="31" w:qFormat="1"/>
-    <w:lsdException w:name="Intense Reference" w:uiPriority="32" w:qFormat="1"/>
-    <w:lsdException w:name="Book Title" w:uiPriority="33" w:qFormat="1"/>
-    <w:lsdException w:name="Bibliography" w:semiHidden="1" w:unhideWhenUsed="1"/>
-    <w:lsdException w:name="TOC Heading" w:unhideWhenUsed="1" w:qFormat="1"/>
-    <w:lsdException w:name="Plain Table 1" w:uiPriority="41"/>
-    <w:lsdException w:name="Plain Table 2" w:uiPriority="42"/>
-    <w:lsdException w:name="Plain Table 3" w:uiPriority="43"/>
-    <w:lsdException w:name="Plain Table 4" w:uiPriority="44"/>
-    <w:lsdException w:name="Plain Table 5" w:uiPriority="45"/>
-    <w:lsdException w:name="Grid Table Light" w:uiPriority="40"/>
-    <w:lsdException w:name="Grid Table 1 Light" w:uiPriority="46"/>
-    <w:lsdException w:name="Grid Table 2" w:uiPriority="47"/>
-    <w:lsdException w:name="Grid Table 3" w:uiPriority="48"/>
-    <w:lsdException w:name="Grid Table 4" w:uiPriority="49"/>
-    <w:lsdException w:name="Grid Table 5 Dark" w:uiPriority="50"/>
-    <w:lsdException w:name="Grid Table 6 Colorful" w:uiPriority="51"/>
-    <w:lsdException w:name="Grid Table 7 Colorful" w:uiPriority="52"/>
-    <w:lsdException w:name="Grid Table 1 Light Accent 1" w:uiPriority="46"/>
-    <w:lsdException w:name="Grid Table 2 Accent 1" w:uiPriority="47"/>
-    <w:lsdException w:name="Grid Table 3 Accent 1" w:uiPriority="48"/>
-    <w:lsdException w:name="Grid Table 4 Accent 1" w:uiPriority="49"/>
-    <w:lsdException w:name="Grid Table 5 Dark Accent 1" w:uiPriority="50"/>
-    <w:lsdException w:name="Grid Table 6 Colorful Accent 1" w:uiPriority="51"/>
-    <w:lsdException w:name="Grid Table 7 Colorful Accent 1" w:uiPriority="52"/>
-    <w:lsdException w:name="Grid Table 1 Light Accent 2" w:uiPriority="46"/>
-    <w:lsdException w:name="Grid Table 2 Accent 2" w:uiPriority="47"/>
-    <w:lsdException w:name="Grid Table 3 Accent 2" w:uiPriority="48"/>
-    <w:lsdException w:name="Grid Table 4 Accent 2" w:uiPriority="49"/>
-    <w:lsdException w:name="Grid Table 5 Dark Accent 2" w:uiPriority="50"/>
-    <w:lsdException w:name="Grid Table 6 Colorful Accent 2" w:uiPriority="51"/>
-    <w:lsdException w:name="Grid Table 7 Colorful Accent 2" w:uiPriority="52"/>
-    <w:lsdException w:name="Grid Table 1 Light Accent 3" w:uiPriority="46"/>
-    <w:lsdException w:name="Grid Table 2 Accent 3" w:uiPriority="47"/>
-    <w:lsdException w:name="Grid Table 3 Accent 3" w:uiPriority="48"/>
-    <w:lsdException w:name="Grid Table 4 Accent 3" w:uiPriority="49"/>
-    <w:lsdException w:name="Grid Table 5 Dark Accent 3" w:uiPriority="50"/>
-    <w:lsdException w:name="Grid Table 6 Colorful Accent 3" w:uiPriority="51"/>
-    <w:lsdException w:name="Grid Table 7 Colorful Accent 3" w:uiPriority="52"/>
-    <w:lsdException w:name="Grid Table 1 Light Accent 4" w:uiPriority="46"/>
-    <w:lsdException w:name="Grid Table 2 Accent 4" w:uiPriority="47"/>
-    <w:lsdException w:name="Grid Table 3 Accent 4" w:uiPriority="48"/>
-    <w:lsdException w:name="Grid Table 4 Accent 4" w:uiPriority="49"/>
-    <w:lsdException w:name="Grid Table 5 Dark Accent 4" w:uiPriority="50"/>
-    <w:lsdException w:name="Grid Table 6 Colorful Accent 4" w:uiPriority="51"/>
-    <w:lsdException w:name="Grid Table 7 Colorful Accent 4" w:uiPriority="52"/>
-    <w:lsdException w:name="Grid Table 1 Light Accent 5" w:uiPriority="46"/>
-    <w:lsdException w:name="Grid Table 2 Accent 5" w:uiPriority="47"/>
-    <w:lsdException w:name="Grid Table 3 Accent 5" w:uiPriority="48"/>
-    <w:lsdException w:name="Grid Table 4 Accent 5" w:uiPriority="49"/>
-    <w:lsdException w:name="Grid Table 5 Dark Accent 5" w:uiPriority="50"/>
-    <w:lsdException w:name="Grid Table 6 Colorful Accent 5" w:uiPriority="51"/>
-    <w:lsdException w:name="Grid Table 7 Colorful Accent 5" w:uiPriority="52"/>
-    <w:lsdException w:name="Grid Table 1 Light Accent 6" w:uiPriority="46"/>
-    <w:lsdException w:name="Grid Table 2 Accent 6" w:uiPriority="47"/>
-    <w:lsdException w:name="Grid Table 3 Accent 6" w:uiPriority="48"/>
-    <w:lsdException w:name="Grid Table 4 Accent 6" w:uiPriority="49"/>
-    <w:lsdException w:name="Grid Table 5 Dark Accent 6" w:uiPriority="50"/>
-    <w:lsdException w:name="Grid Table 6 Colorful Accent 6" w:uiPriority="51"/>
-    <w:lsdException w:name="Grid Table 7 Colorful Accent 6" w:uiPriority="52"/>
-    <w:lsdException w:name="List Table 1 Light" w:uiPriority="46"/>
-    <w:lsdException w:name="List Table 2" w:uiPriority="47"/>
-    <w:lsdException w:name="List Table 3" w:uiPriority="48"/>
-    <w:lsdException w:name="List Table 4" w:uiPriority="49"/>
-    <w:lsdException w:name="List Table 5 Dark" w:uiPriority="50"/>
-    <w:lsdException w:name="List Table 6 Colorful" w:uiPriority="51"/>
-    <w:lsdException w:name="List Table 7 Colorful" w:uiPriority="52"/>
-    <w:lsdException w:name="List Table 1 Light Accent 1" w:uiPriority="46"/>
-    <w:lsdException w:name="List Table 2 Accent 1" w:uiPriority="47"/>
-    <w:lsdException w:name="List Table 3 Accent 1" w:uiPriority="48"/>
-    <w:lsdException w:name="List Table 4 Accent 1" w:uiPriority="49"/>
-    <w:lsdException w:name="List Table 5 Dark Accent 1" w:uiPriority="50"/>
-    <w:lsdException w:name="List Table 6 Colorful Accent 1" w:uiPriority="51"/>
-    <w:lsdException w:name="List Table 7 Colorful Accent 1" w:uiPriority="52"/>
-    <w:lsdException w:name="List Table 1 Light Accent 2" w:uiPriority="46"/>
-    <w:lsdException w:name="List Table 2 Accent 2" w:uiPriority="47"/>
-    <w:lsdException w:name="List Table 3 Accent 2" w:uiPriority="48"/>
-    <w:lsdException w:name="List Table 4 Accent 2" w:uiPriority="49"/>
-    <w:lsdException w:name="List Table 5 Dark Accent 2" w:uiPriority="50"/>
-    <w:lsdException w:name="List Table 6 Colorful Accent 2" w:uiPriority="51"/>
-    <w:lsdException w:name="List Table 7 Colorful Accent 2" w:uiPriority="52"/>
-    <w:lsdException w:name="List Table 1 Light Accent 3" w:uiPriority="46"/>
-    <w:lsdException w:name="List Table 2 Accent 3" w:uiPriority="47"/>
-    <w:lsdException w:name="List Table 3 Accent 3" w:uiPriority="48"/>
-    <w:lsdException w:name="List Table 4 Accent 3" w:uiPriority="49"/>
-    <w:lsdException w:name="List Table 5 Dark Accent 3" w:uiPriority="50"/>
-    <w:lsdException w:name="List Table 6 Colorful Accent 3" w:uiPriority="51"/>
-    <w:lsdException w:name="List Table 7 Colorful Accent 3" w:uiPriority="52"/>
-    <w:lsdException w:name="List Table 1 Light Accent 4" w:uiPriority="46"/>
-    <w:lsdException w:name="List Table 2 Accent 4" w:uiPriority="47"/>
-    <w:lsdException w:name="List Table 3 Accent 4" w:uiPriority="48"/>
-    <w:lsdException w:name="List Table 4 Accent 4" w:uiPriority="49"/>
-    <w:lsdException w:name="List Table 5 Dark Accent 4" w:uiPriority="50"/>
-    <w:lsdException w:name="List Table 6 Colorful Accent 4" w:uiPriority="51"/>
-    <w:lsdException w:name="List Table 7 Colorful Accent 4" w:uiPriority="52"/>
-    <w:lsdException w:name="List Table 1 Light Accent 5" w:uiPriority="46"/>
-    <w:lsdException w:name="List Table 2 Accent 5" w:uiPriority="47"/>
-    <w:lsdException w:name="List Table 3 Accent 5" w:uiPriority="48"/>
-    <w:lsdException w:name="List Table 4 Accent 5" w:uiPriority="49"/>
-    <w:lsdException w:name="List Table 5 Dark Accent 5" w:uiPriority="50"/>
-    <w:lsdException w:name="List Table 6 Colorful Accent 5" w:uiPriority="51"/>
-    <w:lsdException w:name="List Table 7 Colorful Accent 5" w:uiPriority="52"/>
-    <w:lsdException w:name="List Table 1 Light Accent 6" w:uiPriority="46"/>
-    <w:lsdException w:name="List Table 2 Accent 6" w:uiPriority="47"/>
-    <w:lsdException w:name="List Table 3 Accent 6" w:uiPriority="48"/>
-    <w:lsdException w:name="List Table 4 Accent 6" w:uiPriority="49"/>
-    <w:lsdException w:name="List Table 5 Dark Accent 6" w:uiPriority="50"/>
-    <w:lsdException w:name="List Table 6 Colorful Accent 6" w:uiPriority="51"/>
-    <w:lsdException w:name="List Table 7 Colorful Accent 6" w:uiPriority="52"/>
+  <w:latentStyles w:defLockedState="0" w:defUIPriority="99" w:defSemiHidden="1" w:defUnhideWhenUsed="1" w:defQFormat="0" w:count="267">
+    <w:lsdException w:name="Normal" w:semiHidden="0" w:uiPriority="0" w:unhideWhenUsed="0" w:qFormat="1"/>
+    <w:lsdException w:name="heading 1" w:semiHidden="0" w:unhideWhenUsed="0" w:qFormat="1"/>
+    <w:lsdException w:name="heading 2" w:semiHidden="0" w:unhideWhenUsed="0" w:qFormat="1"/>
+    <w:lsdException w:name="heading 3" w:semiHidden="0" w:unhideWhenUsed="0" w:qFormat="1"/>
+    <w:lsdException w:name="heading 4" w:semiHidden="0" w:unhideWhenUsed="0" w:qFormat="1"/>
+    <w:lsdException w:name="heading 5" w:semiHidden="0" w:unhideWhenUsed="0" w:qFormat="1"/>
+    <w:lsdException w:name="heading 6" w:semiHidden="0" w:unhideWhenUsed="0" w:qFormat="1"/>
+    <w:lsdException w:name="heading 7" w:semiHidden="0" w:qFormat="1"/>
+    <w:lsdException w:name="heading 8" w:semiHidden="0" w:qFormat="1"/>
+    <w:lsdException w:name="heading 9" w:semiHidden="0" w:qFormat="1"/>
+    <w:lsdException w:name="toc 1" w:uiPriority="39"/>
+    <w:lsdException w:name="toc 2" w:uiPriority="39"/>
+    <w:lsdException w:name="toc 3" w:uiPriority="39"/>
+    <w:lsdException w:name="header" w:uiPriority="0"/>
+    <w:lsdException w:name="caption" w:semiHidden="0" w:qFormat="1"/>
+    <w:lsdException w:name="Title" w:semiHidden="0" w:unhideWhenUsed="0" w:qFormat="1"/>
+    <w:lsdException w:name="Body Text" w:uiPriority="0"/>
+    <w:lsdException w:name="Subtitle" w:semiHidden="0" w:uiPriority="11" w:unhideWhenUsed="0" w:qFormat="1"/>
+    <w:lsdException w:name="Strong" w:semiHidden="0" w:uiPriority="0" w:unhideWhenUsed="0" w:qFormat="1"/>
+    <w:lsdException w:name="Emphasis" w:semiHidden="0" w:uiPriority="20" w:unhideWhenUsed="0" w:qFormat="1"/>
+    <w:lsdException w:name="HTML Preformatted" w:uiPriority="0"/>
+    <w:lsdException w:name="Table Grid" w:semiHidden="0" w:uiPriority="59" w:unhideWhenUsed="0"/>
+    <w:lsdException w:name="Placeholder Text" w:unhideWhenUsed="0"/>
+    <w:lsdException w:name="No Spacing" w:semiHidden="0" w:uiPriority="1" w:unhideWhenUsed="0" w:qFormat="1"/>
+    <w:lsdException w:name="Light Shading" w:semiHidden="0" w:uiPriority="60" w:unhideWhenUsed="0"/>
+    <w:lsdException w:name="Light List" w:semiHidden="0" w:uiPriority="61" w:unhideWhenUsed="0"/>
+    <w:lsdException w:name="Light Grid" w:semiHidden="0" w:uiPriority="62" w:unhideWhenUsed="0"/>
+    <w:lsdException w:name="Medium Shading 1" w:semiHidden="0" w:uiPriority="63" w:unhideWhenUsed="0"/>
+    <w:lsdException w:name="Medium Shading 2" w:semiHidden="0" w:uiPriority="64" w:unhideWhenUsed="0"/>
+    <w:lsdException w:name="Medium List 1" w:semiHidden="0" w:uiPriority="65" w:unhideWhenUsed="0"/>
+    <w:lsdException w:name="Medium List 2" w:semiHidden="0" w:uiPriority="66" w:unhideWhenUsed="0"/>
+    <w:lsdException w:name="Medium Grid 1" w:semiHidden="0" w:uiPriority="67" w:unhideWhenUsed="0"/>
+    <w:lsdException w:name="Medium Grid 2" w:semiHidden="0" w:uiPriority="68" w:unhideWhenUsed="0"/>
+    <w:lsdException w:name="Medium Grid 3" w:semiHidden="0" w:uiPriority="69" w:unhideWhenUsed="0"/>
+    <w:lsdException w:name="Dark List" w:semiHidden="0" w:uiPriority="70" w:unhideWhenUsed="0"/>
+    <w:lsdException w:name="Colorful Shading" w:semiHidden="0" w:uiPriority="71" w:unhideWhenUsed="0"/>
+    <w:lsdException w:name="Colorful List" w:semiHidden="0" w:uiPriority="72" w:unhideWhenUsed="0"/>
+    <w:lsdException w:name="Colorful Grid" w:semiHidden="0" w:uiPriority="73" w:unhideWhenUsed="0"/>
+    <w:lsdException w:name="Light Shading Accent 1" w:semiHidden="0" w:uiPriority="60" w:unhideWhenUsed="0"/>
+    <w:lsdException w:name="Light List Accent 1" w:semiHidden="0" w:uiPriority="61" w:unhideWhenUsed="0"/>
+    <w:lsdException w:name="Light Grid Accent 1" w:semiHidden="0" w:uiPriority="62" w:unhideWhenUsed="0"/>
+    <w:lsdException w:name="Medium Shading 1 Accent 1" w:semiHidden="0" w:uiPriority="63" w:unhideWhenUsed="0"/>
+    <w:lsdException w:name="Medium Shading 2 Accent 1" w:semiHidden="0" w:uiPriority="64" w:unhideWhenUsed="0"/>
+    <w:lsdException w:name="Medium List 1 Accent 1" w:semiHidden="0" w:uiPriority="65" w:unhideWhenUsed="0"/>
+    <w:lsdException w:name="Revision" w:unhideWhenUsed="0"/>
+    <w:lsdException w:name="List Paragraph" w:semiHidden="0" w:unhideWhenUsed="0" w:qFormat="1"/>
+    <w:lsdException w:name="Quote" w:semiHidden="0" w:uiPriority="29" w:unhideWhenUsed="0" w:qFormat="1"/>
+    <w:lsdException w:name="Intense Quote" w:semiHidden="0" w:uiPriority="30" w:unhideWhenUsed="0" w:qFormat="1"/>
+    <w:lsdException w:name="Medium List 2 Accent 1" w:semiHidden="0" w:uiPriority="66" w:unhideWhenUsed="0"/>
+    <w:lsdException w:name="Medium Grid 1 Accent 1" w:semiHidden="0" w:uiPriority="67" w:unhideWhenUsed="0"/>
+    <w:lsdException w:name="Medium Grid 2 Accent 1" w:semiHidden="0" w:uiPriority="68" w:unhideWhenUsed="0"/>
+    <w:lsdException w:name="Medium Grid 3 Accent 1" w:semiHidden="0" w:uiPriority="69" w:unhideWhenUsed="0"/>
+    <w:lsdException w:name="Dark List Accent 1" w:semiHidden="0" w:uiPriority="70" w:unhideWhenUsed="0"/>
+    <w:lsdException w:name="Colorful Shading Accent 1" w:semiHidden="0" w:uiPriority="71" w:unhideWhenUsed="0"/>
+    <w:lsdException w:name="Colorful List Accent 1" w:semiHidden="0" w:uiPriority="72" w:unhideWhenUsed="0"/>
+    <w:lsdException w:name="Colorful Grid Accent 1" w:semiHidden="0" w:uiPriority="73" w:unhideWhenUsed="0"/>
+    <w:lsdException w:name="Light Shading Accent 2" w:semiHidden="0" w:uiPriority="60" w:unhideWhenUsed="0"/>
+    <w:lsdException w:name="Light List Accent 2" w:semiHidden="0" w:uiPriority="61" w:unhideWhenUsed="0"/>
+    <w:lsdException w:name="Light Grid Accent 2" w:semiHidden="0" w:uiPriority="62" w:unhideWhenUsed="0"/>
+    <w:lsdException w:name="Medium Shading 1 Accent 2" w:semiHidden="0" w:uiPriority="63" w:unhideWhenUsed="0"/>
+    <w:lsdException w:name="Medium Shading 2 Accent 2" w:semiHidden="0" w:uiPriority="64" w:unhideWhenUsed="0"/>
+    <w:lsdException w:name="Medium List 1 Accent 2" w:semiHidden="0" w:uiPriority="65" w:unhideWhenUsed="0"/>
+    <w:lsdException w:name="Medium List 2 Accent 2" w:semiHidden="0" w:uiPriority="66" w:unhideWhenUsed="0"/>
+    <w:lsdException w:name="Medium Grid 1 Accent 2" w:semiHidden="0" w:uiPriority="67" w:unhideWhenUsed="0"/>
+    <w:lsdException w:name="Medium Grid 2 Accent 2" w:semiHidden="0" w:uiPriority="68" w:unhideWhenUsed="0"/>
+    <w:lsdException w:name="Medium Grid 3 Accent 2" w:semiHidden="0" w:uiPriority="69" w:unhideWhenUsed="0"/>
+    <w:lsdException w:name="Dark List Accent 2" w:semiHidden="0" w:uiPriority="70" w:unhideWhenUsed="0"/>
+    <w:lsdException w:name="Colorful Shading Accent 2" w:semiHidden="0" w:uiPriority="71" w:unhideWhenUsed="0"/>
+    <w:lsdException w:name="Colorful List Accent 2" w:semiHidden="0" w:uiPriority="72" w:unhideWhenUsed="0"/>
+    <w:lsdException w:name="Colorful Grid Accent 2" w:semiHidden="0" w:uiPriority="73" w:unhideWhenUsed="0"/>
+    <w:lsdException w:name="Light Shading Accent 3" w:semiHidden="0" w:uiPriority="60" w:unhideWhenUsed="0"/>
+    <w:lsdException w:name="Light List Accent 3" w:semiHidden="0" w:uiPriority="61" w:unhideWhenUsed="0"/>
+    <w:lsdException w:name="Light Grid Accent 3" w:semiHidden="0" w:uiPriority="62" w:unhideWhenUsed="0"/>
+    <w:lsdException w:name="Medium Shading 1 Accent 3" w:semiHidden="0" w:uiPriority="63" w:unhideWhenUsed="0"/>
+    <w:lsdException w:name="Medium Shading 2 Accent 3" w:semiHidden="0" w:uiPriority="64" w:unhideWhenUsed="0"/>
+    <w:lsdException w:name="Medium List 1 Accent 3" w:semiHidden="0" w:uiPriority="65" w:unhideWhenUsed="0"/>
+    <w:lsdException w:name="Medium List 2 Accent 3" w:semiHidden="0" w:uiPriority="66" w:unhideWhenUsed="0"/>
+    <w:lsdException w:name="Medium Grid 1 Accent 3" w:semiHidden="0" w:uiPriority="67" w:unhideWhenUsed="0"/>
+    <w:lsdException w:name="Medium Grid 2 Accent 3" w:semiHidden="0" w:uiPriority="68" w:unhideWhenUsed="0"/>
+    <w:lsdException w:name="Medium Grid 3 Accent 3" w:semiHidden="0" w:uiPriority="69" w:unhideWhenUsed="0"/>
+    <w:lsdException w:name="Dark List Accent 3" w:semiHidden="0" w:uiPriority="70" w:unhideWhenUsed="0"/>
+    <w:lsdException w:name="Colorful Shading Accent 3" w:semiHidden="0" w:uiPriority="71" w:unhideWhenUsed="0"/>
+    <w:lsdException w:name="Colorful List Accent 3" w:semiHidden="0" w:uiPriority="72" w:unhideWhenUsed="0"/>
+    <w:lsdException w:name="Colorful Grid Accent 3" w:semiHidden="0" w:uiPriority="73" w:unhideWhenUsed="0"/>
+    <w:lsdException w:name="Light Shading Accent 4" w:semiHidden="0" w:uiPriority="60" w:unhideWhenUsed="0"/>
+    <w:lsdException w:name="Light List Accent 4" w:semiHidden="0" w:uiPriority="61" w:unhideWhenUsed="0"/>
+    <w:lsdException w:name="Light Grid Accent 4" w:semiHidden="0" w:uiPriority="62" w:unhideWhenUsed="0"/>
+    <w:lsdException w:name="Medium Shading 1 Accent 4" w:semiHidden="0" w:uiPriority="63" w:unhideWhenUsed="0"/>
+    <w:lsdException w:name="Medium Shading 2 Accent 4" w:semiHidden="0" w:uiPriority="64" w:unhideWhenUsed="0"/>
+    <w:lsdException w:name="Medium List 1 Accent 4" w:semiHidden="0" w:uiPriority="65" w:unhideWhenUsed="0"/>
+    <w:lsdException w:name="Medium List 2 Accent 4" w:semiHidden="0" w:uiPriority="66" w:unhideWhenUsed="0"/>
+    <w:lsdException w:name="Medium Grid 1 Accent 4" w:semiHidden="0" w:uiPriority="67" w:unhideWhenUsed="0"/>
+    <w:lsdException w:name="Medium Grid 2 Accent 4" w:semiHidden="0" w:uiPriority="68" w:unhideWhenUsed="0"/>
+    <w:lsdException w:name="Medium Grid 3 Accent 4" w:semiHidden="0" w:uiPriority="69" w:unhideWhenUsed="0"/>
+    <w:lsdException w:name="Dark List Accent 4" w:semiHidden="0" w:uiPriority="70" w:unhideWhenUsed="0"/>
+    <w:lsdException w:name="Colorful Shading Accent 4" w:semiHidden="0" w:uiPriority="71" w:unhideWhenUsed="0"/>
+    <w:lsdException w:name="Colorful List Accent 4" w:semiHidden="0" w:uiPriority="72" w:unhideWhenUsed="0"/>
+    <w:lsdException w:name="Colorful Grid Accent 4" w:semiHidden="0" w:uiPriority="73" w:unhideWhenUsed="0"/>
+    <w:lsdException w:name="Light Shading Accent 5" w:semiHidden="0" w:uiPriority="60" w:unhideWhenUsed="0"/>
+    <w:lsdException w:name="Light List Accent 5" w:semiHidden="0" w:uiPriority="61" w:unhideWhenUsed="0"/>
+    <w:lsdException w:name="Light Grid Accent 5" w:semiHidden="0" w:uiPriority="62" w:unhideWhenUsed="0"/>
+    <w:lsdException w:name="Medium Shading 1 Accent 5" w:semiHidden="0" w:uiPriority="63" w:unhideWhenUsed="0"/>
+    <w:lsdException w:name="Medium Shading 2 Accent 5" w:semiHidden="0" w:uiPriority="64" w:unhideWhenUsed="0"/>
+    <w:lsdException w:name="Medium List 1 Accent 5" w:semiHidden="0" w:uiPriority="65" w:unhideWhenUsed="0"/>
+    <w:lsdException w:name="Medium List 2 Accent 5" w:semiHidden="0" w:uiPriority="66" w:unhideWhenUsed="0"/>
+    <w:lsdException w:name="Medium Grid 1 Accent 5" w:semiHidden="0" w:uiPriority="67" w:unhideWhenUsed="0"/>
+    <w:lsdException w:name="Medium Grid 2 Accent 5" w:semiHidden="0" w:uiPriority="68" w:unhideWhenUsed="0"/>
+    <w:lsdException w:name="Medium Grid 3 Accent 5" w:semiHidden="0" w:uiPriority="69" w:unhideWhenUsed="0"/>
+    <w:lsdException w:name="Dark List Accent 5" w:semiHidden="0" w:uiPriority="70" w:unhideWhenUsed="0"/>
+    <w:lsdException w:name="Colorful Shading Accent 5" w:semiHidden="0" w:uiPriority="71" w:unhideWhenUsed="0"/>
+    <w:lsdException w:name="Colorful List Accent 5" w:semiHidden="0" w:uiPriority="72" w:unhideWhenUsed="0"/>
+    <w:lsdException w:name="Colorful Grid Accent 5" w:semiHidden="0" w:uiPriority="73" w:unhideWhenUsed="0"/>
+    <w:lsdException w:name="Light Shading Accent 6" w:semiHidden="0" w:uiPriority="60" w:unhideWhenUsed="0"/>
+    <w:lsdException w:name="Light List Accent 6" w:semiHidden="0" w:uiPriority="61" w:unhideWhenUsed="0"/>
+    <w:lsdException w:name="Light Grid Accent 6" w:semiHidden="0" w:uiPriority="62" w:unhideWhenUsed="0"/>
+    <w:lsdException w:name="Medium Shading 1 Accent 6" w:semiHidden="0" w:uiPriority="63" w:unhideWhenUsed="0"/>
+    <w:lsdException w:name="Medium Shading 2 Accent 6" w:semiHidden="0" w:uiPriority="64" w:unhideWhenUsed="0"/>
+    <w:lsdException w:name="Medium List 1 Accent 6" w:semiHidden="0" w:uiPriority="65" w:unhideWhenUsed="0"/>
+    <w:lsdException w:name="Medium List 2 Accent 6" w:semiHidden="0" w:uiPriority="66" w:unhideWhenUsed="0"/>
+    <w:lsdException w:name="Medium Grid 1 Accent 6" w:semiHidden="0" w:uiPriority="67" w:unhideWhenUsed="0"/>
+    <w:lsdException w:name="Medium Grid 2 Accent 6" w:semiHidden="0" w:uiPriority="68" w:unhideWhenUsed="0"/>
+    <w:lsdException w:name="Medium Grid 3 Accent 6" w:semiHidden="0" w:uiPriority="69" w:unhideWhenUsed="0"/>
+    <w:lsdException w:name="Dark List Accent 6" w:semiHidden="0" w:uiPriority="70" w:unhideWhenUsed="0"/>
+    <w:lsdException w:name="Colorful Shading Accent 6" w:semiHidden="0" w:uiPriority="71" w:unhideWhenUsed="0"/>
+    <w:lsdException w:name="Colorful List Accent 6" w:semiHidden="0" w:uiPriority="72" w:unhideWhenUsed="0"/>
+    <w:lsdException w:name="Colorful Grid Accent 6" w:semiHidden="0" w:uiPriority="73" w:unhideWhenUsed="0"/>
+    <w:lsdException w:name="Subtle Emphasis" w:semiHidden="0" w:uiPriority="19" w:unhideWhenUsed="0" w:qFormat="1"/>
+    <w:lsdException w:name="Intense Emphasis" w:semiHidden="0" w:uiPriority="21" w:unhideWhenUsed="0" w:qFormat="1"/>
+    <w:lsdException w:name="Subtle Reference" w:semiHidden="0" w:uiPriority="31" w:unhideWhenUsed="0" w:qFormat="1"/>
+    <w:lsdException w:name="Intense Reference" w:semiHidden="0" w:uiPriority="32" w:unhideWhenUsed="0" w:qFormat="1"/>
+    <w:lsdException w:name="Book Title" w:semiHidden="0" w:uiPriority="33" w:unhideWhenUsed="0" w:qFormat="1"/>
+    <w:lsdException w:name="TOC Heading" w:semiHidden="0" w:qFormat="1"/>
   </w:latentStyles>
   <w:style w:type="paragraph" w:default="1" w:styleId="Normal">
     <w:name w:val="Normal"/>
@@ -30976,6 +31273,7 @@
     <w:uiPriority w:val="59"/>
     <w:rsid w:val="00825FD7"/>
     <w:tblPr>
+      <w:tblInd w:w="0" w:type="dxa"/>
       <w:tblBorders>
         <w:top w:val="single" w:sz="4" w:space="0" w:color="000000"/>
         <w:left w:val="single" w:sz="4" w:space="0" w:color="000000"/>
@@ -30984,6 +31282,12 @@
         <w:insideH w:val="single" w:sz="4" w:space="0" w:color="000000"/>
         <w:insideV w:val="single" w:sz="4" w:space="0" w:color="000000"/>
       </w:tblBorders>
+      <w:tblCellMar>
+        <w:top w:w="0" w:type="dxa"/>
+        <w:left w:w="108" w:type="dxa"/>
+        <w:bottom w:w="0" w:type="dxa"/>
+        <w:right w:w="108" w:type="dxa"/>
+      </w:tblCellMar>
     </w:tblPr>
   </w:style>
   <w:style w:type="paragraph" w:customStyle="1" w:styleId="InfoBlue0">
@@ -31185,6 +31489,196 @@
       <w:sz w:val="24"/>
       <w:szCs w:val="24"/>
     </w:rPr>
+  </w:style>
+</w:styles>
+</file>
+
+<file path=word/stylesWithEffects.xml><?xml version="1.0" encoding="utf-8"?>
+<w:styles xmlns:wpc="http://schemas.microsoft.com/office/word/2010/wordprocessingCanvas" xmlns:mc="http://schemas.openxmlformats.org/markup-compatibility/2006" xmlns:o="urn:schemas-microsoft-com:office:office" xmlns:r="http://schemas.openxmlformats.org/officeDocument/2006/relationships" xmlns:m="http://schemas.openxmlformats.org/officeDocument/2006/math" xmlns:v="urn:schemas-microsoft-com:vml" xmlns:wp14="http://schemas.microsoft.com/office/word/2010/wordprocessingDrawing" xmlns:wp="http://schemas.openxmlformats.org/drawingml/2006/wordprocessingDrawing" xmlns:w10="urn:schemas-microsoft-com:office:word" xmlns:w="http://schemas.openxmlformats.org/wordprocessingml/2006/main" xmlns:w14="http://schemas.microsoft.com/office/word/2010/wordml" xmlns:wpg="http://schemas.microsoft.com/office/word/2010/wordprocessingGroup" xmlns:wpi="http://schemas.microsoft.com/office/word/2010/wordprocessingInk" xmlns:wne="http://schemas.microsoft.com/office/word/2006/wordml" xmlns:wps="http://schemas.microsoft.com/office/word/2010/wordprocessingShape" mc:Ignorable="w14 wp14">
+  <w:docDefaults>
+    <w:rPrDefault>
+      <w:rPr>
+        <w:rFonts w:asciiTheme="minorHAnsi" w:eastAsiaTheme="minorEastAsia" w:hAnsiTheme="minorHAnsi" w:cstheme="minorBidi"/>
+        <w:sz w:val="22"/>
+        <w:szCs w:val="22"/>
+        <w:lang w:val="pt-BR" w:eastAsia="pt-BR" w:bidi="ar-SA"/>
+      </w:rPr>
+    </w:rPrDefault>
+    <w:pPrDefault>
+      <w:pPr>
+        <w:spacing w:after="200" w:line="276" w:lineRule="auto"/>
+      </w:pPr>
+    </w:pPrDefault>
+  </w:docDefaults>
+  <w:latentStyles w:defLockedState="0" w:defUIPriority="99" w:defSemiHidden="1" w:defUnhideWhenUsed="1" w:defQFormat="0" w:count="267">
+    <w:lsdException w:name="Normal" w:semiHidden="0" w:uiPriority="0" w:unhideWhenUsed="0" w:qFormat="1"/>
+    <w:lsdException w:name="heading 1" w:semiHidden="0" w:uiPriority="9" w:unhideWhenUsed="0" w:qFormat="1"/>
+    <w:lsdException w:name="heading 2" w:uiPriority="9" w:qFormat="1"/>
+    <w:lsdException w:name="heading 3" w:uiPriority="9" w:qFormat="1"/>
+    <w:lsdException w:name="heading 4" w:uiPriority="9" w:qFormat="1"/>
+    <w:lsdException w:name="heading 5" w:uiPriority="9" w:qFormat="1"/>
+    <w:lsdException w:name="heading 6" w:uiPriority="9" w:qFormat="1"/>
+    <w:lsdException w:name="heading 7" w:uiPriority="9" w:qFormat="1"/>
+    <w:lsdException w:name="heading 8" w:uiPriority="9" w:qFormat="1"/>
+    <w:lsdException w:name="heading 9" w:uiPriority="9" w:qFormat="1"/>
+    <w:lsdException w:name="toc 1" w:uiPriority="39"/>
+    <w:lsdException w:name="toc 2" w:uiPriority="39"/>
+    <w:lsdException w:name="toc 3" w:uiPriority="39"/>
+    <w:lsdException w:name="toc 4" w:uiPriority="39"/>
+    <w:lsdException w:name="toc 5" w:uiPriority="39"/>
+    <w:lsdException w:name="toc 6" w:uiPriority="39"/>
+    <w:lsdException w:name="toc 7" w:uiPriority="39"/>
+    <w:lsdException w:name="toc 8" w:uiPriority="39"/>
+    <w:lsdException w:name="toc 9" w:uiPriority="39"/>
+    <w:lsdException w:name="caption" w:uiPriority="35" w:qFormat="1"/>
+    <w:lsdException w:name="Title" w:semiHidden="0" w:uiPriority="10" w:unhideWhenUsed="0" w:qFormat="1"/>
+    <w:lsdException w:name="Default Paragraph Font" w:uiPriority="1"/>
+    <w:lsdException w:name="Subtitle" w:semiHidden="0" w:uiPriority="11" w:unhideWhenUsed="0" w:qFormat="1"/>
+    <w:lsdException w:name="Strong" w:semiHidden="0" w:uiPriority="22" w:unhideWhenUsed="0" w:qFormat="1"/>
+    <w:lsdException w:name="Emphasis" w:semiHidden="0" w:uiPriority="20" w:unhideWhenUsed="0" w:qFormat="1"/>
+    <w:lsdException w:name="Table Grid" w:semiHidden="0" w:uiPriority="59" w:unhideWhenUsed="0"/>
+    <w:lsdException w:name="Placeholder Text" w:unhideWhenUsed="0"/>
+    <w:lsdException w:name="No Spacing" w:semiHidden="0" w:uiPriority="1" w:unhideWhenUsed="0" w:qFormat="1"/>
+    <w:lsdException w:name="Light Shading" w:semiHidden="0" w:uiPriority="60" w:unhideWhenUsed="0"/>
+    <w:lsdException w:name="Light List" w:semiHidden="0" w:uiPriority="61" w:unhideWhenUsed="0"/>
+    <w:lsdException w:name="Light Grid" w:semiHidden="0" w:uiPriority="62" w:unhideWhenUsed="0"/>
+    <w:lsdException w:name="Medium Shading 1" w:semiHidden="0" w:uiPriority="63" w:unhideWhenUsed="0"/>
+    <w:lsdException w:name="Medium Shading 2" w:semiHidden="0" w:uiPriority="64" w:unhideWhenUsed="0"/>
+    <w:lsdException w:name="Medium List 1" w:semiHidden="0" w:uiPriority="65" w:unhideWhenUsed="0"/>
+    <w:lsdException w:name="Medium List 2" w:semiHidden="0" w:uiPriority="66" w:unhideWhenUsed="0"/>
+    <w:lsdException w:name="Medium Grid 1" w:semiHidden="0" w:uiPriority="67" w:unhideWhenUsed="0"/>
+    <w:lsdException w:name="Medium Grid 2" w:semiHidden="0" w:uiPriority="68" w:unhideWhenUsed="0"/>
+    <w:lsdException w:name="Medium Grid 3" w:semiHidden="0" w:uiPriority="69" w:unhideWhenUsed="0"/>
+    <w:lsdException w:name="Dark List" w:semiHidden="0" w:uiPriority="70" w:unhideWhenUsed="0"/>
+    <w:lsdException w:name="Colorful Shading" w:semiHidden="0" w:uiPriority="71" w:unhideWhenUsed="0"/>
+    <w:lsdException w:name="Colorful List" w:semiHidden="0" w:uiPriority="72" w:unhideWhenUsed="0"/>
+    <w:lsdException w:name="Colorful Grid" w:semiHidden="0" w:uiPriority="73" w:unhideWhenUsed="0"/>
+    <w:lsdException w:name="Light Shading Accent 1" w:semiHidden="0" w:uiPriority="60" w:unhideWhenUsed="0"/>
+    <w:lsdException w:name="Light List Accent 1" w:semiHidden="0" w:uiPriority="61" w:unhideWhenUsed="0"/>
+    <w:lsdException w:name="Light Grid Accent 1" w:semiHidden="0" w:uiPriority="62" w:unhideWhenUsed="0"/>
+    <w:lsdException w:name="Medium Shading 1 Accent 1" w:semiHidden="0" w:uiPriority="63" w:unhideWhenUsed="0"/>
+    <w:lsdException w:name="Medium Shading 2 Accent 1" w:semiHidden="0" w:uiPriority="64" w:unhideWhenUsed="0"/>
+    <w:lsdException w:name="Medium List 1 Accent 1" w:semiHidden="0" w:uiPriority="65" w:unhideWhenUsed="0"/>
+    <w:lsdException w:name="Revision" w:unhideWhenUsed="0"/>
+    <w:lsdException w:name="List Paragraph" w:semiHidden="0" w:uiPriority="34" w:unhideWhenUsed="0" w:qFormat="1"/>
+    <w:lsdException w:name="Quote" w:semiHidden="0" w:uiPriority="29" w:unhideWhenUsed="0" w:qFormat="1"/>
+    <w:lsdException w:name="Intense Quote" w:semiHidden="0" w:uiPriority="30" w:unhideWhenUsed="0" w:qFormat="1"/>
+    <w:lsdException w:name="Medium List 2 Accent 1" w:semiHidden="0" w:uiPriority="66" w:unhideWhenUsed="0"/>
+    <w:lsdException w:name="Medium Grid 1 Accent 1" w:semiHidden="0" w:uiPriority="67" w:unhideWhenUsed="0"/>
+    <w:lsdException w:name="Medium Grid 2 Accent 1" w:semiHidden="0" w:uiPriority="68" w:unhideWhenUsed="0"/>
+    <w:lsdException w:name="Medium Grid 3 Accent 1" w:semiHidden="0" w:uiPriority="69" w:unhideWhenUsed="0"/>
+    <w:lsdException w:name="Dark List Accent 1" w:semiHidden="0" w:uiPriority="70" w:unhideWhenUsed="0"/>
+    <w:lsdException w:name="Colorful Shading Accent 1" w:semiHidden="0" w:uiPriority="71" w:unhideWhenUsed="0"/>
+    <w:lsdException w:name="Colorful List Accent 1" w:semiHidden="0" w:uiPriority="72" w:unhideWhenUsed="0"/>
+    <w:lsdException w:name="Colorful Grid Accent 1" w:semiHidden="0" w:uiPriority="73" w:unhideWhenUsed="0"/>
+    <w:lsdException w:name="Light Shading Accent 2" w:semiHidden="0" w:uiPriority="60" w:unhideWhenUsed="0"/>
+    <w:lsdException w:name="Light List Accent 2" w:semiHidden="0" w:uiPriority="61" w:unhideWhenUsed="0"/>
+    <w:lsdException w:name="Light Grid Accent 2" w:semiHidden="0" w:uiPriority="62" w:unhideWhenUsed="0"/>
+    <w:lsdException w:name="Medium Shading 1 Accent 2" w:semiHidden="0" w:uiPriority="63" w:unhideWhenUsed="0"/>
+    <w:lsdException w:name="Medium Shading 2 Accent 2" w:semiHidden="0" w:uiPriority="64" w:unhideWhenUsed="0"/>
+    <w:lsdException w:name="Medium List 1 Accent 2" w:semiHidden="0" w:uiPriority="65" w:unhideWhenUsed="0"/>
+    <w:lsdException w:name="Medium List 2 Accent 2" w:semiHidden="0" w:uiPriority="66" w:unhideWhenUsed="0"/>
+    <w:lsdException w:name="Medium Grid 1 Accent 2" w:semiHidden="0" w:uiPriority="67" w:unhideWhenUsed="0"/>
+    <w:lsdException w:name="Medium Grid 2 Accent 2" w:semiHidden="0" w:uiPriority="68" w:unhideWhenUsed="0"/>
+    <w:lsdException w:name="Medium Grid 3 Accent 2" w:semiHidden="0" w:uiPriority="69" w:unhideWhenUsed="0"/>
+    <w:lsdException w:name="Dark List Accent 2" w:semiHidden="0" w:uiPriority="70" w:unhideWhenUsed="0"/>
+    <w:lsdException w:name="Colorful Shading Accent 2" w:semiHidden="0" w:uiPriority="71" w:unhideWhenUsed="0"/>
+    <w:lsdException w:name="Colorful List Accent 2" w:semiHidden="0" w:uiPriority="72" w:unhideWhenUsed="0"/>
+    <w:lsdException w:name="Colorful Grid Accent 2" w:semiHidden="0" w:uiPriority="73" w:unhideWhenUsed="0"/>
+    <w:lsdException w:name="Light Shading Accent 3" w:semiHidden="0" w:uiPriority="60" w:unhideWhenUsed="0"/>
+    <w:lsdException w:name="Light List Accent 3" w:semiHidden="0" w:uiPriority="61" w:unhideWhenUsed="0"/>
+    <w:lsdException w:name="Light Grid Accent 3" w:semiHidden="0" w:uiPriority="62" w:unhideWhenUsed="0"/>
+    <w:lsdException w:name="Medium Shading 1 Accent 3" w:semiHidden="0" w:uiPriority="63" w:unhideWhenUsed="0"/>
+    <w:lsdException w:name="Medium Shading 2 Accent 3" w:semiHidden="0" w:uiPriority="64" w:unhideWhenUsed="0"/>
+    <w:lsdException w:name="Medium List 1 Accent 3" w:semiHidden="0" w:uiPriority="65" w:unhideWhenUsed="0"/>
+    <w:lsdException w:name="Medium List 2 Accent 3" w:semiHidden="0" w:uiPriority="66" w:unhideWhenUsed="0"/>
+    <w:lsdException w:name="Medium Grid 1 Accent 3" w:semiHidden="0" w:uiPriority="67" w:unhideWhenUsed="0"/>
+    <w:lsdException w:name="Medium Grid 2 Accent 3" w:semiHidden="0" w:uiPriority="68" w:unhideWhenUsed="0"/>
+    <w:lsdException w:name="Medium Grid 3 Accent 3" w:semiHidden="0" w:uiPriority="69" w:unhideWhenUsed="0"/>
+    <w:lsdException w:name="Dark List Accent 3" w:semiHidden="0" w:uiPriority="70" w:unhideWhenUsed="0"/>
+    <w:lsdException w:name="Colorful Shading Accent 3" w:semiHidden="0" w:uiPriority="71" w:unhideWhenUsed="0"/>
+    <w:lsdException w:name="Colorful List Accent 3" w:semiHidden="0" w:uiPriority="72" w:unhideWhenUsed="0"/>
+    <w:lsdException w:name="Colorful Grid Accent 3" w:semiHidden="0" w:uiPriority="73" w:unhideWhenUsed="0"/>
+    <w:lsdException w:name="Light Shading Accent 4" w:semiHidden="0" w:uiPriority="60" w:unhideWhenUsed="0"/>
+    <w:lsdException w:name="Light List Accent 4" w:semiHidden="0" w:uiPriority="61" w:unhideWhenUsed="0"/>
+    <w:lsdException w:name="Light Grid Accent 4" w:semiHidden="0" w:uiPriority="62" w:unhideWhenUsed="0"/>
+    <w:lsdException w:name="Medium Shading 1 Accent 4" w:semiHidden="0" w:uiPriority="63" w:unhideWhenUsed="0"/>
+    <w:lsdException w:name="Medium Shading 2 Accent 4" w:semiHidden="0" w:uiPriority="64" w:unhideWhenUsed="0"/>
+    <w:lsdException w:name="Medium List 1 Accent 4" w:semiHidden="0" w:uiPriority="65" w:unhideWhenUsed="0"/>
+    <w:lsdException w:name="Medium List 2 Accent 4" w:semiHidden="0" w:uiPriority="66" w:unhideWhenUsed="0"/>
+    <w:lsdException w:name="Medium Grid 1 Accent 4" w:semiHidden="0" w:uiPriority="67" w:unhideWhenUsed="0"/>
+    <w:lsdException w:name="Medium Grid 2 Accent 4" w:semiHidden="0" w:uiPriority="68" w:unhideWhenUsed="0"/>
+    <w:lsdException w:name="Medium Grid 3 Accent 4" w:semiHidden="0" w:uiPriority="69" w:unhideWhenUsed="0"/>
+    <w:lsdException w:name="Dark List Accent 4" w:semiHidden="0" w:uiPriority="70" w:unhideWhenUsed="0"/>
+    <w:lsdException w:name="Colorful Shading Accent 4" w:semiHidden="0" w:uiPriority="71" w:unhideWhenUsed="0"/>
+    <w:lsdException w:name="Colorful List Accent 4" w:semiHidden="0" w:uiPriority="72" w:unhideWhenUsed="0"/>
+    <w:lsdException w:name="Colorful Grid Accent 4" w:semiHidden="0" w:uiPriority="73" w:unhideWhenUsed="0"/>
+    <w:lsdException w:name="Light Shading Accent 5" w:semiHidden="0" w:uiPriority="60" w:unhideWhenUsed="0"/>
+    <w:lsdException w:name="Light List Accent 5" w:semiHidden="0" w:uiPriority="61" w:unhideWhenUsed="0"/>
+    <w:lsdException w:name="Light Grid Accent 5" w:semiHidden="0" w:uiPriority="62" w:unhideWhenUsed="0"/>
+    <w:lsdException w:name="Medium Shading 1 Accent 5" w:semiHidden="0" w:uiPriority="63" w:unhideWhenUsed="0"/>
+    <w:lsdException w:name="Medium Shading 2 Accent 5" w:semiHidden="0" w:uiPriority="64" w:unhideWhenUsed="0"/>
+    <w:lsdException w:name="Medium List 1 Accent 5" w:semiHidden="0" w:uiPriority="65" w:unhideWhenUsed="0"/>
+    <w:lsdException w:name="Medium List 2 Accent 5" w:semiHidden="0" w:uiPriority="66" w:unhideWhenUsed="0"/>
+    <w:lsdException w:name="Medium Grid 1 Accent 5" w:semiHidden="0" w:uiPriority="67" w:unhideWhenUsed="0"/>
+    <w:lsdException w:name="Medium Grid 2 Accent 5" w:semiHidden="0" w:uiPriority="68" w:unhideWhenUsed="0"/>
+    <w:lsdException w:name="Medium Grid 3 Accent 5" w:semiHidden="0" w:uiPriority="69" w:unhideWhenUsed="0"/>
+    <w:lsdException w:name="Dark List Accent 5" w:semiHidden="0" w:uiPriority="70" w:unhideWhenUsed="0"/>
+    <w:lsdException w:name="Colorful Shading Accent 5" w:semiHidden="0" w:uiPriority="71" w:unhideWhenUsed="0"/>
+    <w:lsdException w:name="Colorful List Accent 5" w:semiHidden="0" w:uiPriority="72" w:unhideWhenUsed="0"/>
+    <w:lsdException w:name="Colorful Grid Accent 5" w:semiHidden="0" w:uiPriority="73" w:unhideWhenUsed="0"/>
+    <w:lsdException w:name="Light Shading Accent 6" w:semiHidden="0" w:uiPriority="60" w:unhideWhenUsed="0"/>
+    <w:lsdException w:name="Light List Accent 6" w:semiHidden="0" w:uiPriority="61" w:unhideWhenUsed="0"/>
+    <w:lsdException w:name="Light Grid Accent 6" w:semiHidden="0" w:uiPriority="62" w:unhideWhenUsed="0"/>
+    <w:lsdException w:name="Medium Shading 1 Accent 6" w:semiHidden="0" w:uiPriority="63" w:unhideWhenUsed="0"/>
+    <w:lsdException w:name="Medium Shading 2 Accent 6" w:semiHidden="0" w:uiPriority="64" w:unhideWhenUsed="0"/>
+    <w:lsdException w:name="Medium List 1 Accent 6" w:semiHidden="0" w:uiPriority="65" w:unhideWhenUsed="0"/>
+    <w:lsdException w:name="Medium List 2 Accent 6" w:semiHidden="0" w:uiPriority="66" w:unhideWhenUsed="0"/>
+    <w:lsdException w:name="Medium Grid 1 Accent 6" w:semiHidden="0" w:uiPriority="67" w:unhideWhenUsed="0"/>
+    <w:lsdException w:name="Medium Grid 2 Accent 6" w:semiHidden="0" w:uiPriority="68" w:unhideWhenUsed="0"/>
+    <w:lsdException w:name="Medium Grid 3 Accent 6" w:semiHidden="0" w:uiPriority="69" w:unhideWhenUsed="0"/>
+    <w:lsdException w:name="Dark List Accent 6" w:semiHidden="0" w:uiPriority="70" w:unhideWhenUsed="0"/>
+    <w:lsdException w:name="Colorful Shading Accent 6" w:semiHidden="0" w:uiPriority="71" w:unhideWhenUsed="0"/>
+    <w:lsdException w:name="Colorful List Accent 6" w:semiHidden="0" w:uiPriority="72" w:unhideWhenUsed="0"/>
+    <w:lsdException w:name="Colorful Grid Accent 6" w:semiHidden="0" w:uiPriority="73" w:unhideWhenUsed="0"/>
+    <w:lsdException w:name="Subtle Emphasis" w:semiHidden="0" w:uiPriority="19" w:unhideWhenUsed="0" w:qFormat="1"/>
+    <w:lsdException w:name="Intense Emphasis" w:semiHidden="0" w:uiPriority="21" w:unhideWhenUsed="0" w:qFormat="1"/>
+    <w:lsdException w:name="Subtle Reference" w:semiHidden="0" w:uiPriority="31" w:unhideWhenUsed="0" w:qFormat="1"/>
+    <w:lsdException w:name="Intense Reference" w:semiHidden="0" w:uiPriority="32" w:unhideWhenUsed="0" w:qFormat="1"/>
+    <w:lsdException w:name="Book Title" w:semiHidden="0" w:uiPriority="33" w:unhideWhenUsed="0" w:qFormat="1"/>
+    <w:lsdException w:name="Bibliography" w:uiPriority="37"/>
+    <w:lsdException w:name="TOC Heading" w:uiPriority="39" w:qFormat="1"/>
+  </w:latentStyles>
+  <w:style w:type="paragraph" w:default="1" w:styleId="Normal">
+    <w:name w:val="Normal"/>
+    <w:qFormat/>
+  </w:style>
+  <w:style w:type="character" w:default="1" w:styleId="Fontepargpadro">
+    <w:name w:val="Default Paragraph Font"/>
+    <w:uiPriority w:val="1"/>
+    <w:semiHidden/>
+    <w:unhideWhenUsed/>
+  </w:style>
+  <w:style w:type="table" w:default="1" w:styleId="Tabelanormal">
+    <w:name w:val="Normal Table"/>
+    <w:uiPriority w:val="99"/>
+    <w:semiHidden/>
+    <w:unhideWhenUsed/>
+    <w:tblPr>
+      <w:tblInd w:w="0" w:type="dxa"/>
+      <w:tblCellMar>
+        <w:top w:w="0" w:type="dxa"/>
+        <w:left w:w="108" w:type="dxa"/>
+        <w:bottom w:w="0" w:type="dxa"/>
+        <w:right w:w="108" w:type="dxa"/>
+      </w:tblCellMar>
+    </w:tblPr>
+  </w:style>
+  <w:style w:type="numbering" w:default="1" w:styleId="Semlista">
+    <w:name w:val="No List"/>
+    <w:uiPriority w:val="99"/>
+    <w:semiHidden/>
+    <w:unhideWhenUsed/>
   </w:style>
 </w:styles>
 </file>
@@ -31548,7 +32042,7 @@
 </file>
 
 <file path=customXml/itemProps1.xml><?xml version="1.0" encoding="utf-8"?>
-<ds:datastoreItem xmlns:ds="http://schemas.openxmlformats.org/officeDocument/2006/customXml" ds:itemID="{A605C980-6CCB-4C9E-AE63-C816673D78C3}">
+<ds:datastoreItem xmlns:ds="http://schemas.openxmlformats.org/officeDocument/2006/customXml" ds:itemID="{B23A07BD-8F95-47DC-9DD4-1AB733892141}">
   <ds:schemaRefs>
     <ds:schemaRef ds:uri="http://schemas.openxmlformats.org/officeDocument/2006/bibliography"/>
   </ds:schemaRefs>

</xml_diff>